<commit_message>
fixed bug with h- 1-digit situation
</commit_message>
<xml_diff>
--- a/Project 3/SUBMISSION FOLDER/report.docx
+++ b/Project 3/SUBMISSION FOLDER/report.docx
@@ -962,7 +962,7 @@
         <w:rPr>
           <w:lang w:val="en-US"/>
         </w:rPr>
-        <w:t>H20F [Test for syntax error command – expected ‘</w:t>
+        <w:t>H20F [Test for syntax error– expected ‘</w:t>
       </w:r>
       <w:r>
         <w:rPr>
@@ -989,30 +989,14 @@
           <w:lang w:val="en-US"/>
         </w:rPr>
       </w:pPr>
-      <w:r>
-        <w:rPr>
-          <w:lang w:val="en-US"/>
-        </w:rPr>
-        <w:t>H</w:t>
-      </w:r>
-      <w:r>
-        <w:rPr>
-          <w:lang w:val="en-US"/>
-        </w:rPr>
-        <w:t>20</w:t>
-      </w:r>
-      <w:r>
-        <w:rPr>
-          <w:lang w:val="en-US"/>
-        </w:rPr>
-        <w:t xml:space="preserve"> [Test for out of bound commands</w:t>
-      </w:r>
-      <w:r>
-        <w:rPr>
-          <w:lang w:val="en-US"/>
-        </w:rPr>
-        <w:t xml:space="preserve"> - double digit number</w:t>
-      </w:r>
+      <w:proofErr w:type="spellStart"/>
+      <w:r>
+        <w:rPr>
+          <w:lang w:val="en-US"/>
+        </w:rPr>
+        <w:t>fgh</w:t>
+      </w:r>
+      <w:proofErr w:type="spellEnd"/>
       <w:r>
         <w:rPr>
           <w:lang w:val="en-US"/>
@@ -1023,37 +1007,19 @@
         <w:rPr>
           <w:lang w:val="en-US"/>
         </w:rPr>
-        <w:t>–</w:t>
-      </w:r>
-      <w:r>
-        <w:rPr>
-          <w:lang w:val="en-US"/>
-        </w:rPr>
-        <w:t xml:space="preserve"> </w:t>
-      </w:r>
-      <w:r>
-        <w:rPr>
-          <w:lang w:val="en-US"/>
-        </w:rPr>
-        <w:t>expected ‘</w:t>
-      </w:r>
-      <w:r>
-        <w:rPr>
-          <w:lang w:val="en-US"/>
-        </w:rPr>
-        <w:t>Cannot perform command at position 0</w:t>
-      </w:r>
-      <w:r>
-        <w:rPr>
-          <w:lang w:val="en-US"/>
-        </w:rPr>
-        <w:t>’</w:t>
-      </w:r>
-      <w:r>
-        <w:rPr>
-          <w:lang w:val="en-US"/>
-        </w:rPr>
-        <w:t>]</w:t>
+        <w:t>[Test for syntax error command – expected ‘</w:t>
+      </w:r>
+      <w:r>
+        <w:rPr>
+          <w:lang w:val="en-US"/>
+        </w:rPr>
+        <w:t>Syntax error at position 3</w:t>
+      </w:r>
+      <w:r>
+        <w:rPr>
+          <w:lang w:val="en-US"/>
+        </w:rPr>
+        <w:t>’]</w:t>
       </w:r>
     </w:p>
     <w:p>
@@ -1072,37 +1038,19 @@
         <w:rPr>
           <w:lang w:val="en-US"/>
         </w:rPr>
-        <w:t xml:space="preserve">H18h2 </w:t>
-      </w:r>
-      <w:r>
-        <w:rPr>
-          <w:lang w:val="en-US"/>
-        </w:rPr>
-        <w:t xml:space="preserve">[Test for out of bound commands - </w:t>
-      </w:r>
-      <w:r>
-        <w:rPr>
-          <w:lang w:val="en-US"/>
-        </w:rPr>
-        <w:t>single</w:t>
-      </w:r>
-      <w:r>
-        <w:rPr>
-          <w:lang w:val="en-US"/>
-        </w:rPr>
-        <w:t xml:space="preserve"> digit number – expected ‘</w:t>
-      </w:r>
-      <w:r>
-        <w:rPr>
-          <w:lang w:val="en-US"/>
-        </w:rPr>
-        <w:t xml:space="preserve">Cannot perform command at position </w:t>
-      </w:r>
-      <w:r>
-        <w:rPr>
-          <w:lang w:val="en-US"/>
-        </w:rPr>
-        <w:t>3</w:t>
+        <w:t xml:space="preserve">fghxv3 </w:t>
+      </w:r>
+      <w:r>
+        <w:rPr>
+          <w:lang w:val="en-US"/>
+        </w:rPr>
+        <w:t>[Test for syntax error command – expected ‘</w:t>
+      </w:r>
+      <w:r>
+        <w:rPr>
+          <w:lang w:val="en-US"/>
+        </w:rPr>
+        <w:t>Syntax error at position 3</w:t>
       </w:r>
       <w:r>
         <w:rPr>
@@ -1127,43 +1075,49 @@
         <w:rPr>
           <w:lang w:val="en-US"/>
         </w:rPr>
-        <w:t>H-5</w:t>
-      </w:r>
-      <w:r>
-        <w:rPr>
-          <w:lang w:val="en-US"/>
-        </w:rPr>
-        <w:t xml:space="preserve"> [</w:t>
-      </w:r>
-      <w:r>
-        <w:rPr>
-          <w:lang w:val="en-US"/>
-        </w:rPr>
-        <w:t xml:space="preserve">Test for out of bound commands - </w:t>
-      </w:r>
-      <w:r>
-        <w:rPr>
-          <w:lang w:val="en-US"/>
-        </w:rPr>
-        <w:t>single</w:t>
-      </w:r>
-      <w:r>
-        <w:rPr>
-          <w:lang w:val="en-US"/>
-        </w:rPr>
-        <w:t xml:space="preserve"> digit number</w:t>
-      </w:r>
-      <w:r>
-        <w:rPr>
-          <w:lang w:val="en-US"/>
-        </w:rPr>
-        <w:t xml:space="preserve"> with negative sign</w:t>
-      </w:r>
-      <w:r>
-        <w:rPr>
-          <w:lang w:val="en-US"/>
-        </w:rPr>
-        <w:t xml:space="preserve"> – expected ‘</w:t>
+        <w:t>H</w:t>
+      </w:r>
+      <w:r>
+        <w:rPr>
+          <w:lang w:val="en-US"/>
+        </w:rPr>
+        <w:t>20</w:t>
+      </w:r>
+      <w:r>
+        <w:rPr>
+          <w:lang w:val="en-US"/>
+        </w:rPr>
+        <w:t xml:space="preserve"> [Test for out of bound commands</w:t>
+      </w:r>
+      <w:r>
+        <w:rPr>
+          <w:lang w:val="en-US"/>
+        </w:rPr>
+        <w:t xml:space="preserve"> - double digit number</w:t>
+      </w:r>
+      <w:r>
+        <w:rPr>
+          <w:lang w:val="en-US"/>
+        </w:rPr>
+        <w:t xml:space="preserve"> </w:t>
+      </w:r>
+      <w:r>
+        <w:rPr>
+          <w:lang w:val="en-US"/>
+        </w:rPr>
+        <w:t>–</w:t>
+      </w:r>
+      <w:r>
+        <w:rPr>
+          <w:lang w:val="en-US"/>
+        </w:rPr>
+        <w:t xml:space="preserve"> </w:t>
+      </w:r>
+      <w:r>
+        <w:rPr>
+          <w:lang w:val="en-US"/>
+        </w:rPr>
+        <w:t>expected ‘</w:t>
       </w:r>
       <w:r>
         <w:rPr>
@@ -1200,7 +1154,141 @@
         <w:rPr>
           <w:lang w:val="en-US"/>
         </w:rPr>
-        <w:t>H-20</w:t>
+        <w:t xml:space="preserve">H18h2 </w:t>
+      </w:r>
+      <w:r>
+        <w:rPr>
+          <w:lang w:val="en-US"/>
+        </w:rPr>
+        <w:t xml:space="preserve">[Test for out of bound commands - </w:t>
+      </w:r>
+      <w:r>
+        <w:rPr>
+          <w:lang w:val="en-US"/>
+        </w:rPr>
+        <w:t>single</w:t>
+      </w:r>
+      <w:r>
+        <w:rPr>
+          <w:lang w:val="en-US"/>
+        </w:rPr>
+        <w:t xml:space="preserve"> digit number – expected ‘</w:t>
+      </w:r>
+      <w:r>
+        <w:rPr>
+          <w:lang w:val="en-US"/>
+        </w:rPr>
+        <w:t xml:space="preserve">Cannot perform command at position </w:t>
+      </w:r>
+      <w:r>
+        <w:rPr>
+          <w:lang w:val="en-US"/>
+        </w:rPr>
+        <w:t>3</w:t>
+      </w:r>
+      <w:r>
+        <w:rPr>
+          <w:lang w:val="en-US"/>
+        </w:rPr>
+        <w:t>’]</w:t>
+      </w:r>
+    </w:p>
+    <w:p>
+      <w:pPr>
+        <w:pStyle w:val="ListParagraph"/>
+        <w:numPr>
+          <w:ilvl w:val="2"/>
+          <w:numId w:val="3"/>
+        </w:numPr>
+        <w:spacing w:line="360" w:lineRule="auto"/>
+        <w:rPr>
+          <w:lang w:val="en-US"/>
+        </w:rPr>
+      </w:pPr>
+      <w:r>
+        <w:rPr>
+          <w:lang w:val="en-US"/>
+        </w:rPr>
+        <w:t>H-5</w:t>
+      </w:r>
+      <w:r>
+        <w:rPr>
+          <w:lang w:val="en-US"/>
+        </w:rPr>
+        <w:t xml:space="preserve"> [</w:t>
+      </w:r>
+      <w:r>
+        <w:rPr>
+          <w:lang w:val="en-US"/>
+        </w:rPr>
+        <w:t xml:space="preserve">Test for out of bound commands - </w:t>
+      </w:r>
+      <w:r>
+        <w:rPr>
+          <w:lang w:val="en-US"/>
+        </w:rPr>
+        <w:t>single</w:t>
+      </w:r>
+      <w:r>
+        <w:rPr>
+          <w:lang w:val="en-US"/>
+        </w:rPr>
+        <w:t xml:space="preserve"> digit number</w:t>
+      </w:r>
+      <w:r>
+        <w:rPr>
+          <w:lang w:val="en-US"/>
+        </w:rPr>
+        <w:t xml:space="preserve"> with negative sign</w:t>
+      </w:r>
+      <w:r>
+        <w:rPr>
+          <w:lang w:val="en-US"/>
+        </w:rPr>
+        <w:t xml:space="preserve"> – expected ‘</w:t>
+      </w:r>
+      <w:r>
+        <w:rPr>
+          <w:lang w:val="en-US"/>
+        </w:rPr>
+        <w:t>Cannot perform command at position 0</w:t>
+      </w:r>
+      <w:r>
+        <w:rPr>
+          <w:lang w:val="en-US"/>
+        </w:rPr>
+        <w:t>’</w:t>
+      </w:r>
+      <w:r>
+        <w:rPr>
+          <w:lang w:val="en-US"/>
+        </w:rPr>
+        <w:t>]</w:t>
+      </w:r>
+    </w:p>
+    <w:p>
+      <w:pPr>
+        <w:pStyle w:val="ListParagraph"/>
+        <w:numPr>
+          <w:ilvl w:val="2"/>
+          <w:numId w:val="3"/>
+        </w:numPr>
+        <w:spacing w:line="360" w:lineRule="auto"/>
+        <w:rPr>
+          <w:lang w:val="en-US"/>
+        </w:rPr>
+      </w:pPr>
+      <w:r>
+        <w:rPr>
+          <w:lang w:val="en-US"/>
+        </w:rPr>
+        <w:t>h</w:t>
+      </w:r>
+      <w:r>
+        <w:rPr>
+          <w:lang w:val="en-US"/>
+        </w:rPr>
+        <w:t>-20</w:t>
       </w:r>
       <w:r>
         <w:rPr>
@@ -1237,6 +1325,56 @@
           <w:lang w:val="en-US"/>
         </w:rPr>
         <w:t>’]</w:t>
+      </w:r>
+    </w:p>
+    <w:p>
+      <w:pPr>
+        <w:pStyle w:val="ListParagraph"/>
+        <w:numPr>
+          <w:ilvl w:val="2"/>
+          <w:numId w:val="3"/>
+        </w:numPr>
+        <w:spacing w:line="360" w:lineRule="auto"/>
+        <w:rPr>
+          <w:lang w:val="en-US"/>
+        </w:rPr>
+      </w:pPr>
+      <w:r>
+        <w:rPr>
+          <w:lang w:val="en-US"/>
+        </w:rPr>
+        <w:t xml:space="preserve">h5 fgv3 [Test for unexpected blank space in command – expected </w:t>
+      </w:r>
+      <w:r>
+        <w:rPr>
+          <w:lang w:val="en-US"/>
+        </w:rPr>
+        <w:t>Syntax error at position 2</w:t>
+      </w:r>
+      <w:r>
+        <w:rPr>
+          <w:lang w:val="en-US"/>
+        </w:rPr>
+        <w:t>]</w:t>
+      </w:r>
+    </w:p>
+    <w:p>
+      <w:pPr>
+        <w:pStyle w:val="ListParagraph"/>
+        <w:numPr>
+          <w:ilvl w:val="2"/>
+          <w:numId w:val="3"/>
+        </w:numPr>
+        <w:spacing w:line="360" w:lineRule="auto"/>
+        <w:rPr>
+          <w:lang w:val="en-US"/>
+        </w:rPr>
+      </w:pPr>
+      <w:r>
+        <w:rPr>
+          <w:lang w:val="en-US"/>
+        </w:rPr>
+        <w:t>h5f v3 [Test for valid blank space after ‘f’ command]</w:t>
       </w:r>
     </w:p>
     <w:p>
@@ -1255,6 +1393,7 @@
         <w:rPr>
           <w:lang w:val="en-US"/>
         </w:rPr>
+        <w:lastRenderedPageBreak/>
         <w:t xml:space="preserve">Testing the </w:t>
       </w:r>
       <w:r>
@@ -1283,6 +1422,1453 @@
           <w:numId w:val="3"/>
         </w:numPr>
         <w:spacing w:line="360" w:lineRule="auto"/>
+        <w:rPr>
+          <w:lang w:val="en-US"/>
+        </w:rPr>
+      </w:pPr>
+      <w:proofErr w:type="spellStart"/>
+      <w:r>
+        <w:rPr>
+          <w:lang w:val="en-US"/>
+        </w:rPr>
+        <w:t>plotLine</w:t>
+      </w:r>
+      <w:proofErr w:type="spellEnd"/>
+      <w:r>
+        <w:rPr>
+          <w:lang w:val="en-US"/>
+        </w:rPr>
+        <w:t>(5,5,</w:t>
+      </w:r>
+      <w:proofErr w:type="gramStart"/>
+      <w:r>
+        <w:rPr>
+          <w:lang w:val="en-US"/>
+        </w:rPr>
+        <w:t>3,HORIZ</w:t>
+      </w:r>
+      <w:proofErr w:type="gramEnd"/>
+      <w:r>
+        <w:rPr>
+          <w:lang w:val="en-US"/>
+        </w:rPr>
+        <w:t>,'*',FG)</w:t>
+      </w:r>
+      <w:r>
+        <w:rPr>
+          <w:lang w:val="en-US"/>
+        </w:rPr>
+        <w:t>; [Test for horizontal drawing-foreground]</w:t>
+      </w:r>
+    </w:p>
+    <w:p>
+      <w:pPr>
+        <w:pStyle w:val="ListParagraph"/>
+        <w:numPr>
+          <w:ilvl w:val="2"/>
+          <w:numId w:val="3"/>
+        </w:numPr>
+        <w:spacing w:line="360" w:lineRule="auto"/>
+        <w:rPr>
+          <w:lang w:val="en-US"/>
+        </w:rPr>
+      </w:pPr>
+      <w:proofErr w:type="spellStart"/>
+      <w:r>
+        <w:rPr>
+          <w:lang w:val="en-US"/>
+        </w:rPr>
+        <w:t>plotLine</w:t>
+      </w:r>
+      <w:proofErr w:type="spellEnd"/>
+      <w:r>
+        <w:rPr>
+          <w:lang w:val="en-US"/>
+        </w:rPr>
+        <w:t>(5,5,</w:t>
+      </w:r>
+      <w:proofErr w:type="gramStart"/>
+      <w:r>
+        <w:rPr>
+          <w:lang w:val="en-US"/>
+        </w:rPr>
+        <w:t>3,</w:t>
+      </w:r>
+      <w:r>
+        <w:rPr>
+          <w:lang w:val="en-US"/>
+        </w:rPr>
+        <w:t>VERT</w:t>
+      </w:r>
+      <w:proofErr w:type="gramEnd"/>
+      <w:r>
+        <w:rPr>
+          <w:lang w:val="en-US"/>
+        </w:rPr>
+        <w:t>,'*',FG)</w:t>
+      </w:r>
+      <w:r>
+        <w:rPr>
+          <w:lang w:val="en-US"/>
+        </w:rPr>
+        <w:t>; [Test for horizontal drawing</w:t>
+      </w:r>
+      <w:r>
+        <w:rPr>
+          <w:lang w:val="en-US"/>
+        </w:rPr>
+        <w:t>-foreground</w:t>
+      </w:r>
+      <w:r>
+        <w:rPr>
+          <w:lang w:val="en-US"/>
+        </w:rPr>
+        <w:t>]</w:t>
+      </w:r>
+    </w:p>
+    <w:p>
+      <w:pPr>
+        <w:pStyle w:val="ListParagraph"/>
+        <w:numPr>
+          <w:ilvl w:val="2"/>
+          <w:numId w:val="3"/>
+        </w:numPr>
+        <w:spacing w:line="360" w:lineRule="auto"/>
+        <w:rPr>
+          <w:lang w:val="en-US"/>
+        </w:rPr>
+      </w:pPr>
+      <w:proofErr w:type="spellStart"/>
+      <w:r>
+        <w:rPr>
+          <w:lang w:val="en-US"/>
+        </w:rPr>
+        <w:t>plotLine</w:t>
+      </w:r>
+      <w:proofErr w:type="spellEnd"/>
+      <w:r>
+        <w:rPr>
+          <w:lang w:val="en-US"/>
+        </w:rPr>
+        <w:t>(5,5,</w:t>
+      </w:r>
+      <w:proofErr w:type="gramStart"/>
+      <w:r>
+        <w:rPr>
+          <w:lang w:val="en-US"/>
+        </w:rPr>
+        <w:t>10</w:t>
+      </w:r>
+      <w:r>
+        <w:rPr>
+          <w:lang w:val="en-US"/>
+        </w:rPr>
+        <w:t>,HORIZ</w:t>
+      </w:r>
+      <w:proofErr w:type="gramEnd"/>
+      <w:r>
+        <w:rPr>
+          <w:lang w:val="en-US"/>
+        </w:rPr>
+        <w:t>,'</w:t>
+      </w:r>
+      <w:r>
+        <w:rPr>
+          <w:lang w:val="en-US"/>
+        </w:rPr>
+        <w:t>%</w:t>
+      </w:r>
+      <w:r>
+        <w:rPr>
+          <w:lang w:val="en-US"/>
+        </w:rPr>
+        <w:t>',</w:t>
+      </w:r>
+      <w:r>
+        <w:rPr>
+          <w:lang w:val="en-US"/>
+        </w:rPr>
+        <w:t>BG</w:t>
+      </w:r>
+      <w:r>
+        <w:rPr>
+          <w:lang w:val="en-US"/>
+        </w:rPr>
+        <w:t>)</w:t>
+      </w:r>
+      <w:r>
+        <w:rPr>
+          <w:lang w:val="en-US"/>
+        </w:rPr>
+        <w:t>; [Test for horizontal drawing</w:t>
+      </w:r>
+      <w:r>
+        <w:rPr>
+          <w:lang w:val="en-US"/>
+        </w:rPr>
+        <w:t>-background</w:t>
+      </w:r>
+      <w:r>
+        <w:rPr>
+          <w:lang w:val="en-US"/>
+        </w:rPr>
+        <w:t>]</w:t>
+      </w:r>
+    </w:p>
+    <w:p>
+      <w:pPr>
+        <w:pStyle w:val="ListParagraph"/>
+        <w:numPr>
+          <w:ilvl w:val="2"/>
+          <w:numId w:val="3"/>
+        </w:numPr>
+        <w:spacing w:line="360" w:lineRule="auto"/>
+        <w:rPr>
+          <w:lang w:val="en-US"/>
+        </w:rPr>
+      </w:pPr>
+      <w:proofErr w:type="spellStart"/>
+      <w:r>
+        <w:rPr>
+          <w:lang w:val="en-US"/>
+        </w:rPr>
+        <w:t>plotLine</w:t>
+      </w:r>
+      <w:proofErr w:type="spellEnd"/>
+      <w:r>
+        <w:rPr>
+          <w:lang w:val="en-US"/>
+        </w:rPr>
+        <w:t>(5,5,</w:t>
+      </w:r>
+      <w:proofErr w:type="gramStart"/>
+      <w:r>
+        <w:rPr>
+          <w:lang w:val="en-US"/>
+        </w:rPr>
+        <w:t>10</w:t>
+      </w:r>
+      <w:r>
+        <w:rPr>
+          <w:lang w:val="en-US"/>
+        </w:rPr>
+        <w:t>,</w:t>
+      </w:r>
+      <w:r>
+        <w:rPr>
+          <w:lang w:val="en-US"/>
+        </w:rPr>
+        <w:t>VERT</w:t>
+      </w:r>
+      <w:proofErr w:type="gramEnd"/>
+      <w:r>
+        <w:rPr>
+          <w:lang w:val="en-US"/>
+        </w:rPr>
+        <w:t>,'</w:t>
+      </w:r>
+      <w:r>
+        <w:rPr>
+          <w:lang w:val="en-US"/>
+        </w:rPr>
+        <w:t>%</w:t>
+      </w:r>
+      <w:r>
+        <w:rPr>
+          <w:lang w:val="en-US"/>
+        </w:rPr>
+        <w:t>',</w:t>
+      </w:r>
+      <w:r>
+        <w:rPr>
+          <w:lang w:val="en-US"/>
+        </w:rPr>
+        <w:t>BG</w:t>
+      </w:r>
+      <w:r>
+        <w:rPr>
+          <w:lang w:val="en-US"/>
+        </w:rPr>
+        <w:t>)</w:t>
+      </w:r>
+      <w:r>
+        <w:rPr>
+          <w:lang w:val="en-US"/>
+        </w:rPr>
+        <w:t xml:space="preserve">; [Test for </w:t>
+      </w:r>
+      <w:r>
+        <w:rPr>
+          <w:lang w:val="en-US"/>
+        </w:rPr>
+        <w:t>vertical</w:t>
+      </w:r>
+      <w:r>
+        <w:rPr>
+          <w:lang w:val="en-US"/>
+        </w:rPr>
+        <w:t xml:space="preserve"> drawing</w:t>
+      </w:r>
+      <w:r>
+        <w:rPr>
+          <w:lang w:val="en-US"/>
+        </w:rPr>
+        <w:t>-background</w:t>
+      </w:r>
+      <w:r>
+        <w:rPr>
+          <w:lang w:val="en-US"/>
+        </w:rPr>
+        <w:t>]</w:t>
+      </w:r>
+    </w:p>
+    <w:p>
+      <w:pPr>
+        <w:pStyle w:val="ListParagraph"/>
+        <w:numPr>
+          <w:ilvl w:val="2"/>
+          <w:numId w:val="3"/>
+        </w:numPr>
+        <w:spacing w:line="360" w:lineRule="auto"/>
+        <w:rPr>
+          <w:lang w:val="en-US"/>
+        </w:rPr>
+      </w:pPr>
+      <w:proofErr w:type="spellStart"/>
+      <w:r>
+        <w:rPr>
+          <w:lang w:val="en-US"/>
+        </w:rPr>
+        <w:t>plotLine</w:t>
+      </w:r>
+      <w:proofErr w:type="spellEnd"/>
+      <w:r>
+        <w:rPr>
+          <w:lang w:val="en-US"/>
+        </w:rPr>
+        <w:t>(</w:t>
+      </w:r>
+      <w:r>
+        <w:rPr>
+          <w:lang w:val="en-US"/>
+        </w:rPr>
+        <w:t>15</w:t>
+      </w:r>
+      <w:r>
+        <w:rPr>
+          <w:lang w:val="en-US"/>
+        </w:rPr>
+        <w:t>,</w:t>
+      </w:r>
+      <w:proofErr w:type="gramStart"/>
+      <w:r>
+        <w:rPr>
+          <w:lang w:val="en-US"/>
+        </w:rPr>
+        <w:t>15</w:t>
+      </w:r>
+      <w:r>
+        <w:rPr>
+          <w:lang w:val="en-US"/>
+        </w:rPr>
+        <w:t>,</w:t>
+      </w:r>
+      <w:r>
+        <w:rPr>
+          <w:lang w:val="en-US"/>
+        </w:rPr>
+        <w:t>-</w:t>
+      </w:r>
+      <w:proofErr w:type="gramEnd"/>
+      <w:r>
+        <w:rPr>
+          <w:lang w:val="en-US"/>
+        </w:rPr>
+        <w:t>10</w:t>
+      </w:r>
+      <w:r>
+        <w:rPr>
+          <w:lang w:val="en-US"/>
+        </w:rPr>
+        <w:t>,</w:t>
+      </w:r>
+      <w:r>
+        <w:rPr>
+          <w:lang w:val="en-US"/>
+        </w:rPr>
+        <w:t>VERT</w:t>
+      </w:r>
+      <w:r>
+        <w:rPr>
+          <w:lang w:val="en-US"/>
+        </w:rPr>
+        <w:t>,'</w:t>
+      </w:r>
+      <w:r>
+        <w:rPr>
+          <w:lang w:val="en-US"/>
+        </w:rPr>
+        <w:t>%</w:t>
+      </w:r>
+      <w:r>
+        <w:rPr>
+          <w:lang w:val="en-US"/>
+        </w:rPr>
+        <w:t>',</w:t>
+      </w:r>
+      <w:r>
+        <w:rPr>
+          <w:lang w:val="en-US"/>
+        </w:rPr>
+        <w:t>F</w:t>
+      </w:r>
+      <w:r>
+        <w:rPr>
+          <w:lang w:val="en-US"/>
+        </w:rPr>
+        <w:t>G</w:t>
+      </w:r>
+      <w:r>
+        <w:rPr>
+          <w:lang w:val="en-US"/>
+        </w:rPr>
+        <w:t>)</w:t>
+      </w:r>
+      <w:r>
+        <w:rPr>
+          <w:lang w:val="en-US"/>
+        </w:rPr>
+        <w:t>; [Test for vertical drawing-</w:t>
+      </w:r>
+      <w:r>
+        <w:rPr>
+          <w:lang w:val="en-US"/>
+        </w:rPr>
+        <w:t xml:space="preserve"> negative direction</w:t>
+      </w:r>
+      <w:r>
+        <w:rPr>
+          <w:lang w:val="en-US"/>
+        </w:rPr>
+        <w:t>]</w:t>
+      </w:r>
+    </w:p>
+    <w:p>
+      <w:pPr>
+        <w:pStyle w:val="ListParagraph"/>
+        <w:numPr>
+          <w:ilvl w:val="2"/>
+          <w:numId w:val="3"/>
+        </w:numPr>
+        <w:spacing w:line="360" w:lineRule="auto"/>
+        <w:rPr>
+          <w:lang w:val="en-US"/>
+        </w:rPr>
+      </w:pPr>
+      <w:proofErr w:type="spellStart"/>
+      <w:r>
+        <w:rPr>
+          <w:lang w:val="en-US"/>
+        </w:rPr>
+        <w:t>plotLine</w:t>
+      </w:r>
+      <w:proofErr w:type="spellEnd"/>
+      <w:r>
+        <w:rPr>
+          <w:lang w:val="en-US"/>
+        </w:rPr>
+        <w:t>(</w:t>
+      </w:r>
+      <w:r>
+        <w:rPr>
+          <w:lang w:val="en-US"/>
+        </w:rPr>
+        <w:t>15</w:t>
+      </w:r>
+      <w:r>
+        <w:rPr>
+          <w:lang w:val="en-US"/>
+        </w:rPr>
+        <w:t>,</w:t>
+      </w:r>
+      <w:proofErr w:type="gramStart"/>
+      <w:r>
+        <w:rPr>
+          <w:lang w:val="en-US"/>
+        </w:rPr>
+        <w:t>15</w:t>
+      </w:r>
+      <w:r>
+        <w:rPr>
+          <w:lang w:val="en-US"/>
+        </w:rPr>
+        <w:t>,</w:t>
+      </w:r>
+      <w:r>
+        <w:rPr>
+          <w:lang w:val="en-US"/>
+        </w:rPr>
+        <w:t>-</w:t>
+      </w:r>
+      <w:proofErr w:type="gramEnd"/>
+      <w:r>
+        <w:rPr>
+          <w:lang w:val="en-US"/>
+        </w:rPr>
+        <w:t>10</w:t>
+      </w:r>
+      <w:r>
+        <w:rPr>
+          <w:lang w:val="en-US"/>
+        </w:rPr>
+        <w:t>,</w:t>
+      </w:r>
+      <w:r>
+        <w:rPr>
+          <w:lang w:val="en-US"/>
+        </w:rPr>
+        <w:t>HORIZ</w:t>
+      </w:r>
+      <w:r>
+        <w:rPr>
+          <w:lang w:val="en-US"/>
+        </w:rPr>
+        <w:t>,'</w:t>
+      </w:r>
+      <w:r>
+        <w:rPr>
+          <w:lang w:val="en-US"/>
+        </w:rPr>
+        <w:t>%</w:t>
+      </w:r>
+      <w:r>
+        <w:rPr>
+          <w:lang w:val="en-US"/>
+        </w:rPr>
+        <w:t>',</w:t>
+      </w:r>
+      <w:r>
+        <w:rPr>
+          <w:lang w:val="en-US"/>
+        </w:rPr>
+        <w:t>F</w:t>
+      </w:r>
+      <w:r>
+        <w:rPr>
+          <w:lang w:val="en-US"/>
+        </w:rPr>
+        <w:t>G</w:t>
+      </w:r>
+      <w:r>
+        <w:rPr>
+          <w:lang w:val="en-US"/>
+        </w:rPr>
+        <w:t>)</w:t>
+      </w:r>
+      <w:r>
+        <w:rPr>
+          <w:lang w:val="en-US"/>
+        </w:rPr>
+        <w:t>; [Test for vertical drawing-</w:t>
+      </w:r>
+      <w:r>
+        <w:rPr>
+          <w:lang w:val="en-US"/>
+        </w:rPr>
+        <w:t>negative direction</w:t>
+      </w:r>
+      <w:r>
+        <w:rPr>
+          <w:lang w:val="en-US"/>
+        </w:rPr>
+        <w:t>]</w:t>
+      </w:r>
+    </w:p>
+    <w:p>
+      <w:pPr>
+        <w:pStyle w:val="ListParagraph"/>
+        <w:numPr>
+          <w:ilvl w:val="2"/>
+          <w:numId w:val="3"/>
+        </w:numPr>
+        <w:spacing w:line="360" w:lineRule="auto"/>
+        <w:rPr>
+          <w:lang w:val="en-US"/>
+        </w:rPr>
+      </w:pPr>
+      <w:proofErr w:type="spellStart"/>
+      <w:proofErr w:type="gramStart"/>
+      <w:r>
+        <w:rPr>
+          <w:lang w:val="en-US"/>
+        </w:rPr>
+        <w:t>plotLine</w:t>
+      </w:r>
+      <w:proofErr w:type="spellEnd"/>
+      <w:r>
+        <w:rPr>
+          <w:lang w:val="en-US"/>
+        </w:rPr>
+        <w:t>(</w:t>
+      </w:r>
+      <w:proofErr w:type="gramEnd"/>
+      <w:r>
+        <w:rPr>
+          <w:lang w:val="en-US"/>
+        </w:rPr>
+        <w:t>15</w:t>
+      </w:r>
+      <w:r>
+        <w:rPr>
+          <w:lang w:val="en-US"/>
+        </w:rPr>
+        <w:t>,</w:t>
+      </w:r>
+      <w:r>
+        <w:rPr>
+          <w:lang w:val="en-US"/>
+        </w:rPr>
+        <w:t>15</w:t>
+      </w:r>
+      <w:r>
+        <w:rPr>
+          <w:lang w:val="en-US"/>
+        </w:rPr>
+        <w:t>,</w:t>
+      </w:r>
+      <w:r>
+        <w:rPr>
+          <w:lang w:val="en-US"/>
+        </w:rPr>
+        <w:t>6</w:t>
+      </w:r>
+      <w:r>
+        <w:rPr>
+          <w:lang w:val="en-US"/>
+        </w:rPr>
+        <w:t>,</w:t>
+      </w:r>
+      <w:r>
+        <w:rPr>
+          <w:lang w:val="en-US"/>
+        </w:rPr>
+        <w:t xml:space="preserve"> HORIZ</w:t>
+      </w:r>
+      <w:r>
+        <w:rPr>
+          <w:lang w:val="en-US"/>
+        </w:rPr>
+        <w:t>,'</w:t>
+      </w:r>
+      <w:r>
+        <w:rPr>
+          <w:lang w:val="en-US"/>
+        </w:rPr>
+        <w:t>%</w:t>
+      </w:r>
+      <w:r>
+        <w:rPr>
+          <w:lang w:val="en-US"/>
+        </w:rPr>
+        <w:t>',</w:t>
+      </w:r>
+      <w:r>
+        <w:rPr>
+          <w:lang w:val="en-US"/>
+        </w:rPr>
+        <w:t>FG</w:t>
+      </w:r>
+      <w:r>
+        <w:rPr>
+          <w:lang w:val="en-US"/>
+        </w:rPr>
+        <w:t>)</w:t>
+      </w:r>
+      <w:r>
+        <w:rPr>
+          <w:lang w:val="en-US"/>
+        </w:rPr>
+        <w:t>; [</w:t>
+      </w:r>
+      <w:r>
+        <w:rPr>
+          <w:lang w:val="en-US"/>
+        </w:rPr>
+        <w:t>Test for out-of-plot command</w:t>
+      </w:r>
+      <w:r>
+        <w:rPr>
+          <w:lang w:val="en-US"/>
+        </w:rPr>
+        <w:t>]</w:t>
+      </w:r>
+    </w:p>
+    <w:p>
+      <w:pPr>
+        <w:pStyle w:val="ListParagraph"/>
+        <w:numPr>
+          <w:ilvl w:val="2"/>
+          <w:numId w:val="3"/>
+        </w:numPr>
+        <w:spacing w:line="360" w:lineRule="auto"/>
+        <w:rPr>
+          <w:lang w:val="en-US"/>
+        </w:rPr>
+      </w:pPr>
+      <w:proofErr w:type="spellStart"/>
+      <w:proofErr w:type="gramStart"/>
+      <w:r>
+        <w:rPr>
+          <w:lang w:val="en-US"/>
+        </w:rPr>
+        <w:t>plotLine</w:t>
+      </w:r>
+      <w:proofErr w:type="spellEnd"/>
+      <w:r>
+        <w:rPr>
+          <w:lang w:val="en-US"/>
+        </w:rPr>
+        <w:t>(</w:t>
+      </w:r>
+      <w:proofErr w:type="gramEnd"/>
+      <w:r>
+        <w:rPr>
+          <w:lang w:val="en-US"/>
+        </w:rPr>
+        <w:t>15</w:t>
+      </w:r>
+      <w:r>
+        <w:rPr>
+          <w:lang w:val="en-US"/>
+        </w:rPr>
+        <w:t>,</w:t>
+      </w:r>
+      <w:r>
+        <w:rPr>
+          <w:lang w:val="en-US"/>
+        </w:rPr>
+        <w:t>15</w:t>
+      </w:r>
+      <w:r>
+        <w:rPr>
+          <w:lang w:val="en-US"/>
+        </w:rPr>
+        <w:t>,</w:t>
+      </w:r>
+      <w:r>
+        <w:rPr>
+          <w:lang w:val="en-US"/>
+        </w:rPr>
+        <w:t>6</w:t>
+      </w:r>
+      <w:r>
+        <w:rPr>
+          <w:lang w:val="en-US"/>
+        </w:rPr>
+        <w:t>,</w:t>
+      </w:r>
+      <w:r>
+        <w:rPr>
+          <w:lang w:val="en-US"/>
+        </w:rPr>
+        <w:t xml:space="preserve"> </w:t>
+      </w:r>
+      <w:r>
+        <w:rPr>
+          <w:lang w:val="en-US"/>
+        </w:rPr>
+        <w:t>VERT</w:t>
+      </w:r>
+      <w:r>
+        <w:rPr>
+          <w:lang w:val="en-US"/>
+        </w:rPr>
+        <w:t>,'</w:t>
+      </w:r>
+      <w:r>
+        <w:rPr>
+          <w:lang w:val="en-US"/>
+        </w:rPr>
+        <w:t>%</w:t>
+      </w:r>
+      <w:r>
+        <w:rPr>
+          <w:lang w:val="en-US"/>
+        </w:rPr>
+        <w:t>',</w:t>
+      </w:r>
+      <w:r>
+        <w:rPr>
+          <w:lang w:val="en-US"/>
+        </w:rPr>
+        <w:t>FG</w:t>
+      </w:r>
+      <w:r>
+        <w:rPr>
+          <w:lang w:val="en-US"/>
+        </w:rPr>
+        <w:t>)</w:t>
+      </w:r>
+      <w:r>
+        <w:rPr>
+          <w:lang w:val="en-US"/>
+        </w:rPr>
+        <w:t>; [Test for out-of-plot command]</w:t>
+      </w:r>
+    </w:p>
+    <w:p>
+      <w:pPr>
+        <w:pStyle w:val="ListParagraph"/>
+        <w:numPr>
+          <w:ilvl w:val="2"/>
+          <w:numId w:val="3"/>
+        </w:numPr>
+        <w:spacing w:line="360" w:lineRule="auto"/>
+        <w:rPr>
+          <w:lang w:val="en-US"/>
+        </w:rPr>
+      </w:pPr>
+      <w:proofErr w:type="spellStart"/>
+      <w:proofErr w:type="gramStart"/>
+      <w:r>
+        <w:rPr>
+          <w:lang w:val="en-US"/>
+        </w:rPr>
+        <w:t>plotLine</w:t>
+      </w:r>
+      <w:proofErr w:type="spellEnd"/>
+      <w:r>
+        <w:rPr>
+          <w:lang w:val="en-US"/>
+        </w:rPr>
+        <w:t>(</w:t>
+      </w:r>
+      <w:proofErr w:type="gramEnd"/>
+      <w:r>
+        <w:rPr>
+          <w:lang w:val="en-US"/>
+        </w:rPr>
+        <w:t>1</w:t>
+      </w:r>
+      <w:r>
+        <w:rPr>
+          <w:lang w:val="en-US"/>
+        </w:rPr>
+        <w:t>,</w:t>
+      </w:r>
+      <w:r>
+        <w:rPr>
+          <w:lang w:val="en-US"/>
+        </w:rPr>
+        <w:t>1</w:t>
+      </w:r>
+      <w:r>
+        <w:rPr>
+          <w:lang w:val="en-US"/>
+        </w:rPr>
+        <w:t>,</w:t>
+      </w:r>
+      <w:r>
+        <w:rPr>
+          <w:lang w:val="en-US"/>
+        </w:rPr>
+        <w:t>-10</w:t>
+      </w:r>
+      <w:r>
+        <w:rPr>
+          <w:lang w:val="en-US"/>
+        </w:rPr>
+        <w:t>,</w:t>
+      </w:r>
+      <w:r>
+        <w:rPr>
+          <w:lang w:val="en-US"/>
+        </w:rPr>
+        <w:t xml:space="preserve"> HORIZ</w:t>
+      </w:r>
+      <w:r>
+        <w:rPr>
+          <w:lang w:val="en-US"/>
+        </w:rPr>
+        <w:t>,'</w:t>
+      </w:r>
+      <w:r>
+        <w:rPr>
+          <w:lang w:val="en-US"/>
+        </w:rPr>
+        <w:t>%</w:t>
+      </w:r>
+      <w:r>
+        <w:rPr>
+          <w:lang w:val="en-US"/>
+        </w:rPr>
+        <w:t>',</w:t>
+      </w:r>
+      <w:r>
+        <w:rPr>
+          <w:lang w:val="en-US"/>
+        </w:rPr>
+        <w:t>FG</w:t>
+      </w:r>
+      <w:r>
+        <w:rPr>
+          <w:lang w:val="en-US"/>
+        </w:rPr>
+        <w:t>)</w:t>
+      </w:r>
+      <w:r>
+        <w:rPr>
+          <w:lang w:val="en-US"/>
+        </w:rPr>
+        <w:t>; [Test for out-of-plot command]</w:t>
+      </w:r>
+    </w:p>
+    <w:p>
+      <w:pPr>
+        <w:pStyle w:val="ListParagraph"/>
+        <w:numPr>
+          <w:ilvl w:val="2"/>
+          <w:numId w:val="3"/>
+        </w:numPr>
+        <w:spacing w:line="360" w:lineRule="auto"/>
+        <w:rPr>
+          <w:lang w:val="en-US"/>
+        </w:rPr>
+      </w:pPr>
+      <w:proofErr w:type="spellStart"/>
+      <w:proofErr w:type="gramStart"/>
+      <w:r>
+        <w:rPr>
+          <w:lang w:val="en-US"/>
+        </w:rPr>
+        <w:t>plotLine</w:t>
+      </w:r>
+      <w:proofErr w:type="spellEnd"/>
+      <w:r>
+        <w:rPr>
+          <w:lang w:val="en-US"/>
+        </w:rPr>
+        <w:t>(</w:t>
+      </w:r>
+      <w:proofErr w:type="gramEnd"/>
+      <w:r>
+        <w:rPr>
+          <w:lang w:val="en-US"/>
+        </w:rPr>
+        <w:t>1</w:t>
+      </w:r>
+      <w:r>
+        <w:rPr>
+          <w:lang w:val="en-US"/>
+        </w:rPr>
+        <w:t>,</w:t>
+      </w:r>
+      <w:r>
+        <w:rPr>
+          <w:lang w:val="en-US"/>
+        </w:rPr>
+        <w:t>1</w:t>
+      </w:r>
+      <w:r>
+        <w:rPr>
+          <w:lang w:val="en-US"/>
+        </w:rPr>
+        <w:t>,</w:t>
+      </w:r>
+      <w:r>
+        <w:rPr>
+          <w:lang w:val="en-US"/>
+        </w:rPr>
+        <w:t>-10</w:t>
+      </w:r>
+      <w:r>
+        <w:rPr>
+          <w:lang w:val="en-US"/>
+        </w:rPr>
+        <w:t>,</w:t>
+      </w:r>
+      <w:r>
+        <w:rPr>
+          <w:lang w:val="en-US"/>
+        </w:rPr>
+        <w:t xml:space="preserve"> </w:t>
+      </w:r>
+      <w:r>
+        <w:rPr>
+          <w:lang w:val="en-US"/>
+        </w:rPr>
+        <w:t>VERT</w:t>
+      </w:r>
+      <w:r>
+        <w:rPr>
+          <w:lang w:val="en-US"/>
+        </w:rPr>
+        <w:t>,'</w:t>
+      </w:r>
+      <w:r>
+        <w:rPr>
+          <w:lang w:val="en-US"/>
+        </w:rPr>
+        <w:t>%</w:t>
+      </w:r>
+      <w:r>
+        <w:rPr>
+          <w:lang w:val="en-US"/>
+        </w:rPr>
+        <w:t>',</w:t>
+      </w:r>
+      <w:r>
+        <w:rPr>
+          <w:lang w:val="en-US"/>
+        </w:rPr>
+        <w:t>FG</w:t>
+      </w:r>
+      <w:r>
+        <w:rPr>
+          <w:lang w:val="en-US"/>
+        </w:rPr>
+        <w:t>)</w:t>
+      </w:r>
+      <w:r>
+        <w:rPr>
+          <w:lang w:val="en-US"/>
+        </w:rPr>
+        <w:t>; [Test for out-of-plot command]</w:t>
+      </w:r>
+    </w:p>
+    <w:p>
+      <w:pPr>
+        <w:pStyle w:val="ListParagraph"/>
+        <w:numPr>
+          <w:ilvl w:val="2"/>
+          <w:numId w:val="3"/>
+        </w:numPr>
+        <w:spacing w:line="360" w:lineRule="auto"/>
+        <w:rPr>
+          <w:lang w:val="en-US"/>
+        </w:rPr>
+      </w:pPr>
+      <w:proofErr w:type="spellStart"/>
+      <w:proofErr w:type="gramStart"/>
+      <w:r>
+        <w:rPr>
+          <w:lang w:val="en-US"/>
+        </w:rPr>
+        <w:t>plotLine</w:t>
+      </w:r>
+      <w:proofErr w:type="spellEnd"/>
+      <w:r>
+        <w:rPr>
+          <w:lang w:val="en-US"/>
+        </w:rPr>
+        <w:t>(</w:t>
+      </w:r>
+      <w:proofErr w:type="gramEnd"/>
+      <w:r>
+        <w:rPr>
+          <w:lang w:val="en-US"/>
+        </w:rPr>
+        <w:t>1</w:t>
+      </w:r>
+      <w:r>
+        <w:rPr>
+          <w:lang w:val="en-US"/>
+        </w:rPr>
+        <w:t>,</w:t>
+      </w:r>
+      <w:r>
+        <w:rPr>
+          <w:lang w:val="en-US"/>
+        </w:rPr>
+        <w:t>1</w:t>
+      </w:r>
+      <w:r>
+        <w:rPr>
+          <w:lang w:val="en-US"/>
+        </w:rPr>
+        <w:t>,</w:t>
+      </w:r>
+      <w:r>
+        <w:rPr>
+          <w:lang w:val="en-US"/>
+        </w:rPr>
+        <w:t>5</w:t>
+      </w:r>
+      <w:r>
+        <w:rPr>
+          <w:lang w:val="en-US"/>
+        </w:rPr>
+        <w:t>,</w:t>
+      </w:r>
+      <w:r>
+        <w:rPr>
+          <w:lang w:val="en-US"/>
+        </w:rPr>
+        <w:t xml:space="preserve"> VERT</w:t>
+      </w:r>
+      <w:r>
+        <w:rPr>
+          <w:lang w:val="en-US"/>
+        </w:rPr>
+        <w:t>,'</w:t>
+      </w:r>
+      <w:r>
+        <w:rPr>
+          <w:lang w:val="en-US"/>
+        </w:rPr>
+        <w:t>\</w:t>
+      </w:r>
+      <w:proofErr w:type="spellStart"/>
+      <w:r>
+        <w:rPr>
+          <w:lang w:val="en-US"/>
+        </w:rPr>
+        <w:t>n</w:t>
+      </w:r>
+      <w:r>
+        <w:rPr>
+          <w:lang w:val="en-US"/>
+        </w:rPr>
+        <w:t>',</w:t>
+      </w:r>
+      <w:r>
+        <w:rPr>
+          <w:lang w:val="en-US"/>
+        </w:rPr>
+        <w:t>FG</w:t>
+      </w:r>
+      <w:proofErr w:type="spellEnd"/>
+      <w:r>
+        <w:rPr>
+          <w:lang w:val="en-US"/>
+        </w:rPr>
+        <w:t>)</w:t>
+      </w:r>
+      <w:r>
+        <w:rPr>
+          <w:lang w:val="en-US"/>
+        </w:rPr>
+        <w:t xml:space="preserve">; [Test for </w:t>
+      </w:r>
+      <w:r>
+        <w:rPr>
+          <w:lang w:val="en-US"/>
+        </w:rPr>
+        <w:t>unprintable character</w:t>
+      </w:r>
+      <w:r>
+        <w:rPr>
+          <w:lang w:val="en-US"/>
+        </w:rPr>
+        <w:t>]</w:t>
+      </w:r>
+    </w:p>
+    <w:p>
+      <w:pPr>
+        <w:pStyle w:val="ListParagraph"/>
+        <w:numPr>
+          <w:ilvl w:val="2"/>
+          <w:numId w:val="3"/>
+        </w:numPr>
+        <w:spacing w:line="360" w:lineRule="auto"/>
+        <w:rPr>
+          <w:lang w:val="en-US"/>
+        </w:rPr>
+      </w:pPr>
+      <w:proofErr w:type="spellStart"/>
+      <w:proofErr w:type="gramStart"/>
+      <w:r>
+        <w:rPr>
+          <w:lang w:val="en-US"/>
+        </w:rPr>
+        <w:t>plotLine</w:t>
+      </w:r>
+      <w:proofErr w:type="spellEnd"/>
+      <w:r>
+        <w:rPr>
+          <w:lang w:val="en-US"/>
+        </w:rPr>
+        <w:t>(</w:t>
+      </w:r>
+      <w:proofErr w:type="gramEnd"/>
+      <w:r>
+        <w:rPr>
+          <w:lang w:val="en-US"/>
+        </w:rPr>
+        <w:t>1</w:t>
+      </w:r>
+      <w:r>
+        <w:rPr>
+          <w:lang w:val="en-US"/>
+        </w:rPr>
+        <w:t>,</w:t>
+      </w:r>
+      <w:r>
+        <w:rPr>
+          <w:lang w:val="en-US"/>
+        </w:rPr>
+        <w:t>1</w:t>
+      </w:r>
+      <w:r>
+        <w:rPr>
+          <w:lang w:val="en-US"/>
+        </w:rPr>
+        <w:t>,</w:t>
+      </w:r>
+      <w:r>
+        <w:rPr>
+          <w:lang w:val="en-US"/>
+        </w:rPr>
+        <w:t>5</w:t>
+      </w:r>
+      <w:r>
+        <w:rPr>
+          <w:lang w:val="en-US"/>
+        </w:rPr>
+        <w:t>,</w:t>
+      </w:r>
+      <w:r>
+        <w:rPr>
+          <w:lang w:val="en-US"/>
+        </w:rPr>
+        <w:t xml:space="preserve"> VERT</w:t>
+      </w:r>
+      <w:r>
+        <w:rPr>
+          <w:lang w:val="en-US"/>
+        </w:rPr>
+        <w:t>,'</w:t>
+      </w:r>
+      <w:r>
+        <w:rPr>
+          <w:lang w:val="en-US"/>
+        </w:rPr>
+        <w:t>\</w:t>
+      </w:r>
+      <w:proofErr w:type="spellStart"/>
+      <w:r>
+        <w:rPr>
+          <w:lang w:val="en-US"/>
+        </w:rPr>
+        <w:t>t</w:t>
+      </w:r>
+      <w:r>
+        <w:rPr>
+          <w:lang w:val="en-US"/>
+        </w:rPr>
+        <w:t>',</w:t>
+      </w:r>
+      <w:r>
+        <w:rPr>
+          <w:lang w:val="en-US"/>
+        </w:rPr>
+        <w:t>FG</w:t>
+      </w:r>
+      <w:proofErr w:type="spellEnd"/>
+      <w:r>
+        <w:rPr>
+          <w:lang w:val="en-US"/>
+        </w:rPr>
+        <w:t>)</w:t>
+      </w:r>
+      <w:r>
+        <w:rPr>
+          <w:lang w:val="en-US"/>
+        </w:rPr>
+        <w:t>; [</w:t>
+      </w:r>
+      <w:r>
+        <w:rPr>
+          <w:lang w:val="en-US"/>
+        </w:rPr>
+        <w:t>Another t</w:t>
+      </w:r>
+      <w:r>
+        <w:rPr>
+          <w:lang w:val="en-US"/>
+        </w:rPr>
+        <w:t>est for unprintable character]</w:t>
+      </w:r>
+    </w:p>
+    <w:p>
+      <w:pPr>
+        <w:pStyle w:val="ListParagraph"/>
+        <w:numPr>
+          <w:ilvl w:val="2"/>
+          <w:numId w:val="3"/>
+        </w:numPr>
+        <w:spacing w:line="360" w:lineRule="auto"/>
+        <w:rPr>
+          <w:lang w:val="en-US"/>
+        </w:rPr>
+      </w:pPr>
+      <w:proofErr w:type="spellStart"/>
+      <w:r>
+        <w:rPr>
+          <w:lang w:val="en-US"/>
+        </w:rPr>
+        <w:t>plotLine</w:t>
+      </w:r>
+      <w:proofErr w:type="spellEnd"/>
+      <w:r>
+        <w:rPr>
+          <w:lang w:val="en-US"/>
+        </w:rPr>
+        <w:t>(5,5,3,</w:t>
+      </w:r>
+      <w:r>
+        <w:rPr>
+          <w:lang w:val="en-US"/>
+        </w:rPr>
+        <w:t>25</w:t>
+      </w:r>
+      <w:r>
+        <w:rPr>
+          <w:lang w:val="en-US"/>
+        </w:rPr>
+        <w:t>,'*</w:t>
+      </w:r>
+      <w:proofErr w:type="gramStart"/>
+      <w:r>
+        <w:rPr>
+          <w:lang w:val="en-US"/>
+        </w:rPr>
+        <w:t>',FG</w:t>
+      </w:r>
+      <w:proofErr w:type="gramEnd"/>
+      <w:r>
+        <w:rPr>
+          <w:lang w:val="en-US"/>
+        </w:rPr>
+        <w:t>)</w:t>
+      </w:r>
+      <w:r>
+        <w:rPr>
+          <w:lang w:val="en-US"/>
+        </w:rPr>
+        <w:t>; [</w:t>
+      </w:r>
+      <w:r>
+        <w:rPr>
+          <w:lang w:val="en-US"/>
+        </w:rPr>
+        <w:t>Invalid parameter for direction (not VERT or HORIZ)</w:t>
+      </w:r>
+      <w:r>
+        <w:rPr>
+          <w:lang w:val="en-US"/>
+        </w:rPr>
+        <w:t>]</w:t>
+      </w:r>
+    </w:p>
+    <w:p>
+      <w:pPr>
+        <w:pStyle w:val="ListParagraph"/>
+        <w:numPr>
+          <w:ilvl w:val="2"/>
+          <w:numId w:val="3"/>
+        </w:numPr>
+        <w:spacing w:line="360" w:lineRule="auto"/>
+        <w:rPr>
+          <w:lang w:val="en-US"/>
+        </w:rPr>
+      </w:pPr>
+      <w:proofErr w:type="spellStart"/>
+      <w:r>
+        <w:rPr>
+          <w:lang w:val="en-US"/>
+        </w:rPr>
+        <w:t>plotLine</w:t>
+      </w:r>
+      <w:proofErr w:type="spellEnd"/>
+      <w:r>
+        <w:rPr>
+          <w:lang w:val="en-US"/>
+        </w:rPr>
+        <w:t>(5,5,</w:t>
+      </w:r>
+      <w:proofErr w:type="gramStart"/>
+      <w:r>
+        <w:rPr>
+          <w:lang w:val="en-US"/>
+        </w:rPr>
+        <w:t>3,</w:t>
+      </w:r>
+      <w:r>
+        <w:rPr>
+          <w:lang w:val="en-US"/>
+        </w:rPr>
+        <w:t>VERT</w:t>
+      </w:r>
+      <w:proofErr w:type="gramEnd"/>
+      <w:r>
+        <w:rPr>
+          <w:lang w:val="en-US"/>
+        </w:rPr>
+        <w:t>,'*',</w:t>
+      </w:r>
+      <w:r>
+        <w:rPr>
+          <w:lang w:val="en-US"/>
+        </w:rPr>
+        <w:t>-1</w:t>
+      </w:r>
+      <w:r>
+        <w:rPr>
+          <w:lang w:val="en-US"/>
+        </w:rPr>
+        <w:t>)</w:t>
+      </w:r>
+      <w:r>
+        <w:rPr>
+          <w:lang w:val="en-US"/>
+        </w:rPr>
+        <w:t xml:space="preserve">; [Invalid parameter for </w:t>
+      </w:r>
+      <w:proofErr w:type="spellStart"/>
+      <w:r>
+        <w:rPr>
+          <w:lang w:val="en-US"/>
+        </w:rPr>
+        <w:t>fgbg</w:t>
+      </w:r>
+      <w:proofErr w:type="spellEnd"/>
+      <w:r>
+        <w:rPr>
+          <w:lang w:val="en-US"/>
+        </w:rPr>
+        <w:t xml:space="preserve"> (not </w:t>
+      </w:r>
+      <w:r>
+        <w:rPr>
+          <w:lang w:val="en-US"/>
+        </w:rPr>
+        <w:t>FG</w:t>
+      </w:r>
+      <w:r>
+        <w:rPr>
+          <w:lang w:val="en-US"/>
+        </w:rPr>
+        <w:t xml:space="preserve"> or </w:t>
+      </w:r>
+      <w:r>
+        <w:rPr>
+          <w:lang w:val="en-US"/>
+        </w:rPr>
+        <w:t>BG</w:t>
+      </w:r>
+      <w:r>
+        <w:rPr>
+          <w:lang w:val="en-US"/>
+        </w:rPr>
+        <w:t>)</w:t>
+      </w:r>
+    </w:p>
+    <w:p>
+      <w:pPr>
+        <w:pStyle w:val="ListParagraph"/>
+        <w:spacing w:line="360" w:lineRule="auto"/>
+        <w:ind w:left="2160"/>
         <w:rPr>
           <w:lang w:val="en-US"/>
         </w:rPr>

</xml_diff>

<commit_message>
got rid of redundant code
</commit_message>
<xml_diff>
--- a/Project 3/SUBMISSION FOLDER/report.docx
+++ b/Project 3/SUBMISSION FOLDER/report.docx
@@ -86,7 +86,6 @@
         <w:t>if(</w:t>
       </w:r>
       <w:proofErr w:type="spellStart"/>
-      <w:proofErr w:type="gramStart"/>
       <w:r>
         <w:rPr>
           <w:lang w:val="en-US"/>
@@ -108,7 +107,6 @@
         <w:t>commandString.size</w:t>
       </w:r>
       <w:proofErr w:type="spellEnd"/>
-      <w:proofErr w:type="gramEnd"/>
       <w:r>
         <w:rPr>
           <w:lang w:val="en-US"/>
@@ -141,7 +139,6 @@
         <w:t xml:space="preserve">I realized that I must check for the syntax of the string of commands before running it, so I implemented a function bool </w:t>
       </w:r>
       <w:proofErr w:type="spellStart"/>
-      <w:proofErr w:type="gramStart"/>
       <w:r>
         <w:rPr>
           <w:rFonts w:ascii="Menlo" w:hAnsi="Menlo" w:cs="Menlo"/>
@@ -163,9 +160,9 @@
           <w:szCs w:val="20"/>
           <w:lang w:val="en-US"/>
         </w:rPr>
-        <w:t>(</w:t>
-      </w:r>
-      <w:proofErr w:type="gramEnd"/>
+        <w:t xml:space="preserve">(string </w:t>
+      </w:r>
+      <w:proofErr w:type="spellStart"/>
       <w:r>
         <w:rPr>
           <w:rFonts w:ascii="Menlo" w:hAnsi="Menlo" w:cs="Menlo"/>
@@ -175,9 +172,9 @@
           <w:szCs w:val="20"/>
           <w:lang w:val="en-US"/>
         </w:rPr>
-        <w:t xml:space="preserve">string </w:t>
-      </w:r>
-      <w:proofErr w:type="spellStart"/>
+        <w:t>commandString</w:t>
+      </w:r>
+      <w:proofErr w:type="spellEnd"/>
       <w:r>
         <w:rPr>
           <w:rFonts w:ascii="Menlo" w:hAnsi="Menlo" w:cs="Menlo"/>
@@ -187,9 +184,9 @@
           <w:szCs w:val="20"/>
           <w:lang w:val="en-US"/>
         </w:rPr>
-        <w:t>commandString</w:t>
-      </w:r>
-      <w:proofErr w:type="spellEnd"/>
+        <w:t xml:space="preserve">, int&amp; </w:t>
+      </w:r>
+      <w:proofErr w:type="spellStart"/>
       <w:r>
         <w:rPr>
           <w:rFonts w:ascii="Menlo" w:hAnsi="Menlo" w:cs="Menlo"/>
@@ -199,9 +196,9 @@
           <w:szCs w:val="20"/>
           <w:lang w:val="en-US"/>
         </w:rPr>
-        <w:t xml:space="preserve">, int&amp; </w:t>
-      </w:r>
-      <w:proofErr w:type="spellStart"/>
+        <w:t>badPos</w:t>
+      </w:r>
+      <w:proofErr w:type="spellEnd"/>
       <w:r>
         <w:rPr>
           <w:rFonts w:ascii="Menlo" w:hAnsi="Menlo" w:cs="Menlo"/>
@@ -211,9 +208,8 @@
           <w:szCs w:val="20"/>
           <w:lang w:val="en-US"/>
         </w:rPr>
-        <w:t>badPos</w:t>
-      </w:r>
-      <w:proofErr w:type="spellEnd"/>
+        <w:t>)</w:t>
+      </w:r>
       <w:r>
         <w:rPr>
           <w:rFonts w:ascii="Menlo" w:hAnsi="Menlo" w:cs="Menlo"/>
@@ -223,7 +219,66 @@
           <w:szCs w:val="20"/>
           <w:lang w:val="en-US"/>
         </w:rPr>
-        <w:t>)</w:t>
+        <w:t xml:space="preserve"> </w:t>
+      </w:r>
+      <w:r>
+        <w:rPr>
+          <w:lang w:val="en-US"/>
+        </w:rPr>
+        <w:t xml:space="preserve">that looks for syntax errors before running the program. </w:t>
+      </w:r>
+    </w:p>
+    <w:p>
+      <w:pPr>
+        <w:pStyle w:val="ListParagraph"/>
+        <w:numPr>
+          <w:ilvl w:val="1"/>
+          <w:numId w:val="3"/>
+        </w:numPr>
+        <w:spacing w:line="360" w:lineRule="auto"/>
+        <w:rPr>
+          <w:lang w:val="en-US"/>
+        </w:rPr>
+      </w:pPr>
+      <w:r>
+        <w:rPr>
+          <w:lang w:val="en-US"/>
+        </w:rPr>
+        <w:t xml:space="preserve">During Phase 2, </w:t>
+      </w:r>
+      <w:r>
+        <w:rPr>
+          <w:lang w:val="en-US"/>
+        </w:rPr>
+        <w:t xml:space="preserve">I found my code that checks the input for </w:t>
+      </w:r>
+      <w:proofErr w:type="spellStart"/>
+      <w:r>
+        <w:rPr>
+          <w:lang w:val="en-US"/>
+        </w:rPr>
+        <w:t>fgbg</w:t>
+      </w:r>
+      <w:proofErr w:type="spellEnd"/>
+      <w:r>
+        <w:rPr>
+          <w:lang w:val="en-US"/>
+        </w:rPr>
+        <w:t xml:space="preserve">/vertical or horizontal distance/characters became long and very hard to read. Therefore, I implemented </w:t>
+      </w:r>
+      <w:proofErr w:type="spellStart"/>
+      <w:r>
+        <w:rPr>
+          <w:lang w:val="en-US"/>
+        </w:rPr>
+        <w:t>seperate</w:t>
+      </w:r>
+      <w:proofErr w:type="spellEnd"/>
+      <w:r>
+        <w:rPr>
+          <w:lang w:val="en-US"/>
+        </w:rPr>
+        <w:t xml:space="preserve"> functions such as '</w:t>
       </w:r>
       <w:r>
         <w:rPr>
@@ -236,65 +291,7 @@
         </w:rPr>
         <w:t xml:space="preserve"> </w:t>
       </w:r>
-      <w:r>
-        <w:rPr>
-          <w:lang w:val="en-US"/>
-        </w:rPr>
-        <w:t xml:space="preserve">that looks for syntax errors before running the program. </w:t>
-      </w:r>
-    </w:p>
-    <w:p>
-      <w:pPr>
-        <w:pStyle w:val="ListParagraph"/>
-        <w:numPr>
-          <w:ilvl w:val="1"/>
-          <w:numId w:val="3"/>
-        </w:numPr>
-        <w:spacing w:line="360" w:lineRule="auto"/>
-        <w:rPr>
-          <w:lang w:val="en-US"/>
-        </w:rPr>
-      </w:pPr>
-      <w:r>
-        <w:rPr>
-          <w:lang w:val="en-US"/>
-        </w:rPr>
-        <w:t xml:space="preserve">During Phase 2, </w:t>
-      </w:r>
-      <w:r>
-        <w:rPr>
-          <w:lang w:val="en-US"/>
-        </w:rPr>
-        <w:t xml:space="preserve">I found my code that checks the input for </w:t>
-      </w:r>
       <w:proofErr w:type="spellStart"/>
-      <w:r>
-        <w:rPr>
-          <w:lang w:val="en-US"/>
-        </w:rPr>
-        <w:t>fgbg</w:t>
-      </w:r>
-      <w:proofErr w:type="spellEnd"/>
-      <w:r>
-        <w:rPr>
-          <w:lang w:val="en-US"/>
-        </w:rPr>
-        <w:t xml:space="preserve">/vertical or horizontal distance/characters became long and very hard to read. Therefore, I implemented </w:t>
-      </w:r>
-      <w:proofErr w:type="spellStart"/>
-      <w:r>
-        <w:rPr>
-          <w:lang w:val="en-US"/>
-        </w:rPr>
-        <w:t>seperate</w:t>
-      </w:r>
-      <w:proofErr w:type="spellEnd"/>
-      <w:r>
-        <w:rPr>
-          <w:lang w:val="en-US"/>
-        </w:rPr>
-        <w:t xml:space="preserve"> functions such as '</w:t>
-      </w:r>
       <w:r>
         <w:rPr>
           <w:rFonts w:ascii="Menlo" w:hAnsi="Menlo" w:cs="Menlo"/>
@@ -304,10 +301,9 @@
           <w:szCs w:val="20"/>
           <w:lang w:val="en-US"/>
         </w:rPr>
-        <w:t xml:space="preserve"> </w:t>
-      </w:r>
-      <w:proofErr w:type="spellStart"/>
-      <w:proofErr w:type="gramStart"/>
+        <w:t>validHorizDistance</w:t>
+      </w:r>
+      <w:proofErr w:type="spellEnd"/>
       <w:r>
         <w:rPr>
           <w:rFonts w:ascii="Menlo" w:hAnsi="Menlo" w:cs="Menlo"/>
@@ -317,21 +313,8 @@
           <w:szCs w:val="20"/>
           <w:lang w:val="en-US"/>
         </w:rPr>
-        <w:t>validHorizDistance</w:t>
-      </w:r>
-      <w:proofErr w:type="spellEnd"/>
-      <w:r>
-        <w:rPr>
-          <w:rFonts w:ascii="Menlo" w:hAnsi="Menlo" w:cs="Menlo"/>
-          <w:color w:val="41A1C0"/>
-          <w:kern w:val="0"/>
-          <w:sz w:val="20"/>
-          <w:szCs w:val="20"/>
-          <w:lang w:val="en-US"/>
-        </w:rPr>
         <w:t>(</w:t>
       </w:r>
-      <w:proofErr w:type="gramEnd"/>
       <w:r>
         <w:rPr>
           <w:rFonts w:ascii="Menlo" w:hAnsi="Menlo" w:cs="Menlo"/>
@@ -698,16 +681,8 @@
           <w:lang w:val="en-US"/>
         </w:rPr>
         <w:tab/>
-        <w:t xml:space="preserve">plot a </w:t>
-      </w:r>
-      <w:proofErr w:type="gramStart"/>
-      <w:r>
-        <w:rPr>
-          <w:lang w:val="en-US"/>
-        </w:rPr>
-        <w:t>char;</w:t>
-      </w:r>
-      <w:proofErr w:type="gramEnd"/>
+        <w:t>plot a char;</w:t>
+      </w:r>
     </w:p>
     <w:p>
       <w:pPr>
@@ -847,16 +822,123 @@
         <w:rPr>
           <w:lang w:val="en-US"/>
         </w:rPr>
-        <w:t xml:space="preserve"> is </w:t>
-      </w:r>
-      <w:proofErr w:type="gramStart"/>
-      <w:r>
-        <w:rPr>
-          <w:lang w:val="en-US"/>
-        </w:rPr>
-        <w:t>‘ ’</w:t>
-      </w:r>
-      <w:proofErr w:type="gramEnd"/>
+        <w:t xml:space="preserve"> is ‘ ’:</w:t>
+      </w:r>
+    </w:p>
+    <w:p>
+      <w:pPr>
+        <w:spacing w:line="360" w:lineRule="auto"/>
+        <w:rPr>
+          <w:lang w:val="en-US"/>
+        </w:rPr>
+      </w:pPr>
+      <w:r>
+        <w:rPr>
+          <w:lang w:val="en-US"/>
+        </w:rPr>
+        <w:tab/>
+      </w:r>
+      <w:r>
+        <w:rPr>
+          <w:lang w:val="en-US"/>
+        </w:rPr>
+        <w:tab/>
+      </w:r>
+      <w:r>
+        <w:rPr>
+          <w:lang w:val="en-US"/>
+        </w:rPr>
+        <w:tab/>
+      </w:r>
+      <w:r>
+        <w:rPr>
+          <w:lang w:val="en-US"/>
+        </w:rPr>
+        <w:tab/>
+      </w:r>
+      <w:r>
+        <w:rPr>
+          <w:lang w:val="en-US"/>
+        </w:rPr>
+        <w:tab/>
+      </w:r>
+      <w:r>
+        <w:rPr>
+          <w:lang w:val="en-US"/>
+        </w:rPr>
+        <w:tab/>
+        <w:t xml:space="preserve">plot a char; </w:t>
+      </w:r>
+    </w:p>
+    <w:p>
+      <w:pPr>
+        <w:spacing w:line="360" w:lineRule="auto"/>
+        <w:rPr>
+          <w:lang w:val="en-US"/>
+        </w:rPr>
+      </w:pPr>
+      <w:r>
+        <w:rPr>
+          <w:lang w:val="en-US"/>
+        </w:rPr>
+        <w:tab/>
+      </w:r>
+      <w:r>
+        <w:rPr>
+          <w:lang w:val="en-US"/>
+        </w:rPr>
+        <w:tab/>
+        <w:t>else:</w:t>
+      </w:r>
+    </w:p>
+    <w:p>
+      <w:pPr>
+        <w:spacing w:line="360" w:lineRule="auto"/>
+        <w:rPr>
+          <w:lang w:val="en-US"/>
+        </w:rPr>
+      </w:pPr>
+      <w:r>
+        <w:rPr>
+          <w:lang w:val="en-US"/>
+        </w:rPr>
+        <w:tab/>
+      </w:r>
+      <w:r>
+        <w:rPr>
+          <w:lang w:val="en-US"/>
+        </w:rPr>
+        <w:tab/>
+      </w:r>
+      <w:r>
+        <w:rPr>
+          <w:lang w:val="en-US"/>
+        </w:rPr>
+        <w:tab/>
+        <w:t>break;</w:t>
+      </w:r>
+    </w:p>
+    <w:p>
+      <w:pPr>
+        <w:spacing w:line="360" w:lineRule="auto"/>
+        <w:ind w:left="720"/>
+        <w:rPr>
+          <w:lang w:val="en-US"/>
+        </w:rPr>
+      </w:pPr>
+      <w:r>
+        <w:rPr>
+          <w:lang w:val="en-US"/>
+        </w:rPr>
+        <w:t xml:space="preserve">If direction is </w:t>
+      </w:r>
+      <w:r>
+        <w:rPr>
+          <w:rFonts w:hint="eastAsia"/>
+          <w:lang w:val="en-US"/>
+        </w:rPr>
+        <w:t>VERT</w:t>
+      </w:r>
       <w:r>
         <w:rPr>
           <w:lang w:val="en-US"/>
@@ -867,67 +949,349 @@
     <w:p>
       <w:pPr>
         <w:spacing w:line="360" w:lineRule="auto"/>
-        <w:rPr>
-          <w:rFonts w:hint="eastAsia"/>
-          <w:lang w:val="en-US"/>
-        </w:rPr>
-      </w:pPr>
-      <w:r>
-        <w:rPr>
-          <w:lang w:val="en-US"/>
-        </w:rPr>
-        <w:tab/>
-      </w:r>
-      <w:r>
-        <w:rPr>
-          <w:lang w:val="en-US"/>
-        </w:rPr>
-        <w:tab/>
-      </w:r>
-      <w:r>
-        <w:rPr>
-          <w:lang w:val="en-US"/>
-        </w:rPr>
-        <w:tab/>
-      </w:r>
-      <w:r>
-        <w:rPr>
-          <w:lang w:val="en-US"/>
-        </w:rPr>
-        <w:tab/>
-      </w:r>
-      <w:r>
-        <w:rPr>
-          <w:lang w:val="en-US"/>
-        </w:rPr>
-        <w:tab/>
-      </w:r>
-      <w:r>
-        <w:rPr>
-          <w:lang w:val="en-US"/>
-        </w:rPr>
-        <w:tab/>
-        <w:t xml:space="preserve">plot a </w:t>
-      </w:r>
-      <w:proofErr w:type="gramStart"/>
-      <w:r>
-        <w:rPr>
-          <w:lang w:val="en-US"/>
-        </w:rPr>
-        <w:t>char;</w:t>
-      </w:r>
-      <w:proofErr w:type="gramEnd"/>
-      <w:r>
-        <w:rPr>
-          <w:lang w:val="en-US"/>
-        </w:rPr>
-        <w:t xml:space="preserve"> </w:t>
+        <w:ind w:left="720"/>
+        <w:rPr>
+          <w:lang w:val="en-US"/>
+        </w:rPr>
+      </w:pPr>
+      <w:r>
+        <w:rPr>
+          <w:lang w:val="en-US"/>
+        </w:rPr>
+        <w:tab/>
+      </w:r>
+      <w:r>
+        <w:rPr>
+          <w:lang w:val="en-US"/>
+        </w:rPr>
+        <w:tab/>
+        <w:t xml:space="preserve">if distance is valid AND char is valid AND </w:t>
       </w:r>
       <w:proofErr w:type="spellStart"/>
-    </w:p>
-    <w:p>
-      <w:pPr>
-        <w:spacing w:line="360" w:lineRule="auto"/>
+      <w:r>
+        <w:rPr>
+          <w:lang w:val="en-US"/>
+        </w:rPr>
+        <w:t>fgbg</w:t>
+      </w:r>
+      <w:proofErr w:type="spellEnd"/>
+      <w:r>
+        <w:rPr>
+          <w:lang w:val="en-US"/>
+        </w:rPr>
+        <w:t xml:space="preserve"> is valid:</w:t>
+      </w:r>
+    </w:p>
+    <w:p>
+      <w:pPr>
+        <w:spacing w:line="360" w:lineRule="auto"/>
+        <w:ind w:left="720"/>
+        <w:rPr>
+          <w:lang w:val="en-US"/>
+        </w:rPr>
+      </w:pPr>
+      <w:r>
+        <w:rPr>
+          <w:lang w:val="en-US"/>
+        </w:rPr>
+        <w:tab/>
+      </w:r>
+      <w:r>
+        <w:rPr>
+          <w:lang w:val="en-US"/>
+        </w:rPr>
+        <w:tab/>
+      </w:r>
+      <w:r>
+        <w:rPr>
+          <w:lang w:val="en-US"/>
+        </w:rPr>
+        <w:tab/>
+        <w:t xml:space="preserve">if </w:t>
+      </w:r>
+      <w:proofErr w:type="spellStart"/>
+      <w:r>
+        <w:rPr>
+          <w:lang w:val="en-US"/>
+        </w:rPr>
+        <w:t>fg</w:t>
+      </w:r>
+      <w:proofErr w:type="spellEnd"/>
+      <w:r>
+        <w:rPr>
+          <w:lang w:val="en-US"/>
+        </w:rPr>
+        <w:t>:</w:t>
+      </w:r>
+    </w:p>
+    <w:p>
+      <w:pPr>
+        <w:spacing w:line="360" w:lineRule="auto"/>
+        <w:ind w:left="720"/>
+        <w:rPr>
+          <w:lang w:val="en-US"/>
+        </w:rPr>
+      </w:pPr>
+      <w:r>
+        <w:rPr>
+          <w:lang w:val="en-US"/>
+        </w:rPr>
+        <w:tab/>
+      </w:r>
+      <w:r>
+        <w:rPr>
+          <w:lang w:val="en-US"/>
+        </w:rPr>
+        <w:tab/>
+      </w:r>
+      <w:r>
+        <w:rPr>
+          <w:lang w:val="en-US"/>
+        </w:rPr>
+        <w:tab/>
+      </w:r>
+      <w:r>
+        <w:rPr>
+          <w:lang w:val="en-US"/>
+        </w:rPr>
+        <w:tab/>
+        <w:t>repeat until all character is looped:</w:t>
+      </w:r>
+    </w:p>
+    <w:p>
+      <w:pPr>
+        <w:spacing w:line="360" w:lineRule="auto"/>
+        <w:ind w:left="720"/>
+        <w:rPr>
+          <w:lang w:val="en-US"/>
+        </w:rPr>
+      </w:pPr>
+      <w:r>
+        <w:rPr>
+          <w:lang w:val="en-US"/>
+        </w:rPr>
+        <w:tab/>
+      </w:r>
+      <w:r>
+        <w:rPr>
+          <w:lang w:val="en-US"/>
+        </w:rPr>
+        <w:tab/>
+      </w:r>
+      <w:r>
+        <w:rPr>
+          <w:lang w:val="en-US"/>
+        </w:rPr>
+        <w:tab/>
+      </w:r>
+      <w:r>
+        <w:rPr>
+          <w:lang w:val="en-US"/>
+        </w:rPr>
+        <w:tab/>
+      </w:r>
+      <w:r>
+        <w:rPr>
+          <w:lang w:val="en-US"/>
+        </w:rPr>
+        <w:tab/>
+        <w:t>plot a char;</w:t>
+      </w:r>
+    </w:p>
+    <w:p>
+      <w:pPr>
+        <w:spacing w:line="360" w:lineRule="auto"/>
+        <w:ind w:left="720"/>
+        <w:rPr>
+          <w:lang w:val="en-US"/>
+        </w:rPr>
+      </w:pPr>
+      <w:r>
+        <w:rPr>
+          <w:lang w:val="en-US"/>
+        </w:rPr>
+        <w:tab/>
+      </w:r>
+      <w:r>
+        <w:rPr>
+          <w:lang w:val="en-US"/>
+        </w:rPr>
+        <w:tab/>
+      </w:r>
+      <w:r>
+        <w:rPr>
+          <w:lang w:val="en-US"/>
+        </w:rPr>
+        <w:tab/>
+        <w:t xml:space="preserve">if </w:t>
+      </w:r>
+      <w:proofErr w:type="spellStart"/>
+      <w:r>
+        <w:rPr>
+          <w:lang w:val="en-US"/>
+        </w:rPr>
+        <w:t>bg</w:t>
+      </w:r>
+      <w:proofErr w:type="spellEnd"/>
+      <w:r>
+        <w:rPr>
+          <w:lang w:val="en-US"/>
+        </w:rPr>
+        <w:t>:</w:t>
+      </w:r>
+    </w:p>
+    <w:p>
+      <w:pPr>
+        <w:spacing w:line="360" w:lineRule="auto"/>
+        <w:ind w:left="720"/>
+        <w:rPr>
+          <w:lang w:val="en-US"/>
+        </w:rPr>
+      </w:pPr>
+      <w:r>
+        <w:rPr>
+          <w:lang w:val="en-US"/>
+        </w:rPr>
+        <w:tab/>
+      </w:r>
+      <w:r>
+        <w:rPr>
+          <w:lang w:val="en-US"/>
+        </w:rPr>
+        <w:tab/>
+      </w:r>
+      <w:r>
+        <w:rPr>
+          <w:lang w:val="en-US"/>
+        </w:rPr>
+        <w:tab/>
+      </w:r>
+      <w:r>
+        <w:rPr>
+          <w:lang w:val="en-US"/>
+        </w:rPr>
+        <w:tab/>
+        <w:t xml:space="preserve">repeat until all </w:t>
+      </w:r>
+      <w:proofErr w:type="spellStart"/>
+      <w:r>
+        <w:rPr>
+          <w:lang w:val="en-US"/>
+        </w:rPr>
+        <w:t>characer</w:t>
+      </w:r>
+      <w:proofErr w:type="spellEnd"/>
+      <w:r>
+        <w:rPr>
+          <w:lang w:val="en-US"/>
+        </w:rPr>
+        <w:t xml:space="preserve"> is looped:</w:t>
+      </w:r>
+    </w:p>
+    <w:p>
+      <w:pPr>
+        <w:spacing w:line="360" w:lineRule="auto"/>
+        <w:ind w:left="720"/>
+        <w:rPr>
+          <w:lang w:val="en-US"/>
+        </w:rPr>
+      </w:pPr>
+      <w:r>
+        <w:rPr>
+          <w:lang w:val="en-US"/>
+        </w:rPr>
+        <w:tab/>
+      </w:r>
+      <w:r>
+        <w:rPr>
+          <w:lang w:val="en-US"/>
+        </w:rPr>
+        <w:tab/>
+      </w:r>
+      <w:r>
+        <w:rPr>
+          <w:lang w:val="en-US"/>
+        </w:rPr>
+        <w:tab/>
+      </w:r>
+      <w:r>
+        <w:rPr>
+          <w:lang w:val="en-US"/>
+        </w:rPr>
+        <w:tab/>
+      </w:r>
+      <w:r>
+        <w:rPr>
+          <w:lang w:val="en-US"/>
+        </w:rPr>
+        <w:tab/>
+        <w:t xml:space="preserve">if </w:t>
+      </w:r>
+      <w:proofErr w:type="spellStart"/>
+      <w:r>
+        <w:rPr>
+          <w:lang w:val="en-US"/>
+        </w:rPr>
+        <w:t>nextChar</w:t>
+      </w:r>
+      <w:proofErr w:type="spellEnd"/>
+      <w:r>
+        <w:rPr>
+          <w:lang w:val="en-US"/>
+        </w:rPr>
+        <w:t xml:space="preserve"> is ‘ ’:</w:t>
+      </w:r>
+    </w:p>
+    <w:p>
+      <w:pPr>
+        <w:spacing w:line="360" w:lineRule="auto"/>
+        <w:ind w:left="720"/>
+        <w:rPr>
+          <w:lang w:val="en-US"/>
+        </w:rPr>
+      </w:pPr>
+      <w:r>
+        <w:rPr>
+          <w:lang w:val="en-US"/>
+        </w:rPr>
+        <w:tab/>
+      </w:r>
+      <w:r>
+        <w:rPr>
+          <w:lang w:val="en-US"/>
+        </w:rPr>
+        <w:tab/>
+      </w:r>
+      <w:r>
+        <w:rPr>
+          <w:lang w:val="en-US"/>
+        </w:rPr>
+        <w:tab/>
+      </w:r>
+      <w:r>
+        <w:rPr>
+          <w:lang w:val="en-US"/>
+        </w:rPr>
+        <w:tab/>
+      </w:r>
+      <w:r>
+        <w:rPr>
+          <w:lang w:val="en-US"/>
+        </w:rPr>
+        <w:tab/>
+      </w:r>
+      <w:r>
+        <w:rPr>
+          <w:lang w:val="en-US"/>
+        </w:rPr>
+        <w:tab/>
+        <w:t xml:space="preserve">plot a char; </w:t>
+      </w:r>
+    </w:p>
+    <w:p>
+      <w:pPr>
+        <w:spacing w:line="360" w:lineRule="auto"/>
+        <w:ind w:left="720"/>
         <w:rPr>
           <w:lang w:val="en-US"/>
         </w:rPr>
@@ -949,501 +1313,30 @@
     <w:p>
       <w:pPr>
         <w:spacing w:line="360" w:lineRule="auto"/>
-        <w:rPr>
-          <w:lang w:val="en-US"/>
-        </w:rPr>
-      </w:pPr>
-      <w:r>
-        <w:rPr>
-          <w:lang w:val="en-US"/>
-        </w:rPr>
-        <w:tab/>
-      </w:r>
-      <w:r>
-        <w:rPr>
-          <w:lang w:val="en-US"/>
-        </w:rPr>
-        <w:tab/>
-      </w:r>
-      <w:r>
-        <w:rPr>
-          <w:lang w:val="en-US"/>
-        </w:rPr>
-        <w:tab/>
-      </w:r>
-      <w:proofErr w:type="gramStart"/>
-      <w:r>
-        <w:rPr>
-          <w:lang w:val="en-US"/>
-        </w:rPr>
+        <w:ind w:left="720"/>
+        <w:rPr>
+          <w:lang w:val="en-US"/>
+        </w:rPr>
+      </w:pPr>
+      <w:r>
+        <w:rPr>
+          <w:lang w:val="en-US"/>
+        </w:rPr>
+        <w:tab/>
+      </w:r>
+      <w:r>
+        <w:rPr>
+          <w:lang w:val="en-US"/>
+        </w:rPr>
+        <w:tab/>
+      </w:r>
+      <w:r>
+        <w:rPr>
+          <w:lang w:val="en-US"/>
+        </w:rPr>
+        <w:tab/>
         <w:t>break;</w:t>
       </w:r>
-      <w:proofErr w:type="gramEnd"/>
-    </w:p>
-    <w:p>
-      <w:pPr>
-        <w:spacing w:line="360" w:lineRule="auto"/>
-        <w:ind w:left="720"/>
-        <w:rPr>
-          <w:lang w:val="en-US"/>
-        </w:rPr>
-      </w:pPr>
-      <w:proofErr w:type="spellEnd"/>
-      <w:r>
-        <w:rPr>
-          <w:lang w:val="en-US"/>
-        </w:rPr>
-        <w:t xml:space="preserve">If direction is </w:t>
-      </w:r>
-      <w:r>
-        <w:rPr>
-          <w:rFonts w:hint="eastAsia"/>
-          <w:lang w:val="en-US"/>
-        </w:rPr>
-        <w:t>VERT</w:t>
-      </w:r>
-      <w:r>
-        <w:rPr>
-          <w:lang w:val="en-US"/>
-        </w:rPr>
-        <w:t>:</w:t>
-      </w:r>
-    </w:p>
-    <w:p>
-      <w:pPr>
-        <w:spacing w:line="360" w:lineRule="auto"/>
-        <w:ind w:left="720"/>
-        <w:rPr>
-          <w:lang w:val="en-US"/>
-        </w:rPr>
-      </w:pPr>
-      <w:r>
-        <w:rPr>
-          <w:lang w:val="en-US"/>
-        </w:rPr>
-        <w:tab/>
-      </w:r>
-      <w:r>
-        <w:rPr>
-          <w:lang w:val="en-US"/>
-        </w:rPr>
-        <w:tab/>
-        <w:t xml:space="preserve">if distance is valid AND char is valid AND </w:t>
-      </w:r>
-      <w:proofErr w:type="spellStart"/>
-      <w:r>
-        <w:rPr>
-          <w:lang w:val="en-US"/>
-        </w:rPr>
-        <w:t>fgbg</w:t>
-      </w:r>
-      <w:proofErr w:type="spellEnd"/>
-      <w:r>
-        <w:rPr>
-          <w:lang w:val="en-US"/>
-        </w:rPr>
-        <w:t xml:space="preserve"> is valid:</w:t>
-      </w:r>
-    </w:p>
-    <w:p>
-      <w:pPr>
-        <w:spacing w:line="360" w:lineRule="auto"/>
-        <w:ind w:left="720"/>
-        <w:rPr>
-          <w:lang w:val="en-US"/>
-        </w:rPr>
-      </w:pPr>
-      <w:r>
-        <w:rPr>
-          <w:lang w:val="en-US"/>
-        </w:rPr>
-        <w:tab/>
-      </w:r>
-      <w:r>
-        <w:rPr>
-          <w:lang w:val="en-US"/>
-        </w:rPr>
-        <w:tab/>
-      </w:r>
-      <w:r>
-        <w:rPr>
-          <w:lang w:val="en-US"/>
-        </w:rPr>
-        <w:tab/>
-        <w:t xml:space="preserve">if </w:t>
-      </w:r>
-      <w:proofErr w:type="spellStart"/>
-      <w:r>
-        <w:rPr>
-          <w:lang w:val="en-US"/>
-        </w:rPr>
-        <w:t>fg</w:t>
-      </w:r>
-      <w:proofErr w:type="spellEnd"/>
-      <w:r>
-        <w:rPr>
-          <w:lang w:val="en-US"/>
-        </w:rPr>
-        <w:t>:</w:t>
-      </w:r>
-    </w:p>
-    <w:p>
-      <w:pPr>
-        <w:spacing w:line="360" w:lineRule="auto"/>
-        <w:ind w:left="720"/>
-        <w:rPr>
-          <w:lang w:val="en-US"/>
-        </w:rPr>
-      </w:pPr>
-      <w:r>
-        <w:rPr>
-          <w:lang w:val="en-US"/>
-        </w:rPr>
-        <w:tab/>
-      </w:r>
-      <w:r>
-        <w:rPr>
-          <w:lang w:val="en-US"/>
-        </w:rPr>
-        <w:tab/>
-      </w:r>
-      <w:r>
-        <w:rPr>
-          <w:lang w:val="en-US"/>
-        </w:rPr>
-        <w:tab/>
-      </w:r>
-      <w:r>
-        <w:rPr>
-          <w:lang w:val="en-US"/>
-        </w:rPr>
-        <w:tab/>
-        <w:t>repeat until all character is looped:</w:t>
-      </w:r>
-    </w:p>
-    <w:p>
-      <w:pPr>
-        <w:spacing w:line="360" w:lineRule="auto"/>
-        <w:ind w:left="720"/>
-        <w:rPr>
-          <w:lang w:val="en-US"/>
-        </w:rPr>
-      </w:pPr>
-      <w:r>
-        <w:rPr>
-          <w:lang w:val="en-US"/>
-        </w:rPr>
-        <w:tab/>
-      </w:r>
-      <w:r>
-        <w:rPr>
-          <w:lang w:val="en-US"/>
-        </w:rPr>
-        <w:tab/>
-      </w:r>
-      <w:r>
-        <w:rPr>
-          <w:lang w:val="en-US"/>
-        </w:rPr>
-        <w:tab/>
-      </w:r>
-      <w:r>
-        <w:rPr>
-          <w:lang w:val="en-US"/>
-        </w:rPr>
-        <w:tab/>
-      </w:r>
-      <w:r>
-        <w:rPr>
-          <w:lang w:val="en-US"/>
-        </w:rPr>
-        <w:tab/>
-        <w:t xml:space="preserve">plot a </w:t>
-      </w:r>
-      <w:proofErr w:type="gramStart"/>
-      <w:r>
-        <w:rPr>
-          <w:lang w:val="en-US"/>
-        </w:rPr>
-        <w:t>char;</w:t>
-      </w:r>
-      <w:proofErr w:type="gramEnd"/>
-    </w:p>
-    <w:p>
-      <w:pPr>
-        <w:spacing w:line="360" w:lineRule="auto"/>
-        <w:ind w:left="720"/>
-        <w:rPr>
-          <w:lang w:val="en-US"/>
-        </w:rPr>
-      </w:pPr>
-      <w:r>
-        <w:rPr>
-          <w:lang w:val="en-US"/>
-        </w:rPr>
-        <w:tab/>
-      </w:r>
-      <w:r>
-        <w:rPr>
-          <w:lang w:val="en-US"/>
-        </w:rPr>
-        <w:tab/>
-      </w:r>
-      <w:r>
-        <w:rPr>
-          <w:lang w:val="en-US"/>
-        </w:rPr>
-        <w:tab/>
-        <w:t xml:space="preserve">if </w:t>
-      </w:r>
-      <w:proofErr w:type="spellStart"/>
-      <w:r>
-        <w:rPr>
-          <w:lang w:val="en-US"/>
-        </w:rPr>
-        <w:t>bg</w:t>
-      </w:r>
-      <w:proofErr w:type="spellEnd"/>
-      <w:r>
-        <w:rPr>
-          <w:lang w:val="en-US"/>
-        </w:rPr>
-        <w:t>:</w:t>
-      </w:r>
-    </w:p>
-    <w:p>
-      <w:pPr>
-        <w:spacing w:line="360" w:lineRule="auto"/>
-        <w:ind w:left="720"/>
-        <w:rPr>
-          <w:lang w:val="en-US"/>
-        </w:rPr>
-      </w:pPr>
-      <w:r>
-        <w:rPr>
-          <w:lang w:val="en-US"/>
-        </w:rPr>
-        <w:tab/>
-      </w:r>
-      <w:r>
-        <w:rPr>
-          <w:lang w:val="en-US"/>
-        </w:rPr>
-        <w:tab/>
-      </w:r>
-      <w:r>
-        <w:rPr>
-          <w:lang w:val="en-US"/>
-        </w:rPr>
-        <w:tab/>
-      </w:r>
-      <w:r>
-        <w:rPr>
-          <w:lang w:val="en-US"/>
-        </w:rPr>
-        <w:tab/>
-        <w:t xml:space="preserve">repeat until all </w:t>
-      </w:r>
-      <w:proofErr w:type="spellStart"/>
-      <w:r>
-        <w:rPr>
-          <w:lang w:val="en-US"/>
-        </w:rPr>
-        <w:t>characer</w:t>
-      </w:r>
-      <w:proofErr w:type="spellEnd"/>
-      <w:r>
-        <w:rPr>
-          <w:lang w:val="en-US"/>
-        </w:rPr>
-        <w:t xml:space="preserve"> is looped:</w:t>
-      </w:r>
-    </w:p>
-    <w:p>
-      <w:pPr>
-        <w:spacing w:line="360" w:lineRule="auto"/>
-        <w:ind w:left="720"/>
-        <w:rPr>
-          <w:lang w:val="en-US"/>
-        </w:rPr>
-      </w:pPr>
-      <w:r>
-        <w:rPr>
-          <w:lang w:val="en-US"/>
-        </w:rPr>
-        <w:tab/>
-      </w:r>
-      <w:r>
-        <w:rPr>
-          <w:lang w:val="en-US"/>
-        </w:rPr>
-        <w:tab/>
-      </w:r>
-      <w:r>
-        <w:rPr>
-          <w:lang w:val="en-US"/>
-        </w:rPr>
-        <w:tab/>
-      </w:r>
-      <w:r>
-        <w:rPr>
-          <w:lang w:val="en-US"/>
-        </w:rPr>
-        <w:tab/>
-      </w:r>
-      <w:r>
-        <w:rPr>
-          <w:lang w:val="en-US"/>
-        </w:rPr>
-        <w:tab/>
-        <w:t xml:space="preserve">if </w:t>
-      </w:r>
-      <w:proofErr w:type="spellStart"/>
-      <w:r>
-        <w:rPr>
-          <w:lang w:val="en-US"/>
-        </w:rPr>
-        <w:t>nextChar</w:t>
-      </w:r>
-      <w:proofErr w:type="spellEnd"/>
-      <w:r>
-        <w:rPr>
-          <w:lang w:val="en-US"/>
-        </w:rPr>
-        <w:t xml:space="preserve"> is </w:t>
-      </w:r>
-      <w:proofErr w:type="gramStart"/>
-      <w:r>
-        <w:rPr>
-          <w:lang w:val="en-US"/>
-        </w:rPr>
-        <w:t>‘ ’</w:t>
-      </w:r>
-      <w:proofErr w:type="gramEnd"/>
-      <w:r>
-        <w:rPr>
-          <w:lang w:val="en-US"/>
-        </w:rPr>
-        <w:t>:</w:t>
-      </w:r>
-    </w:p>
-    <w:p>
-      <w:pPr>
-        <w:spacing w:line="360" w:lineRule="auto"/>
-        <w:ind w:left="720"/>
-        <w:rPr>
-          <w:rFonts w:hint="eastAsia"/>
-          <w:lang w:val="en-US"/>
-        </w:rPr>
-      </w:pPr>
-      <w:r>
-        <w:rPr>
-          <w:lang w:val="en-US"/>
-        </w:rPr>
-        <w:tab/>
-      </w:r>
-      <w:r>
-        <w:rPr>
-          <w:lang w:val="en-US"/>
-        </w:rPr>
-        <w:tab/>
-      </w:r>
-      <w:r>
-        <w:rPr>
-          <w:lang w:val="en-US"/>
-        </w:rPr>
-        <w:tab/>
-      </w:r>
-      <w:r>
-        <w:rPr>
-          <w:lang w:val="en-US"/>
-        </w:rPr>
-        <w:tab/>
-      </w:r>
-      <w:r>
-        <w:rPr>
-          <w:lang w:val="en-US"/>
-        </w:rPr>
-        <w:tab/>
-      </w:r>
-      <w:r>
-        <w:rPr>
-          <w:lang w:val="en-US"/>
-        </w:rPr>
-        <w:tab/>
-        <w:t xml:space="preserve">plot a </w:t>
-      </w:r>
-      <w:proofErr w:type="gramStart"/>
-      <w:r>
-        <w:rPr>
-          <w:lang w:val="en-US"/>
-        </w:rPr>
-        <w:t>char;</w:t>
-      </w:r>
-      <w:proofErr w:type="gramEnd"/>
-      <w:r>
-        <w:rPr>
-          <w:lang w:val="en-US"/>
-        </w:rPr>
-        <w:t xml:space="preserve"> </w:t>
-      </w:r>
-    </w:p>
-    <w:p>
-      <w:pPr>
-        <w:spacing w:line="360" w:lineRule="auto"/>
-        <w:ind w:left="720"/>
-        <w:rPr>
-          <w:lang w:val="en-US"/>
-        </w:rPr>
-      </w:pPr>
-      <w:r>
-        <w:rPr>
-          <w:lang w:val="en-US"/>
-        </w:rPr>
-        <w:tab/>
-      </w:r>
-      <w:r>
-        <w:rPr>
-          <w:lang w:val="en-US"/>
-        </w:rPr>
-        <w:tab/>
-        <w:t>else:</w:t>
-      </w:r>
-    </w:p>
-    <w:p>
-      <w:pPr>
-        <w:spacing w:line="360" w:lineRule="auto"/>
-        <w:ind w:left="720"/>
-        <w:rPr>
-          <w:lang w:val="en-US"/>
-        </w:rPr>
-      </w:pPr>
-      <w:r>
-        <w:rPr>
-          <w:lang w:val="en-US"/>
-        </w:rPr>
-        <w:tab/>
-      </w:r>
-      <w:r>
-        <w:rPr>
-          <w:lang w:val="en-US"/>
-        </w:rPr>
-        <w:tab/>
-      </w:r>
-      <w:r>
-        <w:rPr>
-          <w:lang w:val="en-US"/>
-        </w:rPr>
-        <w:tab/>
-      </w:r>
-      <w:proofErr w:type="gramStart"/>
-      <w:r>
-        <w:rPr>
-          <w:lang w:val="en-US"/>
-        </w:rPr>
-        <w:t>break;</w:t>
-      </w:r>
-      <w:proofErr w:type="gramEnd"/>
     </w:p>
     <w:p>
       <w:pPr>
@@ -1572,15 +1465,8 @@
           <w:lang w:val="en-US"/>
         </w:rPr>
         <w:tab/>
-      </w:r>
-      <w:proofErr w:type="gramStart"/>
-      <w:r>
-        <w:rPr>
-          <w:lang w:val="en-US"/>
-        </w:rPr>
         <w:t>break;</w:t>
       </w:r>
-      <w:proofErr w:type="gramEnd"/>
     </w:p>
     <w:p>
       <w:pPr>
@@ -1599,16 +1485,8 @@
         <w:rPr>
           <w:lang w:val="en-US"/>
         </w:rPr>
-        <w:t xml:space="preserve">Only Checks for syntax </w:t>
-      </w:r>
-      <w:proofErr w:type="gramStart"/>
-      <w:r>
-        <w:rPr>
-          <w:lang w:val="en-US"/>
-        </w:rPr>
-        <w:t>error</w:t>
-      </w:r>
-      <w:proofErr w:type="gramEnd"/>
+        <w:t>Only Checks for syntax error</w:t>
+      </w:r>
     </w:p>
     <w:p>
       <w:pPr>
@@ -1670,16 +1548,8 @@
           <w:lang w:val="en-US"/>
         </w:rPr>
         <w:tab/>
-        <w:t xml:space="preserve">go to next </w:t>
-      </w:r>
-      <w:proofErr w:type="gramStart"/>
-      <w:r>
-        <w:rPr>
-          <w:lang w:val="en-US"/>
-        </w:rPr>
-        <w:t>char;</w:t>
-      </w:r>
-      <w:proofErr w:type="gramEnd"/>
+        <w:t>go to next char;</w:t>
+      </w:r>
     </w:p>
     <w:p>
       <w:pPr>
@@ -1768,7 +1638,6 @@
         <w:t xml:space="preserve">set </w:t>
       </w:r>
       <w:proofErr w:type="spellStart"/>
-      <w:proofErr w:type="gramStart"/>
       <w:r>
         <w:rPr>
           <w:lang w:val="en-US"/>
@@ -1782,47 +1651,39 @@
         </w:rPr>
         <w:t>;</w:t>
       </w:r>
-      <w:proofErr w:type="gramEnd"/>
-    </w:p>
-    <w:p>
-      <w:pPr>
-        <w:spacing w:line="360" w:lineRule="auto"/>
-        <w:rPr>
-          <w:lang w:val="en-US"/>
-        </w:rPr>
-      </w:pPr>
-      <w:r>
-        <w:rPr>
-          <w:lang w:val="en-US"/>
-        </w:rPr>
-        <w:tab/>
-      </w:r>
-      <w:r>
-        <w:rPr>
-          <w:lang w:val="en-US"/>
-        </w:rPr>
-        <w:tab/>
-      </w:r>
-      <w:r>
-        <w:rPr>
-          <w:lang w:val="en-US"/>
-        </w:rPr>
-        <w:tab/>
-      </w:r>
-      <w:r>
-        <w:rPr>
-          <w:lang w:val="en-US"/>
-        </w:rPr>
-        <w:tab/>
-      </w:r>
-      <w:proofErr w:type="gramStart"/>
-      <w:r>
-        <w:rPr>
-          <w:lang w:val="en-US"/>
-        </w:rPr>
+    </w:p>
+    <w:p>
+      <w:pPr>
+        <w:spacing w:line="360" w:lineRule="auto"/>
+        <w:rPr>
+          <w:lang w:val="en-US"/>
+        </w:rPr>
+      </w:pPr>
+      <w:r>
+        <w:rPr>
+          <w:lang w:val="en-US"/>
+        </w:rPr>
+        <w:tab/>
+      </w:r>
+      <w:r>
+        <w:rPr>
+          <w:lang w:val="en-US"/>
+        </w:rPr>
+        <w:tab/>
+      </w:r>
+      <w:r>
+        <w:rPr>
+          <w:lang w:val="en-US"/>
+        </w:rPr>
+        <w:tab/>
+      </w:r>
+      <w:r>
+        <w:rPr>
+          <w:lang w:val="en-US"/>
+        </w:rPr>
+        <w:tab/>
         <w:t>break;</w:t>
       </w:r>
-      <w:proofErr w:type="gramEnd"/>
     </w:p>
     <w:p>
       <w:pPr>
@@ -1887,21 +1748,7 @@
         <w:rPr>
           <w:lang w:val="en-US"/>
         </w:rPr>
-        <w:t xml:space="preserve">resemble a </w:t>
-      </w:r>
-      <w:proofErr w:type="gramStart"/>
-      <w:r>
-        <w:rPr>
-          <w:lang w:val="en-US"/>
-        </w:rPr>
-        <w:t>one or two digit</w:t>
-      </w:r>
-      <w:proofErr w:type="gramEnd"/>
-      <w:r>
-        <w:rPr>
-          <w:lang w:val="en-US"/>
-        </w:rPr>
-        <w:t xml:space="preserve"> number:</w:t>
+        <w:t>resemble a one or two digit number:</w:t>
       </w:r>
     </w:p>
     <w:p>
@@ -1937,7 +1784,6 @@
         <w:t xml:space="preserve">set </w:t>
       </w:r>
       <w:proofErr w:type="spellStart"/>
-      <w:proofErr w:type="gramStart"/>
       <w:r>
         <w:rPr>
           <w:lang w:val="en-US"/>
@@ -1951,47 +1797,39 @@
         </w:rPr>
         <w:t>;</w:t>
       </w:r>
-      <w:proofErr w:type="gramEnd"/>
-    </w:p>
-    <w:p>
-      <w:pPr>
-        <w:spacing w:line="360" w:lineRule="auto"/>
-        <w:rPr>
-          <w:lang w:val="en-US"/>
-        </w:rPr>
-      </w:pPr>
-      <w:r>
-        <w:rPr>
-          <w:lang w:val="en-US"/>
-        </w:rPr>
-        <w:tab/>
-      </w:r>
-      <w:r>
-        <w:rPr>
-          <w:lang w:val="en-US"/>
-        </w:rPr>
-        <w:tab/>
-      </w:r>
-      <w:r>
-        <w:rPr>
-          <w:lang w:val="en-US"/>
-        </w:rPr>
-        <w:tab/>
-      </w:r>
-      <w:r>
-        <w:rPr>
-          <w:lang w:val="en-US"/>
-        </w:rPr>
-        <w:tab/>
-      </w:r>
-      <w:proofErr w:type="gramStart"/>
-      <w:r>
-        <w:rPr>
-          <w:lang w:val="en-US"/>
-        </w:rPr>
+    </w:p>
+    <w:p>
+      <w:pPr>
+        <w:spacing w:line="360" w:lineRule="auto"/>
+        <w:rPr>
+          <w:lang w:val="en-US"/>
+        </w:rPr>
+      </w:pPr>
+      <w:r>
+        <w:rPr>
+          <w:lang w:val="en-US"/>
+        </w:rPr>
+        <w:tab/>
+      </w:r>
+      <w:r>
+        <w:rPr>
+          <w:lang w:val="en-US"/>
+        </w:rPr>
+        <w:tab/>
+      </w:r>
+      <w:r>
+        <w:rPr>
+          <w:lang w:val="en-US"/>
+        </w:rPr>
+        <w:tab/>
+      </w:r>
+      <w:r>
+        <w:rPr>
+          <w:lang w:val="en-US"/>
+        </w:rPr>
+        <w:tab/>
         <w:t>break;</w:t>
       </w:r>
-      <w:proofErr w:type="gramEnd"/>
     </w:p>
     <w:p>
       <w:pPr>
@@ -2041,7 +1879,6 @@
         <w:t xml:space="preserve">set </w:t>
       </w:r>
       <w:proofErr w:type="spellStart"/>
-      <w:proofErr w:type="gramStart"/>
       <w:r>
         <w:rPr>
           <w:lang w:val="en-US"/>
@@ -2055,7 +1892,6 @@
         </w:rPr>
         <w:t>;</w:t>
       </w:r>
-      <w:proofErr w:type="gramEnd"/>
     </w:p>
     <w:p>
       <w:pPr>
@@ -2096,124 +1932,1087 @@
       <w:pPr>
         <w:spacing w:line="360" w:lineRule="auto"/>
         <w:rPr>
+          <w:lang w:val="en-US"/>
+        </w:rPr>
+      </w:pPr>
+      <w:r>
+        <w:rPr>
+          <w:lang w:val="en-US"/>
+        </w:rPr>
+        <w:t>repeatedly:  //</w:t>
+      </w:r>
+      <w:r>
+        <w:rPr>
+          <w:lang w:val="en-US"/>
+        </w:rPr>
+        <w:t>Plot the graph</w:t>
+      </w:r>
+    </w:p>
+    <w:p>
+      <w:pPr>
+        <w:spacing w:line="360" w:lineRule="auto"/>
+        <w:rPr>
+          <w:lang w:val="en-US"/>
+        </w:rPr>
+      </w:pPr>
+      <w:r>
+        <w:rPr>
+          <w:lang w:val="en-US"/>
+        </w:rPr>
+        <w:tab/>
+        <w:t>find next char:</w:t>
+      </w:r>
+    </w:p>
+    <w:p>
+      <w:pPr>
+        <w:spacing w:line="360" w:lineRule="auto"/>
+        <w:rPr>
+          <w:lang w:val="en-US"/>
+        </w:rPr>
+      </w:pPr>
+      <w:r>
+        <w:rPr>
+          <w:lang w:val="en-US"/>
+        </w:rPr>
+        <w:tab/>
+      </w:r>
+      <w:r>
+        <w:rPr>
+          <w:lang w:val="en-US"/>
+        </w:rPr>
+        <w:tab/>
+        <w:t>if next char is ‘C’ or ‘c’:</w:t>
+      </w:r>
+    </w:p>
+    <w:p>
+      <w:pPr>
+        <w:spacing w:line="360" w:lineRule="auto"/>
+        <w:rPr>
+          <w:lang w:val="en-US"/>
+        </w:rPr>
+      </w:pPr>
+      <w:r>
+        <w:rPr>
+          <w:lang w:val="en-US"/>
+        </w:rPr>
+        <w:tab/>
+      </w:r>
+      <w:r>
+        <w:rPr>
+          <w:lang w:val="en-US"/>
+        </w:rPr>
+        <w:tab/>
+      </w:r>
+      <w:r>
+        <w:rPr>
+          <w:lang w:val="en-US"/>
+        </w:rPr>
+        <w:tab/>
+      </w:r>
+      <w:proofErr w:type="spellStart"/>
+      <w:r>
+        <w:rPr>
+          <w:lang w:val="en-US"/>
+        </w:rPr>
+        <w:t>clearsGrid</w:t>
+      </w:r>
+      <w:proofErr w:type="spellEnd"/>
+      <w:r>
+        <w:rPr>
+          <w:lang w:val="en-US"/>
+        </w:rPr>
+        <w:t xml:space="preserve">, resets </w:t>
+      </w:r>
+      <w:proofErr w:type="spellStart"/>
+      <w:r>
+        <w:rPr>
+          <w:lang w:val="en-US"/>
+        </w:rPr>
+        <w:t>penLocation</w:t>
+      </w:r>
+      <w:proofErr w:type="spellEnd"/>
+      <w:r>
+        <w:rPr>
+          <w:lang w:val="en-US"/>
+        </w:rPr>
+        <w:t>, mode, character.</w:t>
+      </w:r>
+    </w:p>
+    <w:p>
+      <w:pPr>
+        <w:spacing w:line="360" w:lineRule="auto"/>
+        <w:rPr>
+          <w:lang w:val="en-US"/>
+        </w:rPr>
+      </w:pPr>
+      <w:r>
+        <w:rPr>
+          <w:lang w:val="en-US"/>
+        </w:rPr>
+        <w:tab/>
+      </w:r>
+      <w:r>
+        <w:rPr>
+          <w:lang w:val="en-US"/>
+        </w:rPr>
+        <w:tab/>
+      </w:r>
+      <w:r>
+        <w:rPr>
+          <w:lang w:val="en-US"/>
+        </w:rPr>
+        <w:tab/>
+        <w:t>go to next char;</w:t>
+      </w:r>
+    </w:p>
+    <w:p>
+      <w:pPr>
+        <w:spacing w:line="360" w:lineRule="auto"/>
+        <w:rPr>
+          <w:lang w:val="en-US"/>
+        </w:rPr>
+      </w:pPr>
+      <w:r>
+        <w:rPr>
+          <w:lang w:val="en-US"/>
+        </w:rPr>
+        <w:tab/>
+      </w:r>
+      <w:r>
+        <w:rPr>
+          <w:lang w:val="en-US"/>
+        </w:rPr>
+        <w:tab/>
+        <w:t>else if next char is ‘F’ or ‘f’:</w:t>
+      </w:r>
+    </w:p>
+    <w:p>
+      <w:pPr>
+        <w:spacing w:line="360" w:lineRule="auto"/>
+        <w:rPr>
+          <w:lang w:val="en-US"/>
+        </w:rPr>
+      </w:pPr>
+      <w:r>
+        <w:rPr>
+          <w:lang w:val="en-US"/>
+        </w:rPr>
+        <w:tab/>
+      </w:r>
+      <w:r>
+        <w:rPr>
+          <w:lang w:val="en-US"/>
+        </w:rPr>
+        <w:tab/>
+      </w:r>
+      <w:r>
+        <w:rPr>
+          <w:lang w:val="en-US"/>
+        </w:rPr>
+        <w:tab/>
+        <w:t>if next char is valid:</w:t>
+      </w:r>
+    </w:p>
+    <w:p>
+      <w:pPr>
+        <w:spacing w:line="360" w:lineRule="auto"/>
+        <w:rPr>
+          <w:lang w:val="en-US"/>
+        </w:rPr>
+      </w:pPr>
+      <w:r>
+        <w:rPr>
+          <w:lang w:val="en-US"/>
+        </w:rPr>
+        <w:tab/>
+      </w:r>
+      <w:r>
+        <w:rPr>
+          <w:lang w:val="en-US"/>
+        </w:rPr>
+        <w:tab/>
+      </w:r>
+      <w:r>
+        <w:rPr>
+          <w:lang w:val="en-US"/>
+        </w:rPr>
+        <w:tab/>
+      </w:r>
+      <w:r>
+        <w:rPr>
+          <w:lang w:val="en-US"/>
+        </w:rPr>
+        <w:tab/>
+      </w:r>
+      <w:r>
+        <w:rPr>
           <w:rFonts w:hint="eastAsia"/>
           <w:lang w:val="en-US"/>
         </w:rPr>
-      </w:pPr>
-      <w:r>
-        <w:rPr>
-          <w:lang w:val="en-US"/>
-        </w:rPr>
-        <w:t>repeatedly:  //</w:t>
-      </w:r>
-      <w:r>
-        <w:rPr>
-          <w:lang w:val="en-US"/>
-        </w:rPr>
-        <w:t xml:space="preserve">Plot the </w:t>
-      </w:r>
-      <w:proofErr w:type="gramStart"/>
-      <w:r>
-        <w:rPr>
-          <w:lang w:val="en-US"/>
-        </w:rPr>
-        <w:t>graph</w:t>
-      </w:r>
-      <w:proofErr w:type="gramEnd"/>
-    </w:p>
-    <w:p>
-      <w:pPr>
-        <w:spacing w:line="360" w:lineRule="auto"/>
-        <w:rPr>
-          <w:lang w:val="en-US"/>
-        </w:rPr>
-      </w:pPr>
-      <w:r>
-        <w:rPr>
-          <w:lang w:val="en-US"/>
-        </w:rPr>
-        <w:tab/>
-        <w:t>find next char:</w:t>
-      </w:r>
-    </w:p>
-    <w:p>
-      <w:pPr>
-        <w:spacing w:line="360" w:lineRule="auto"/>
-        <w:rPr>
-          <w:lang w:val="en-US"/>
-        </w:rPr>
-      </w:pPr>
-      <w:r>
-        <w:rPr>
-          <w:lang w:val="en-US"/>
-        </w:rPr>
-        <w:tab/>
-      </w:r>
-      <w:r>
-        <w:rPr>
-          <w:lang w:val="en-US"/>
-        </w:rPr>
-        <w:tab/>
-        <w:t>if next char is ‘C’ or ‘c’:</w:t>
-      </w:r>
-    </w:p>
-    <w:p>
-      <w:pPr>
-        <w:spacing w:line="360" w:lineRule="auto"/>
-        <w:rPr>
-          <w:lang w:val="en-US"/>
-        </w:rPr>
-      </w:pPr>
-      <w:r>
-        <w:rPr>
-          <w:lang w:val="en-US"/>
-        </w:rPr>
-        <w:tab/>
-      </w:r>
-      <w:r>
-        <w:rPr>
-          <w:lang w:val="en-US"/>
-        </w:rPr>
-        <w:tab/>
-      </w:r>
-      <w:r>
-        <w:rPr>
-          <w:lang w:val="en-US"/>
-        </w:rPr>
-        <w:tab/>
+        <w:t>set</w:t>
+      </w:r>
+      <w:r>
+        <w:rPr>
+          <w:lang w:val="en-US"/>
+        </w:rPr>
+        <w:t xml:space="preserve"> mode to FG;</w:t>
+      </w:r>
+    </w:p>
+    <w:p>
+      <w:pPr>
+        <w:spacing w:line="360" w:lineRule="auto"/>
+        <w:rPr>
+          <w:lang w:val="en-US"/>
+        </w:rPr>
+      </w:pPr>
+      <w:r>
+        <w:rPr>
+          <w:lang w:val="en-US"/>
+        </w:rPr>
+        <w:tab/>
+      </w:r>
+      <w:r>
+        <w:rPr>
+          <w:lang w:val="en-US"/>
+        </w:rPr>
+        <w:tab/>
+      </w:r>
+      <w:r>
+        <w:rPr>
+          <w:lang w:val="en-US"/>
+        </w:rPr>
+        <w:tab/>
+      </w:r>
+      <w:r>
+        <w:rPr>
+          <w:lang w:val="en-US"/>
+        </w:rPr>
+        <w:tab/>
+        <w:t xml:space="preserve">sets </w:t>
       </w:r>
       <w:proofErr w:type="spellStart"/>
       <w:r>
         <w:rPr>
           <w:lang w:val="en-US"/>
         </w:rPr>
-        <w:t>clearsGrid</w:t>
+        <w:t>currentChar</w:t>
       </w:r>
       <w:proofErr w:type="spellEnd"/>
       <w:r>
         <w:rPr>
           <w:lang w:val="en-US"/>
         </w:rPr>
-        <w:t xml:space="preserve">, resets </w:t>
+        <w:t xml:space="preserve"> to next char;</w:t>
+      </w:r>
+    </w:p>
+    <w:p>
+      <w:pPr>
+        <w:spacing w:line="360" w:lineRule="auto"/>
+        <w:rPr>
+          <w:lang w:val="en-US"/>
+        </w:rPr>
+      </w:pPr>
+      <w:r>
+        <w:rPr>
+          <w:lang w:val="en-US"/>
+        </w:rPr>
+        <w:tab/>
+      </w:r>
+      <w:r>
+        <w:rPr>
+          <w:lang w:val="en-US"/>
+        </w:rPr>
+        <w:tab/>
+      </w:r>
+      <w:r>
+        <w:rPr>
+          <w:lang w:val="en-US"/>
+        </w:rPr>
+        <w:tab/>
+      </w:r>
+      <w:r>
+        <w:rPr>
+          <w:lang w:val="en-US"/>
+        </w:rPr>
+        <w:tab/>
+        <w:t>go to next char;</w:t>
+      </w:r>
+    </w:p>
+    <w:p>
+      <w:pPr>
+        <w:spacing w:line="360" w:lineRule="auto"/>
+        <w:rPr>
+          <w:lang w:val="en-US"/>
+        </w:rPr>
+      </w:pPr>
+      <w:r>
+        <w:rPr>
+          <w:lang w:val="en-US"/>
+        </w:rPr>
+        <w:lastRenderedPageBreak/>
+        <w:tab/>
+      </w:r>
+      <w:r>
+        <w:rPr>
+          <w:lang w:val="en-US"/>
+        </w:rPr>
+        <w:tab/>
+      </w:r>
+      <w:r>
+        <w:rPr>
+          <w:lang w:val="en-US"/>
+        </w:rPr>
+        <w:tab/>
+        <w:t>else:</w:t>
+      </w:r>
+    </w:p>
+    <w:p>
+      <w:pPr>
+        <w:spacing w:line="360" w:lineRule="auto"/>
+        <w:rPr>
+          <w:lang w:val="en-US"/>
+        </w:rPr>
+      </w:pPr>
+      <w:r>
+        <w:rPr>
+          <w:lang w:val="en-US"/>
+        </w:rPr>
+        <w:tab/>
+      </w:r>
+      <w:r>
+        <w:rPr>
+          <w:lang w:val="en-US"/>
+        </w:rPr>
+        <w:tab/>
+      </w:r>
+      <w:r>
+        <w:rPr>
+          <w:lang w:val="en-US"/>
+        </w:rPr>
+        <w:tab/>
+      </w:r>
+      <w:r>
+        <w:rPr>
+          <w:lang w:val="en-US"/>
+        </w:rPr>
+        <w:tab/>
+        <w:t>break;</w:t>
+      </w:r>
+    </w:p>
+    <w:p>
+      <w:pPr>
+        <w:spacing w:line="360" w:lineRule="auto"/>
+        <w:rPr>
+          <w:lang w:val="en-US"/>
+        </w:rPr>
+      </w:pPr>
+      <w:r>
+        <w:rPr>
+          <w:lang w:val="en-US"/>
+        </w:rPr>
+        <w:tab/>
+      </w:r>
+      <w:r>
+        <w:rPr>
+          <w:lang w:val="en-US"/>
+        </w:rPr>
+        <w:tab/>
+        <w:t>else if next char is ‘B’ or ‘b’:</w:t>
+      </w:r>
+    </w:p>
+    <w:p>
+      <w:pPr>
+        <w:spacing w:line="360" w:lineRule="auto"/>
+        <w:rPr>
+          <w:lang w:val="en-US"/>
+        </w:rPr>
+      </w:pPr>
+      <w:r>
+        <w:rPr>
+          <w:lang w:val="en-US"/>
+        </w:rPr>
+        <w:tab/>
+      </w:r>
+      <w:r>
+        <w:rPr>
+          <w:lang w:val="en-US"/>
+        </w:rPr>
+        <w:tab/>
+      </w:r>
+      <w:r>
+        <w:rPr>
+          <w:lang w:val="en-US"/>
+        </w:rPr>
+        <w:tab/>
+        <w:t>if next char is valid:</w:t>
+      </w:r>
+    </w:p>
+    <w:p>
+      <w:pPr>
+        <w:spacing w:line="360" w:lineRule="auto"/>
+        <w:rPr>
+          <w:lang w:val="en-US"/>
+        </w:rPr>
+      </w:pPr>
+      <w:r>
+        <w:rPr>
+          <w:lang w:val="en-US"/>
+        </w:rPr>
+        <w:tab/>
+      </w:r>
+      <w:r>
+        <w:rPr>
+          <w:lang w:val="en-US"/>
+        </w:rPr>
+        <w:tab/>
+      </w:r>
+      <w:r>
+        <w:rPr>
+          <w:lang w:val="en-US"/>
+        </w:rPr>
+        <w:tab/>
+      </w:r>
+      <w:r>
+        <w:rPr>
+          <w:lang w:val="en-US"/>
+        </w:rPr>
+        <w:tab/>
+      </w:r>
+      <w:r>
+        <w:rPr>
+          <w:rFonts w:hint="eastAsia"/>
+          <w:lang w:val="en-US"/>
+        </w:rPr>
+        <w:t>set</w:t>
+      </w:r>
+      <w:r>
+        <w:rPr>
+          <w:lang w:val="en-US"/>
+        </w:rPr>
+        <w:t xml:space="preserve"> mode to BG;</w:t>
+      </w:r>
+    </w:p>
+    <w:p>
+      <w:pPr>
+        <w:spacing w:line="360" w:lineRule="auto"/>
+        <w:rPr>
+          <w:lang w:val="en-US"/>
+        </w:rPr>
+      </w:pPr>
+      <w:r>
+        <w:rPr>
+          <w:lang w:val="en-US"/>
+        </w:rPr>
+        <w:tab/>
+      </w:r>
+      <w:r>
+        <w:rPr>
+          <w:lang w:val="en-US"/>
+        </w:rPr>
+        <w:tab/>
+      </w:r>
+      <w:r>
+        <w:rPr>
+          <w:lang w:val="en-US"/>
+        </w:rPr>
+        <w:tab/>
+      </w:r>
+      <w:r>
+        <w:rPr>
+          <w:lang w:val="en-US"/>
+        </w:rPr>
+        <w:tab/>
+        <w:t xml:space="preserve">sets </w:t>
       </w:r>
       <w:proofErr w:type="spellStart"/>
       <w:r>
         <w:rPr>
           <w:lang w:val="en-US"/>
         </w:rPr>
-        <w:t>penLocation</w:t>
+        <w:t>currentChar</w:t>
       </w:r>
       <w:proofErr w:type="spellEnd"/>
       <w:r>
         <w:rPr>
           <w:lang w:val="en-US"/>
         </w:rPr>
-        <w:t>, mode, character.</w:t>
-      </w:r>
-    </w:p>
-    <w:p>
-      <w:pPr>
-        <w:spacing w:line="360" w:lineRule="auto"/>
+        <w:t xml:space="preserve"> to next char;</w:t>
+      </w:r>
+    </w:p>
+    <w:p>
+      <w:pPr>
+        <w:spacing w:line="360" w:lineRule="auto"/>
+        <w:rPr>
+          <w:lang w:val="en-US"/>
+        </w:rPr>
+      </w:pPr>
+      <w:r>
+        <w:rPr>
+          <w:lang w:val="en-US"/>
+        </w:rPr>
+        <w:tab/>
+      </w:r>
+      <w:r>
+        <w:rPr>
+          <w:lang w:val="en-US"/>
+        </w:rPr>
+        <w:tab/>
+      </w:r>
+      <w:r>
+        <w:rPr>
+          <w:lang w:val="en-US"/>
+        </w:rPr>
+        <w:tab/>
+      </w:r>
+      <w:r>
+        <w:rPr>
+          <w:lang w:val="en-US"/>
+        </w:rPr>
+        <w:tab/>
+        <w:t>go to next char;</w:t>
+      </w:r>
+    </w:p>
+    <w:p>
+      <w:pPr>
+        <w:spacing w:line="360" w:lineRule="auto"/>
+        <w:rPr>
+          <w:lang w:val="en-US"/>
+        </w:rPr>
+      </w:pPr>
+      <w:r>
+        <w:rPr>
+          <w:lang w:val="en-US"/>
+        </w:rPr>
+        <w:tab/>
+      </w:r>
+      <w:r>
+        <w:rPr>
+          <w:lang w:val="en-US"/>
+        </w:rPr>
+        <w:tab/>
+      </w:r>
+      <w:r>
+        <w:rPr>
+          <w:lang w:val="en-US"/>
+        </w:rPr>
+        <w:tab/>
+        <w:t>else:</w:t>
+      </w:r>
+    </w:p>
+    <w:p>
+      <w:pPr>
+        <w:spacing w:line="360" w:lineRule="auto"/>
+        <w:rPr>
+          <w:lang w:val="en-US"/>
+        </w:rPr>
+      </w:pPr>
+      <w:r>
+        <w:rPr>
+          <w:lang w:val="en-US"/>
+        </w:rPr>
+        <w:tab/>
+      </w:r>
+      <w:r>
+        <w:rPr>
+          <w:lang w:val="en-US"/>
+        </w:rPr>
+        <w:tab/>
+      </w:r>
+      <w:r>
+        <w:rPr>
+          <w:lang w:val="en-US"/>
+        </w:rPr>
+        <w:tab/>
+      </w:r>
+      <w:r>
+        <w:rPr>
+          <w:lang w:val="en-US"/>
+        </w:rPr>
+        <w:tab/>
+        <w:t>break;</w:t>
+      </w:r>
+    </w:p>
+    <w:p>
+      <w:pPr>
+        <w:spacing w:line="360" w:lineRule="auto"/>
+        <w:rPr>
+          <w:lang w:val="en-US"/>
+        </w:rPr>
+      </w:pPr>
+      <w:r>
+        <w:rPr>
+          <w:lang w:val="en-US"/>
+        </w:rPr>
+        <w:tab/>
+      </w:r>
+      <w:r>
+        <w:rPr>
+          <w:lang w:val="en-US"/>
+        </w:rPr>
+        <w:tab/>
+        <w:t>else if next char is ‘H’ or ‘h’:</w:t>
+      </w:r>
+    </w:p>
+    <w:p>
+      <w:pPr>
+        <w:spacing w:line="360" w:lineRule="auto"/>
+        <w:rPr>
+          <w:lang w:val="en-US"/>
+        </w:rPr>
+      </w:pPr>
+      <w:r>
+        <w:rPr>
+          <w:lang w:val="en-US"/>
+        </w:rPr>
+        <w:tab/>
+      </w:r>
+      <w:r>
+        <w:rPr>
+          <w:lang w:val="en-US"/>
+        </w:rPr>
+        <w:tab/>
+      </w:r>
+      <w:r>
+        <w:rPr>
+          <w:lang w:val="en-US"/>
+        </w:rPr>
+        <w:tab/>
+        <w:t>if the next 1/2/3 chars resemble a one or two digit number:</w:t>
+      </w:r>
+    </w:p>
+    <w:p>
+      <w:pPr>
+        <w:spacing w:line="360" w:lineRule="auto"/>
+        <w:rPr>
+          <w:lang w:val="en-US"/>
+        </w:rPr>
+      </w:pPr>
+      <w:r>
+        <w:rPr>
+          <w:lang w:val="en-US"/>
+        </w:rPr>
+        <w:tab/>
+      </w:r>
+      <w:r>
+        <w:rPr>
+          <w:lang w:val="en-US"/>
+        </w:rPr>
+        <w:tab/>
+      </w:r>
+      <w:r>
+        <w:rPr>
+          <w:lang w:val="en-US"/>
+        </w:rPr>
+        <w:tab/>
+      </w:r>
+      <w:r>
+        <w:rPr>
+          <w:lang w:val="en-US"/>
+        </w:rPr>
+        <w:tab/>
+      </w:r>
+      <w:r>
+        <w:rPr>
+          <w:lang w:val="en-US"/>
+        </w:rPr>
+        <w:t>concatenate the characters to a int</w:t>
+      </w:r>
+    </w:p>
+    <w:p>
+      <w:pPr>
+        <w:spacing w:line="360" w:lineRule="auto"/>
+        <w:rPr>
+          <w:lang w:val="en-US"/>
+        </w:rPr>
+      </w:pPr>
+      <w:r>
+        <w:rPr>
+          <w:lang w:val="en-US"/>
+        </w:rPr>
+        <w:tab/>
+      </w:r>
+      <w:r>
+        <w:rPr>
+          <w:lang w:val="en-US"/>
+        </w:rPr>
+        <w:tab/>
+      </w:r>
+      <w:r>
+        <w:rPr>
+          <w:lang w:val="en-US"/>
+        </w:rPr>
+        <w:tab/>
+      </w:r>
+      <w:r>
+        <w:rPr>
+          <w:lang w:val="en-US"/>
+        </w:rPr>
+        <w:tab/>
+        <w:t>if the horizontal distance is valid:</w:t>
+      </w:r>
+    </w:p>
+    <w:p>
+      <w:pPr>
+        <w:spacing w:line="360" w:lineRule="auto"/>
+        <w:rPr>
+          <w:lang w:val="en-US"/>
+        </w:rPr>
+      </w:pPr>
+      <w:r>
+        <w:rPr>
+          <w:lang w:val="en-US"/>
+        </w:rPr>
+        <w:tab/>
+      </w:r>
+      <w:r>
+        <w:rPr>
+          <w:lang w:val="en-US"/>
+        </w:rPr>
+        <w:tab/>
+      </w:r>
+      <w:r>
+        <w:rPr>
+          <w:lang w:val="en-US"/>
+        </w:rPr>
+        <w:tab/>
+      </w:r>
+      <w:r>
+        <w:rPr>
+          <w:lang w:val="en-US"/>
+        </w:rPr>
+        <w:tab/>
+      </w:r>
+      <w:r>
+        <w:rPr>
+          <w:lang w:val="en-US"/>
+        </w:rPr>
+        <w:tab/>
+        <w:t>call plotline function</w:t>
+      </w:r>
+    </w:p>
+    <w:p>
+      <w:pPr>
+        <w:spacing w:line="360" w:lineRule="auto"/>
+        <w:rPr>
+          <w:lang w:val="en-US"/>
+        </w:rPr>
+      </w:pPr>
+      <w:r>
+        <w:rPr>
+          <w:lang w:val="en-US"/>
+        </w:rPr>
+        <w:tab/>
+      </w:r>
+      <w:r>
+        <w:rPr>
+          <w:lang w:val="en-US"/>
+        </w:rPr>
+        <w:tab/>
+      </w:r>
+      <w:r>
+        <w:rPr>
+          <w:lang w:val="en-US"/>
+        </w:rPr>
+        <w:tab/>
+        <w:t>else:</w:t>
+      </w:r>
+    </w:p>
+    <w:p>
+      <w:pPr>
+        <w:spacing w:line="360" w:lineRule="auto"/>
+        <w:rPr>
+          <w:lang w:val="en-US"/>
+        </w:rPr>
+      </w:pPr>
+      <w:r>
+        <w:rPr>
+          <w:lang w:val="en-US"/>
+        </w:rPr>
+        <w:tab/>
+      </w:r>
+      <w:r>
+        <w:rPr>
+          <w:lang w:val="en-US"/>
+        </w:rPr>
+        <w:tab/>
+      </w:r>
+      <w:r>
+        <w:rPr>
+          <w:lang w:val="en-US"/>
+        </w:rPr>
+        <w:tab/>
+      </w:r>
+      <w:r>
+        <w:rPr>
+          <w:lang w:val="en-US"/>
+        </w:rPr>
+        <w:tab/>
+        <w:t>break;</w:t>
+      </w:r>
+    </w:p>
+    <w:p>
+      <w:pPr>
+        <w:spacing w:line="360" w:lineRule="auto"/>
+        <w:ind w:left="720" w:firstLine="720"/>
+        <w:rPr>
+          <w:lang w:val="en-US"/>
+        </w:rPr>
+      </w:pPr>
+      <w:r>
+        <w:rPr>
+          <w:lang w:val="en-US"/>
+        </w:rPr>
+        <w:t>else if next char is ‘V’ or ‘v’:</w:t>
+      </w:r>
+    </w:p>
+    <w:p>
+      <w:pPr>
+        <w:spacing w:line="360" w:lineRule="auto"/>
+        <w:rPr>
+          <w:lang w:val="en-US"/>
+        </w:rPr>
+      </w:pPr>
+      <w:r>
+        <w:rPr>
+          <w:lang w:val="en-US"/>
+        </w:rPr>
+        <w:tab/>
+      </w:r>
+      <w:r>
+        <w:rPr>
+          <w:lang w:val="en-US"/>
+        </w:rPr>
+        <w:tab/>
+      </w:r>
+      <w:r>
+        <w:rPr>
+          <w:lang w:val="en-US"/>
+        </w:rPr>
+        <w:tab/>
+        <w:t>if the next 1/2/3 chars resemble a one or two digit number:</w:t>
+      </w:r>
+    </w:p>
+    <w:p>
+      <w:pPr>
+        <w:spacing w:line="360" w:lineRule="auto"/>
+        <w:rPr>
+          <w:lang w:val="en-US"/>
+        </w:rPr>
+      </w:pPr>
+      <w:r>
+        <w:rPr>
+          <w:lang w:val="en-US"/>
+        </w:rPr>
+        <w:tab/>
+      </w:r>
+      <w:r>
+        <w:rPr>
+          <w:lang w:val="en-US"/>
+        </w:rPr>
+        <w:tab/>
+      </w:r>
+      <w:r>
+        <w:rPr>
+          <w:lang w:val="en-US"/>
+        </w:rPr>
+        <w:tab/>
+      </w:r>
+      <w:r>
+        <w:rPr>
+          <w:lang w:val="en-US"/>
+        </w:rPr>
+        <w:tab/>
+        <w:t>concatenate the characters to a int</w:t>
+      </w:r>
+    </w:p>
+    <w:p>
+      <w:pPr>
+        <w:spacing w:line="360" w:lineRule="auto"/>
+        <w:rPr>
+          <w:lang w:val="en-US"/>
+        </w:rPr>
+      </w:pPr>
+      <w:r>
+        <w:rPr>
+          <w:lang w:val="en-US"/>
+        </w:rPr>
+        <w:tab/>
+      </w:r>
+      <w:r>
+        <w:rPr>
+          <w:lang w:val="en-US"/>
+        </w:rPr>
+        <w:tab/>
+      </w:r>
+      <w:r>
+        <w:rPr>
+          <w:lang w:val="en-US"/>
+        </w:rPr>
+        <w:tab/>
+      </w:r>
+      <w:r>
+        <w:rPr>
+          <w:lang w:val="en-US"/>
+        </w:rPr>
+        <w:tab/>
+        <w:t>if the vertical distance is valid:</w:t>
+      </w:r>
+    </w:p>
+    <w:p>
+      <w:pPr>
+        <w:spacing w:line="360" w:lineRule="auto"/>
+        <w:rPr>
+          <w:lang w:val="en-US"/>
+        </w:rPr>
+      </w:pPr>
+      <w:r>
+        <w:rPr>
+          <w:lang w:val="en-US"/>
+        </w:rPr>
+        <w:tab/>
+      </w:r>
+      <w:r>
+        <w:rPr>
+          <w:lang w:val="en-US"/>
+        </w:rPr>
+        <w:tab/>
+      </w:r>
+      <w:r>
+        <w:rPr>
+          <w:lang w:val="en-US"/>
+        </w:rPr>
+        <w:tab/>
+      </w:r>
+      <w:r>
+        <w:rPr>
+          <w:lang w:val="en-US"/>
+        </w:rPr>
+        <w:tab/>
+      </w:r>
+      <w:r>
+        <w:rPr>
+          <w:lang w:val="en-US"/>
+        </w:rPr>
+        <w:tab/>
+        <w:t>call plotline function</w:t>
+      </w:r>
+    </w:p>
+    <w:p>
+      <w:pPr>
+        <w:spacing w:line="360" w:lineRule="auto"/>
+        <w:rPr>
+          <w:lang w:val="en-US"/>
+        </w:rPr>
+      </w:pPr>
+      <w:r>
+        <w:rPr>
+          <w:lang w:val="en-US"/>
+        </w:rPr>
+        <w:tab/>
+      </w:r>
+      <w:r>
+        <w:rPr>
+          <w:lang w:val="en-US"/>
+        </w:rPr>
+        <w:tab/>
+      </w:r>
+      <w:r>
+        <w:rPr>
+          <w:lang w:val="en-US"/>
+        </w:rPr>
+        <w:tab/>
+        <w:t>else:</w:t>
+      </w:r>
+    </w:p>
+    <w:p>
+      <w:pPr>
+        <w:spacing w:line="360" w:lineRule="auto"/>
+        <w:rPr>
+          <w:lang w:val="en-US"/>
+        </w:rPr>
+      </w:pPr>
+      <w:r>
+        <w:rPr>
+          <w:lang w:val="en-US"/>
+        </w:rPr>
+        <w:tab/>
+      </w:r>
+      <w:r>
+        <w:rPr>
+          <w:lang w:val="en-US"/>
+        </w:rPr>
+        <w:tab/>
+      </w:r>
+      <w:r>
+        <w:rPr>
+          <w:lang w:val="en-US"/>
+        </w:rPr>
+        <w:tab/>
+      </w:r>
+      <w:r>
+        <w:rPr>
+          <w:lang w:val="en-US"/>
+        </w:rPr>
+        <w:tab/>
+        <w:t>break;</w:t>
+      </w:r>
+    </w:p>
+    <w:p>
+      <w:pPr>
+        <w:spacing w:line="360" w:lineRule="auto"/>
+        <w:rPr>
+          <w:lang w:val="en-US"/>
+        </w:rPr>
+      </w:pPr>
+      <w:r>
+        <w:rPr>
+          <w:lang w:val="en-US"/>
+        </w:rPr>
+        <w:tab/>
+      </w:r>
+      <w:r>
+        <w:rPr>
+          <w:lang w:val="en-US"/>
+        </w:rPr>
+        <w:tab/>
+        <w:t>else</w:t>
+      </w:r>
+      <w:r>
+        <w:rPr>
+          <w:lang w:val="en-US"/>
+        </w:rPr>
+        <w:t>:</w:t>
+      </w:r>
+    </w:p>
+    <w:p>
+      <w:pPr>
+        <w:spacing w:line="360" w:lineRule="auto"/>
+        <w:rPr>
+          <w:lang w:val="en-US"/>
+        </w:rPr>
+      </w:pPr>
+      <w:r>
+        <w:rPr>
+          <w:lang w:val="en-US"/>
+        </w:rPr>
+        <w:tab/>
+      </w:r>
+      <w:r>
+        <w:rPr>
+          <w:lang w:val="en-US"/>
+        </w:rPr>
+        <w:tab/>
+      </w:r>
+      <w:r>
+        <w:rPr>
+          <w:lang w:val="en-US"/>
+        </w:rPr>
+        <w:tab/>
+        <w:t>break;</w:t>
+      </w:r>
+    </w:p>
+    <w:p>
+      <w:pPr>
         <w:rPr>
           <w:rFonts w:hint="eastAsia"/>
           <w:lang w:val="en-US"/>
@@ -2223,1179 +3022,8 @@
         <w:rPr>
           <w:lang w:val="en-US"/>
         </w:rPr>
-        <w:tab/>
-      </w:r>
-      <w:r>
-        <w:rPr>
-          <w:lang w:val="en-US"/>
-        </w:rPr>
-        <w:tab/>
-      </w:r>
-      <w:r>
-        <w:rPr>
-          <w:lang w:val="en-US"/>
-        </w:rPr>
-        <w:tab/>
-        <w:t xml:space="preserve">go to next </w:t>
-      </w:r>
-      <w:proofErr w:type="gramStart"/>
-      <w:r>
-        <w:rPr>
-          <w:lang w:val="en-US"/>
-        </w:rPr>
-        <w:t>char;</w:t>
-      </w:r>
-      <w:proofErr w:type="gramEnd"/>
-    </w:p>
-    <w:p>
-      <w:pPr>
-        <w:spacing w:line="360" w:lineRule="auto"/>
-        <w:rPr>
-          <w:lang w:val="en-US"/>
-        </w:rPr>
-      </w:pPr>
-      <w:r>
-        <w:rPr>
-          <w:lang w:val="en-US"/>
-        </w:rPr>
-        <w:tab/>
-      </w:r>
-      <w:r>
-        <w:rPr>
-          <w:lang w:val="en-US"/>
-        </w:rPr>
-        <w:tab/>
-        <w:t>else if next char is ‘F’ or ‘f’:</w:t>
-      </w:r>
-    </w:p>
-    <w:p>
-      <w:pPr>
-        <w:spacing w:line="360" w:lineRule="auto"/>
-        <w:rPr>
-          <w:lang w:val="en-US"/>
-        </w:rPr>
-      </w:pPr>
-      <w:r>
-        <w:rPr>
-          <w:lang w:val="en-US"/>
-        </w:rPr>
-        <w:tab/>
-      </w:r>
-      <w:r>
-        <w:rPr>
-          <w:lang w:val="en-US"/>
-        </w:rPr>
-        <w:tab/>
-      </w:r>
-      <w:r>
-        <w:rPr>
-          <w:lang w:val="en-US"/>
-        </w:rPr>
-        <w:tab/>
-        <w:t>if next char is valid:</w:t>
-      </w:r>
-    </w:p>
-    <w:p>
-      <w:pPr>
-        <w:spacing w:line="360" w:lineRule="auto"/>
-        <w:rPr>
-          <w:lang w:val="en-US"/>
-        </w:rPr>
-      </w:pPr>
-      <w:r>
-        <w:rPr>
-          <w:lang w:val="en-US"/>
-        </w:rPr>
-        <w:tab/>
-      </w:r>
-      <w:r>
-        <w:rPr>
-          <w:lang w:val="en-US"/>
-        </w:rPr>
-        <w:tab/>
-      </w:r>
-      <w:r>
-        <w:rPr>
-          <w:lang w:val="en-US"/>
-        </w:rPr>
-        <w:tab/>
-      </w:r>
-      <w:r>
-        <w:rPr>
-          <w:lang w:val="en-US"/>
-        </w:rPr>
-        <w:tab/>
-      </w:r>
-      <w:r>
-        <w:rPr>
-          <w:rFonts w:hint="eastAsia"/>
-          <w:lang w:val="en-US"/>
-        </w:rPr>
-        <w:t>set</w:t>
-      </w:r>
-      <w:r>
-        <w:rPr>
-          <w:lang w:val="en-US"/>
-        </w:rPr>
-        <w:t xml:space="preserve"> mode to </w:t>
-      </w:r>
-      <w:proofErr w:type="gramStart"/>
-      <w:r>
-        <w:rPr>
-          <w:lang w:val="en-US"/>
-        </w:rPr>
-        <w:t>FG;</w:t>
-      </w:r>
-      <w:proofErr w:type="gramEnd"/>
-    </w:p>
-    <w:p>
-      <w:pPr>
-        <w:spacing w:line="360" w:lineRule="auto"/>
-        <w:rPr>
-          <w:lang w:val="en-US"/>
-        </w:rPr>
-      </w:pPr>
-      <w:r>
-        <w:rPr>
-          <w:lang w:val="en-US"/>
-        </w:rPr>
-        <w:tab/>
-      </w:r>
-      <w:r>
-        <w:rPr>
-          <w:lang w:val="en-US"/>
-        </w:rPr>
-        <w:tab/>
-      </w:r>
-      <w:r>
-        <w:rPr>
-          <w:lang w:val="en-US"/>
-        </w:rPr>
-        <w:tab/>
-      </w:r>
-      <w:r>
-        <w:rPr>
-          <w:lang w:val="en-US"/>
-        </w:rPr>
-        <w:tab/>
-        <w:t xml:space="preserve">sets </w:t>
-      </w:r>
-      <w:proofErr w:type="spellStart"/>
-      <w:r>
-        <w:rPr>
-          <w:lang w:val="en-US"/>
-        </w:rPr>
-        <w:t>currentChar</w:t>
-      </w:r>
-      <w:proofErr w:type="spellEnd"/>
-      <w:r>
-        <w:rPr>
-          <w:lang w:val="en-US"/>
-        </w:rPr>
-        <w:t xml:space="preserve"> to next </w:t>
-      </w:r>
-      <w:proofErr w:type="gramStart"/>
-      <w:r>
-        <w:rPr>
-          <w:lang w:val="en-US"/>
-        </w:rPr>
-        <w:t>char;</w:t>
-      </w:r>
-      <w:proofErr w:type="gramEnd"/>
-    </w:p>
-    <w:p>
-      <w:pPr>
-        <w:spacing w:line="360" w:lineRule="auto"/>
-        <w:rPr>
-          <w:lang w:val="en-US"/>
-        </w:rPr>
-      </w:pPr>
-      <w:r>
-        <w:rPr>
-          <w:lang w:val="en-US"/>
-        </w:rPr>
-        <w:tab/>
-      </w:r>
-      <w:r>
-        <w:rPr>
-          <w:lang w:val="en-US"/>
-        </w:rPr>
-        <w:tab/>
-      </w:r>
-      <w:r>
-        <w:rPr>
-          <w:lang w:val="en-US"/>
-        </w:rPr>
-        <w:tab/>
-      </w:r>
-      <w:r>
-        <w:rPr>
-          <w:lang w:val="en-US"/>
-        </w:rPr>
-        <w:tab/>
-      </w:r>
-      <w:r>
-        <w:rPr>
-          <w:lang w:val="en-US"/>
-        </w:rPr>
-        <w:t xml:space="preserve">go to next </w:t>
-      </w:r>
-      <w:proofErr w:type="gramStart"/>
-      <w:r>
-        <w:rPr>
-          <w:lang w:val="en-US"/>
-        </w:rPr>
-        <w:t>char;</w:t>
-      </w:r>
-      <w:proofErr w:type="gramEnd"/>
-    </w:p>
-    <w:p>
-      <w:pPr>
-        <w:spacing w:line="360" w:lineRule="auto"/>
-        <w:rPr>
-          <w:lang w:val="en-US"/>
-        </w:rPr>
-      </w:pPr>
-      <w:r>
-        <w:rPr>
-          <w:lang w:val="en-US"/>
-        </w:rPr>
-        <w:lastRenderedPageBreak/>
-        <w:tab/>
-      </w:r>
-      <w:r>
-        <w:rPr>
-          <w:lang w:val="en-US"/>
-        </w:rPr>
-        <w:tab/>
-      </w:r>
-      <w:r>
-        <w:rPr>
-          <w:lang w:val="en-US"/>
-        </w:rPr>
-        <w:tab/>
-        <w:t>else:</w:t>
-      </w:r>
-    </w:p>
-    <w:p>
-      <w:pPr>
-        <w:spacing w:line="360" w:lineRule="auto"/>
-        <w:rPr>
-          <w:lang w:val="en-US"/>
-        </w:rPr>
-      </w:pPr>
-      <w:r>
-        <w:rPr>
-          <w:lang w:val="en-US"/>
-        </w:rPr>
-        <w:tab/>
-      </w:r>
-      <w:r>
-        <w:rPr>
-          <w:lang w:val="en-US"/>
-        </w:rPr>
-        <w:tab/>
-      </w:r>
-      <w:r>
-        <w:rPr>
-          <w:lang w:val="en-US"/>
-        </w:rPr>
-        <w:tab/>
-      </w:r>
-      <w:r>
-        <w:rPr>
-          <w:lang w:val="en-US"/>
-        </w:rPr>
-        <w:tab/>
-      </w:r>
-      <w:proofErr w:type="gramStart"/>
-      <w:r>
-        <w:rPr>
-          <w:lang w:val="en-US"/>
-        </w:rPr>
-        <w:t>break;</w:t>
-      </w:r>
-      <w:proofErr w:type="gramEnd"/>
-    </w:p>
-    <w:p>
-      <w:pPr>
-        <w:spacing w:line="360" w:lineRule="auto"/>
-        <w:rPr>
-          <w:lang w:val="en-US"/>
-        </w:rPr>
-      </w:pPr>
-      <w:r>
-        <w:rPr>
-          <w:lang w:val="en-US"/>
-        </w:rPr>
-        <w:tab/>
-      </w:r>
-      <w:r>
-        <w:rPr>
-          <w:lang w:val="en-US"/>
-        </w:rPr>
-        <w:tab/>
-      </w:r>
-      <w:r>
-        <w:rPr>
-          <w:lang w:val="en-US"/>
-        </w:rPr>
-        <w:t>else if next char is ‘</w:t>
-      </w:r>
-      <w:r>
-        <w:rPr>
-          <w:lang w:val="en-US"/>
-        </w:rPr>
-        <w:t>B</w:t>
-      </w:r>
-      <w:r>
-        <w:rPr>
-          <w:lang w:val="en-US"/>
-        </w:rPr>
-        <w:t>’ or ‘</w:t>
-      </w:r>
-      <w:r>
-        <w:rPr>
-          <w:lang w:val="en-US"/>
-        </w:rPr>
-        <w:t>b</w:t>
-      </w:r>
-      <w:r>
-        <w:rPr>
-          <w:lang w:val="en-US"/>
-        </w:rPr>
-        <w:t>’:</w:t>
-      </w:r>
-    </w:p>
-    <w:p>
-      <w:pPr>
-        <w:spacing w:line="360" w:lineRule="auto"/>
-        <w:rPr>
-          <w:lang w:val="en-US"/>
-        </w:rPr>
-      </w:pPr>
-      <w:r>
-        <w:rPr>
-          <w:lang w:val="en-US"/>
-        </w:rPr>
-        <w:tab/>
-      </w:r>
-      <w:r>
-        <w:rPr>
-          <w:lang w:val="en-US"/>
-        </w:rPr>
-        <w:tab/>
-      </w:r>
-      <w:r>
-        <w:rPr>
-          <w:lang w:val="en-US"/>
-        </w:rPr>
-        <w:tab/>
-        <w:t>if next char is valid:</w:t>
-      </w:r>
-    </w:p>
-    <w:p>
-      <w:pPr>
-        <w:spacing w:line="360" w:lineRule="auto"/>
-        <w:rPr>
-          <w:lang w:val="en-US"/>
-        </w:rPr>
-      </w:pPr>
-      <w:r>
-        <w:rPr>
-          <w:lang w:val="en-US"/>
-        </w:rPr>
-        <w:tab/>
-      </w:r>
-      <w:r>
-        <w:rPr>
-          <w:lang w:val="en-US"/>
-        </w:rPr>
-        <w:tab/>
-      </w:r>
-      <w:r>
-        <w:rPr>
-          <w:lang w:val="en-US"/>
-        </w:rPr>
-        <w:tab/>
-      </w:r>
-      <w:r>
-        <w:rPr>
-          <w:lang w:val="en-US"/>
-        </w:rPr>
-        <w:tab/>
-      </w:r>
-      <w:r>
-        <w:rPr>
-          <w:rFonts w:hint="eastAsia"/>
-          <w:lang w:val="en-US"/>
-        </w:rPr>
-        <w:t>set</w:t>
-      </w:r>
-      <w:r>
-        <w:rPr>
-          <w:lang w:val="en-US"/>
-        </w:rPr>
-        <w:t xml:space="preserve"> mode to </w:t>
-      </w:r>
-      <w:proofErr w:type="gramStart"/>
-      <w:r>
-        <w:rPr>
-          <w:lang w:val="en-US"/>
-        </w:rPr>
-        <w:t>B</w:t>
-      </w:r>
-      <w:r>
-        <w:rPr>
-          <w:lang w:val="en-US"/>
-        </w:rPr>
-        <w:t>G;</w:t>
-      </w:r>
-      <w:proofErr w:type="gramEnd"/>
-    </w:p>
-    <w:p>
-      <w:pPr>
-        <w:spacing w:line="360" w:lineRule="auto"/>
-        <w:rPr>
-          <w:lang w:val="en-US"/>
-        </w:rPr>
-      </w:pPr>
-      <w:r>
-        <w:rPr>
-          <w:lang w:val="en-US"/>
-        </w:rPr>
-        <w:tab/>
-      </w:r>
-      <w:r>
-        <w:rPr>
-          <w:lang w:val="en-US"/>
-        </w:rPr>
-        <w:tab/>
-      </w:r>
-      <w:r>
-        <w:rPr>
-          <w:lang w:val="en-US"/>
-        </w:rPr>
-        <w:tab/>
-      </w:r>
-      <w:r>
-        <w:rPr>
-          <w:lang w:val="en-US"/>
-        </w:rPr>
-        <w:tab/>
-        <w:t xml:space="preserve">sets </w:t>
-      </w:r>
-      <w:proofErr w:type="spellStart"/>
-      <w:r>
-        <w:rPr>
-          <w:lang w:val="en-US"/>
-        </w:rPr>
-        <w:t>currentChar</w:t>
-      </w:r>
-      <w:proofErr w:type="spellEnd"/>
-      <w:r>
-        <w:rPr>
-          <w:lang w:val="en-US"/>
-        </w:rPr>
-        <w:t xml:space="preserve"> to next </w:t>
-      </w:r>
-      <w:proofErr w:type="gramStart"/>
-      <w:r>
-        <w:rPr>
-          <w:lang w:val="en-US"/>
-        </w:rPr>
-        <w:t>char;</w:t>
-      </w:r>
-      <w:proofErr w:type="gramEnd"/>
-    </w:p>
-    <w:p>
-      <w:pPr>
-        <w:spacing w:line="360" w:lineRule="auto"/>
-        <w:rPr>
-          <w:lang w:val="en-US"/>
-        </w:rPr>
-      </w:pPr>
-      <w:r>
-        <w:rPr>
-          <w:lang w:val="en-US"/>
-        </w:rPr>
-        <w:tab/>
-      </w:r>
-      <w:r>
-        <w:rPr>
-          <w:lang w:val="en-US"/>
-        </w:rPr>
-        <w:tab/>
-      </w:r>
-      <w:r>
-        <w:rPr>
-          <w:lang w:val="en-US"/>
-        </w:rPr>
-        <w:tab/>
-      </w:r>
-      <w:r>
-        <w:rPr>
-          <w:lang w:val="en-US"/>
-        </w:rPr>
-        <w:tab/>
-        <w:t xml:space="preserve">go to next </w:t>
-      </w:r>
-      <w:proofErr w:type="gramStart"/>
-      <w:r>
-        <w:rPr>
-          <w:lang w:val="en-US"/>
-        </w:rPr>
-        <w:t>char;</w:t>
-      </w:r>
-      <w:proofErr w:type="gramEnd"/>
-    </w:p>
-    <w:p>
-      <w:pPr>
-        <w:spacing w:line="360" w:lineRule="auto"/>
-        <w:rPr>
-          <w:lang w:val="en-US"/>
-        </w:rPr>
-      </w:pPr>
-      <w:r>
-        <w:rPr>
-          <w:lang w:val="en-US"/>
-        </w:rPr>
-        <w:tab/>
-      </w:r>
-      <w:r>
-        <w:rPr>
-          <w:lang w:val="en-US"/>
-        </w:rPr>
-        <w:tab/>
-      </w:r>
-      <w:r>
-        <w:rPr>
-          <w:lang w:val="en-US"/>
-        </w:rPr>
-        <w:tab/>
-        <w:t>else:</w:t>
-      </w:r>
-    </w:p>
-    <w:p>
-      <w:pPr>
-        <w:spacing w:line="360" w:lineRule="auto"/>
-        <w:rPr>
-          <w:rFonts w:hint="eastAsia"/>
-          <w:lang w:val="en-US"/>
-        </w:rPr>
-      </w:pPr>
-      <w:r>
-        <w:rPr>
-          <w:lang w:val="en-US"/>
-        </w:rPr>
-        <w:tab/>
-      </w:r>
-      <w:r>
-        <w:rPr>
-          <w:lang w:val="en-US"/>
-        </w:rPr>
-        <w:tab/>
-      </w:r>
-      <w:r>
-        <w:rPr>
-          <w:lang w:val="en-US"/>
-        </w:rPr>
-        <w:tab/>
-      </w:r>
-      <w:r>
-        <w:rPr>
-          <w:lang w:val="en-US"/>
-        </w:rPr>
-        <w:tab/>
-      </w:r>
-      <w:proofErr w:type="gramStart"/>
-      <w:r>
-        <w:rPr>
-          <w:lang w:val="en-US"/>
-        </w:rPr>
-        <w:t>break;</w:t>
-      </w:r>
-      <w:proofErr w:type="gramEnd"/>
-    </w:p>
-    <w:p>
-      <w:pPr>
-        <w:spacing w:line="360" w:lineRule="auto"/>
-        <w:rPr>
-          <w:lang w:val="en-US"/>
-        </w:rPr>
-      </w:pPr>
-      <w:r>
-        <w:rPr>
-          <w:lang w:val="en-US"/>
-        </w:rPr>
-        <w:tab/>
-      </w:r>
-      <w:r>
-        <w:rPr>
-          <w:lang w:val="en-US"/>
-        </w:rPr>
-        <w:tab/>
-        <w:t>else if next char is ‘H’ or ‘h’:</w:t>
-      </w:r>
-    </w:p>
-    <w:p>
-      <w:pPr>
-        <w:spacing w:line="360" w:lineRule="auto"/>
-        <w:rPr>
-          <w:lang w:val="en-US"/>
-        </w:rPr>
-      </w:pPr>
-      <w:r>
-        <w:rPr>
-          <w:lang w:val="en-US"/>
-        </w:rPr>
-        <w:tab/>
-      </w:r>
-      <w:r>
-        <w:rPr>
-          <w:lang w:val="en-US"/>
-        </w:rPr>
-        <w:tab/>
-      </w:r>
-      <w:r>
-        <w:rPr>
-          <w:lang w:val="en-US"/>
-        </w:rPr>
-        <w:tab/>
-        <w:t xml:space="preserve">if the next 1/2/3 chars resemble a </w:t>
-      </w:r>
-      <w:proofErr w:type="gramStart"/>
-      <w:r>
-        <w:rPr>
-          <w:lang w:val="en-US"/>
-        </w:rPr>
-        <w:t>one or two digit</w:t>
-      </w:r>
-      <w:proofErr w:type="gramEnd"/>
-      <w:r>
-        <w:rPr>
-          <w:lang w:val="en-US"/>
-        </w:rPr>
-        <w:t xml:space="preserve"> number:</w:t>
-      </w:r>
-    </w:p>
-    <w:p>
-      <w:pPr>
-        <w:spacing w:line="360" w:lineRule="auto"/>
-        <w:rPr>
-          <w:lang w:val="en-US"/>
-        </w:rPr>
-      </w:pPr>
-      <w:r>
-        <w:rPr>
-          <w:lang w:val="en-US"/>
-        </w:rPr>
-        <w:tab/>
-      </w:r>
-      <w:r>
-        <w:rPr>
-          <w:lang w:val="en-US"/>
-        </w:rPr>
-        <w:tab/>
-      </w:r>
-      <w:r>
-        <w:rPr>
-          <w:lang w:val="en-US"/>
-        </w:rPr>
-        <w:tab/>
-      </w:r>
-      <w:r>
-        <w:rPr>
-          <w:lang w:val="en-US"/>
-        </w:rPr>
-        <w:tab/>
-      </w:r>
-      <w:r>
-        <w:rPr>
-          <w:lang w:val="en-US"/>
-        </w:rPr>
-        <w:t xml:space="preserve">concatenate the characters to a </w:t>
-      </w:r>
-      <w:proofErr w:type="gramStart"/>
-      <w:r>
-        <w:rPr>
-          <w:lang w:val="en-US"/>
-        </w:rPr>
-        <w:t>int</w:t>
-      </w:r>
-      <w:proofErr w:type="gramEnd"/>
-    </w:p>
-    <w:p>
-      <w:pPr>
-        <w:spacing w:line="360" w:lineRule="auto"/>
-        <w:rPr>
-          <w:lang w:val="en-US"/>
-        </w:rPr>
-      </w:pPr>
-      <w:r>
-        <w:rPr>
-          <w:lang w:val="en-US"/>
-        </w:rPr>
-        <w:tab/>
-      </w:r>
-      <w:r>
-        <w:rPr>
-          <w:lang w:val="en-US"/>
-        </w:rPr>
-        <w:tab/>
-      </w:r>
-      <w:r>
-        <w:rPr>
-          <w:lang w:val="en-US"/>
-        </w:rPr>
-        <w:tab/>
-      </w:r>
-      <w:r>
-        <w:rPr>
-          <w:lang w:val="en-US"/>
-        </w:rPr>
-        <w:tab/>
-        <w:t>if the horizontal distance is valid:</w:t>
-      </w:r>
-    </w:p>
-    <w:p>
-      <w:pPr>
-        <w:spacing w:line="360" w:lineRule="auto"/>
-        <w:rPr>
-          <w:lang w:val="en-US"/>
-        </w:rPr>
-      </w:pPr>
-      <w:r>
-        <w:rPr>
-          <w:lang w:val="en-US"/>
-        </w:rPr>
-        <w:tab/>
-      </w:r>
-      <w:r>
-        <w:rPr>
-          <w:lang w:val="en-US"/>
-        </w:rPr>
-        <w:tab/>
-      </w:r>
-      <w:r>
-        <w:rPr>
-          <w:lang w:val="en-US"/>
-        </w:rPr>
-        <w:tab/>
-      </w:r>
-      <w:r>
-        <w:rPr>
-          <w:lang w:val="en-US"/>
-        </w:rPr>
-        <w:tab/>
-      </w:r>
-      <w:r>
-        <w:rPr>
-          <w:lang w:val="en-US"/>
-        </w:rPr>
-        <w:tab/>
-        <w:t>call plotline function</w:t>
-      </w:r>
-    </w:p>
-    <w:p>
-      <w:pPr>
-        <w:spacing w:line="360" w:lineRule="auto"/>
-        <w:rPr>
-          <w:lang w:val="en-US"/>
-        </w:rPr>
-      </w:pPr>
-      <w:r>
-        <w:rPr>
-          <w:lang w:val="en-US"/>
-        </w:rPr>
-        <w:tab/>
-      </w:r>
-      <w:r>
-        <w:rPr>
-          <w:lang w:val="en-US"/>
-        </w:rPr>
-        <w:tab/>
-      </w:r>
-      <w:r>
-        <w:rPr>
-          <w:lang w:val="en-US"/>
-        </w:rPr>
-        <w:tab/>
-        <w:t>else:</w:t>
-      </w:r>
-    </w:p>
-    <w:p>
-      <w:pPr>
-        <w:spacing w:line="360" w:lineRule="auto"/>
-        <w:rPr>
-          <w:lang w:val="en-US"/>
-        </w:rPr>
-      </w:pPr>
-      <w:r>
-        <w:rPr>
-          <w:lang w:val="en-US"/>
-        </w:rPr>
-        <w:tab/>
-      </w:r>
-      <w:r>
-        <w:rPr>
-          <w:lang w:val="en-US"/>
-        </w:rPr>
-        <w:tab/>
-      </w:r>
-      <w:r>
-        <w:rPr>
-          <w:lang w:val="en-US"/>
-        </w:rPr>
-        <w:tab/>
-      </w:r>
-      <w:r>
-        <w:rPr>
-          <w:lang w:val="en-US"/>
-        </w:rPr>
-        <w:tab/>
-      </w:r>
-      <w:proofErr w:type="gramStart"/>
-      <w:r>
-        <w:rPr>
-          <w:lang w:val="en-US"/>
-        </w:rPr>
-        <w:t>break;</w:t>
-      </w:r>
-      <w:proofErr w:type="gramEnd"/>
-    </w:p>
-    <w:p>
-      <w:pPr>
-        <w:spacing w:line="360" w:lineRule="auto"/>
-        <w:ind w:left="720" w:firstLine="720"/>
-        <w:rPr>
-          <w:lang w:val="en-US"/>
-        </w:rPr>
-      </w:pPr>
-      <w:r>
-        <w:rPr>
-          <w:lang w:val="en-US"/>
-        </w:rPr>
-        <w:t>else if next char is ‘</w:t>
-      </w:r>
-      <w:r>
-        <w:rPr>
-          <w:lang w:val="en-US"/>
-        </w:rPr>
-        <w:t>V</w:t>
-      </w:r>
-      <w:r>
-        <w:rPr>
-          <w:lang w:val="en-US"/>
-        </w:rPr>
-        <w:t>’ or ‘</w:t>
-      </w:r>
-      <w:r>
-        <w:rPr>
-          <w:lang w:val="en-US"/>
-        </w:rPr>
-        <w:t>v</w:t>
-      </w:r>
-      <w:r>
-        <w:rPr>
-          <w:lang w:val="en-US"/>
-        </w:rPr>
-        <w:t>’:</w:t>
-      </w:r>
-    </w:p>
-    <w:p>
-      <w:pPr>
-        <w:spacing w:line="360" w:lineRule="auto"/>
-        <w:rPr>
-          <w:lang w:val="en-US"/>
-        </w:rPr>
-      </w:pPr>
-      <w:r>
-        <w:rPr>
-          <w:lang w:val="en-US"/>
-        </w:rPr>
-        <w:tab/>
-      </w:r>
-      <w:r>
-        <w:rPr>
-          <w:lang w:val="en-US"/>
-        </w:rPr>
-        <w:tab/>
-      </w:r>
-      <w:r>
-        <w:rPr>
-          <w:lang w:val="en-US"/>
-        </w:rPr>
-        <w:tab/>
-        <w:t xml:space="preserve">if the next 1/2/3 chars resemble a </w:t>
-      </w:r>
-      <w:proofErr w:type="gramStart"/>
-      <w:r>
-        <w:rPr>
-          <w:lang w:val="en-US"/>
-        </w:rPr>
-        <w:t>one or two digit</w:t>
-      </w:r>
-      <w:proofErr w:type="gramEnd"/>
-      <w:r>
-        <w:rPr>
-          <w:lang w:val="en-US"/>
-        </w:rPr>
-        <w:t xml:space="preserve"> number:</w:t>
-      </w:r>
-    </w:p>
-    <w:p>
-      <w:pPr>
-        <w:spacing w:line="360" w:lineRule="auto"/>
-        <w:rPr>
-          <w:lang w:val="en-US"/>
-        </w:rPr>
-      </w:pPr>
-      <w:r>
-        <w:rPr>
-          <w:lang w:val="en-US"/>
-        </w:rPr>
-        <w:tab/>
-      </w:r>
-      <w:r>
-        <w:rPr>
-          <w:lang w:val="en-US"/>
-        </w:rPr>
-        <w:tab/>
-      </w:r>
-      <w:r>
-        <w:rPr>
-          <w:lang w:val="en-US"/>
-        </w:rPr>
-        <w:tab/>
-      </w:r>
-      <w:r>
-        <w:rPr>
-          <w:lang w:val="en-US"/>
-        </w:rPr>
-        <w:tab/>
-        <w:t xml:space="preserve">concatenate the characters to a </w:t>
-      </w:r>
-      <w:proofErr w:type="gramStart"/>
-      <w:r>
-        <w:rPr>
-          <w:lang w:val="en-US"/>
-        </w:rPr>
-        <w:t>int</w:t>
-      </w:r>
-      <w:proofErr w:type="gramEnd"/>
-    </w:p>
-    <w:p>
-      <w:pPr>
-        <w:spacing w:line="360" w:lineRule="auto"/>
-        <w:rPr>
-          <w:lang w:val="en-US"/>
-        </w:rPr>
-      </w:pPr>
-      <w:r>
-        <w:rPr>
-          <w:lang w:val="en-US"/>
-        </w:rPr>
-        <w:tab/>
-      </w:r>
-      <w:r>
-        <w:rPr>
-          <w:lang w:val="en-US"/>
-        </w:rPr>
-        <w:tab/>
-      </w:r>
-      <w:r>
-        <w:rPr>
-          <w:lang w:val="en-US"/>
-        </w:rPr>
-        <w:tab/>
-      </w:r>
-      <w:r>
-        <w:rPr>
-          <w:lang w:val="en-US"/>
-        </w:rPr>
-        <w:tab/>
-        <w:t xml:space="preserve">if the </w:t>
-      </w:r>
-      <w:r>
-        <w:rPr>
-          <w:lang w:val="en-US"/>
-        </w:rPr>
-        <w:t>vertical</w:t>
-      </w:r>
-      <w:r>
-        <w:rPr>
-          <w:lang w:val="en-US"/>
-        </w:rPr>
-        <w:t xml:space="preserve"> distance is valid:</w:t>
-      </w:r>
-    </w:p>
-    <w:p>
-      <w:pPr>
-        <w:spacing w:line="360" w:lineRule="auto"/>
-        <w:rPr>
-          <w:lang w:val="en-US"/>
-        </w:rPr>
-      </w:pPr>
-      <w:r>
-        <w:rPr>
-          <w:lang w:val="en-US"/>
-        </w:rPr>
-        <w:tab/>
-      </w:r>
-      <w:r>
-        <w:rPr>
-          <w:lang w:val="en-US"/>
-        </w:rPr>
-        <w:tab/>
-      </w:r>
-      <w:r>
-        <w:rPr>
-          <w:lang w:val="en-US"/>
-        </w:rPr>
-        <w:tab/>
-      </w:r>
-      <w:r>
-        <w:rPr>
-          <w:lang w:val="en-US"/>
-        </w:rPr>
-        <w:tab/>
-      </w:r>
-      <w:r>
-        <w:rPr>
-          <w:lang w:val="en-US"/>
-        </w:rPr>
-        <w:tab/>
-        <w:t>call plotline function</w:t>
-      </w:r>
-    </w:p>
-    <w:p>
-      <w:pPr>
-        <w:spacing w:line="360" w:lineRule="auto"/>
-        <w:rPr>
-          <w:lang w:val="en-US"/>
-        </w:rPr>
-      </w:pPr>
-      <w:r>
-        <w:rPr>
-          <w:lang w:val="en-US"/>
-        </w:rPr>
-        <w:tab/>
-      </w:r>
-      <w:r>
-        <w:rPr>
-          <w:lang w:val="en-US"/>
-        </w:rPr>
-        <w:tab/>
-      </w:r>
-      <w:r>
-        <w:rPr>
-          <w:lang w:val="en-US"/>
-        </w:rPr>
-        <w:tab/>
-        <w:t>else:</w:t>
-      </w:r>
-    </w:p>
-    <w:p>
-      <w:pPr>
-        <w:spacing w:line="360" w:lineRule="auto"/>
-        <w:rPr>
-          <w:lang w:val="en-US"/>
-        </w:rPr>
-      </w:pPr>
-      <w:r>
-        <w:rPr>
-          <w:lang w:val="en-US"/>
-        </w:rPr>
-        <w:tab/>
-      </w:r>
-      <w:r>
-        <w:rPr>
-          <w:lang w:val="en-US"/>
-        </w:rPr>
-        <w:tab/>
-      </w:r>
-      <w:r>
-        <w:rPr>
-          <w:lang w:val="en-US"/>
-        </w:rPr>
-        <w:tab/>
-      </w:r>
-      <w:r>
-        <w:rPr>
-          <w:lang w:val="en-US"/>
-        </w:rPr>
-        <w:tab/>
-      </w:r>
-      <w:proofErr w:type="gramStart"/>
-      <w:r>
-        <w:rPr>
-          <w:lang w:val="en-US"/>
-        </w:rPr>
-        <w:t>break;</w:t>
-      </w:r>
-      <w:proofErr w:type="gramEnd"/>
-    </w:p>
-    <w:p>
-      <w:pPr>
-        <w:spacing w:line="360" w:lineRule="auto"/>
-        <w:rPr>
-          <w:lang w:val="en-US"/>
-        </w:rPr>
-      </w:pPr>
-      <w:r>
-        <w:rPr>
-          <w:lang w:val="en-US"/>
-        </w:rPr>
-        <w:tab/>
-      </w:r>
-      <w:r>
-        <w:rPr>
-          <w:lang w:val="en-US"/>
-        </w:rPr>
-        <w:tab/>
-        <w:t>else</w:t>
-      </w:r>
-      <w:r>
-        <w:rPr>
-          <w:lang w:val="en-US"/>
-        </w:rPr>
-        <w:t>:</w:t>
-      </w:r>
-    </w:p>
-    <w:p>
-      <w:pPr>
-        <w:spacing w:line="360" w:lineRule="auto"/>
-        <w:rPr>
-          <w:lang w:val="en-US"/>
-        </w:rPr>
-      </w:pPr>
-      <w:r>
-        <w:rPr>
-          <w:lang w:val="en-US"/>
-        </w:rPr>
-        <w:tab/>
-      </w:r>
-      <w:r>
-        <w:rPr>
-          <w:lang w:val="en-US"/>
-        </w:rPr>
-        <w:tab/>
-      </w:r>
-      <w:r>
-        <w:rPr>
-          <w:lang w:val="en-US"/>
-        </w:rPr>
-        <w:tab/>
-      </w:r>
-      <w:proofErr w:type="gramStart"/>
-      <w:r>
-        <w:rPr>
-          <w:lang w:val="en-US"/>
-        </w:rPr>
-        <w:t>break;</w:t>
-      </w:r>
-      <w:proofErr w:type="gramEnd"/>
+        <w:br w:type="page"/>
+      </w:r>
     </w:p>
     <w:p>
       <w:pPr>
@@ -3413,6 +3041,7 @@
         <w:rPr>
           <w:lang w:val="en-US"/>
         </w:rPr>
+        <w:lastRenderedPageBreak/>
         <w:t>Test data used:</w:t>
       </w:r>
       <w:r>
@@ -3531,7 +3160,6 @@
         <w:rPr>
           <w:lang w:val="en-US"/>
         </w:rPr>
-        <w:lastRenderedPageBreak/>
         <w:t>FxH3B@H5h-7 [Test Background command -Upper Case]</w:t>
       </w:r>
     </w:p>
@@ -3696,7 +3324,13 @@
         <w:rPr>
           <w:lang w:val="en-US"/>
         </w:rPr>
-        <w:t>Syntax error at position 3</w:t>
+        <w:t xml:space="preserve">Syntax error at position </w:t>
+      </w:r>
+      <w:r>
+        <w:rPr>
+          <w:lang w:val="en-US"/>
+        </w:rPr>
+        <w:t>4</w:t>
       </w:r>
       <w:r>
         <w:rPr>
@@ -4031,6 +3665,7 @@
         <w:rPr>
           <w:lang w:val="en-US"/>
         </w:rPr>
+        <w:lastRenderedPageBreak/>
         <w:t xml:space="preserve">Testing the </w:t>
       </w:r>
       <w:r>
@@ -4075,21 +3710,7 @@
         <w:rPr>
           <w:lang w:val="en-US"/>
         </w:rPr>
-        <w:t>(5,5,</w:t>
-      </w:r>
-      <w:proofErr w:type="gramStart"/>
-      <w:r>
-        <w:rPr>
-          <w:lang w:val="en-US"/>
-        </w:rPr>
-        <w:t>3,HORIZ</w:t>
-      </w:r>
-      <w:proofErr w:type="gramEnd"/>
-      <w:r>
-        <w:rPr>
-          <w:lang w:val="en-US"/>
-        </w:rPr>
-        <w:t>,'*',FG)</w:t>
+        <w:t>(5,5,3,HORIZ,'*',FG)</w:t>
       </w:r>
       <w:r>
         <w:rPr>
@@ -4122,14 +3743,7 @@
         <w:rPr>
           <w:lang w:val="en-US"/>
         </w:rPr>
-        <w:t>(5,5,</w:t>
-      </w:r>
-      <w:proofErr w:type="gramStart"/>
-      <w:r>
-        <w:rPr>
-          <w:lang w:val="en-US"/>
-        </w:rPr>
-        <w:t>3,</w:t>
+        <w:t>(5,5,3,</w:t>
       </w:r>
       <w:r>
         <w:rPr>
@@ -4137,7 +3751,6 @@
         </w:rPr>
         <w:t>VERT</w:t>
       </w:r>
-      <w:proofErr w:type="gramEnd"/>
       <w:r>
         <w:rPr>
           <w:lang w:val="en-US"/>
@@ -4177,7 +3790,6 @@
         </w:rPr>
         <w:t>(5,5,</w:t>
       </w:r>
-      <w:proofErr w:type="gramStart"/>
       <w:r>
         <w:rPr>
           <w:lang w:val="en-US"/>
@@ -4188,14 +3800,7 @@
         <w:rPr>
           <w:lang w:val="en-US"/>
         </w:rPr>
-        <w:t>,HORIZ</w:t>
-      </w:r>
-      <w:proofErr w:type="gramEnd"/>
-      <w:r>
-        <w:rPr>
-          <w:lang w:val="en-US"/>
-        </w:rPr>
-        <w:t>,'</w:t>
+        <w:t>,HORIZ,'</w:t>
       </w:r>
       <w:r>
         <w:rPr>
@@ -4245,7 +3850,6 @@
         <w:rPr>
           <w:lang w:val="en-US"/>
         </w:rPr>
-        <w:lastRenderedPageBreak/>
         <w:t>plotLine</w:t>
       </w:r>
       <w:proofErr w:type="spellEnd"/>
@@ -4255,7 +3859,6 @@
         </w:rPr>
         <w:t>(5,5,</w:t>
       </w:r>
-      <w:proofErr w:type="gramStart"/>
       <w:r>
         <w:rPr>
           <w:lang w:val="en-US"/>
@@ -4274,7 +3877,6 @@
         </w:rPr>
         <w:t>VERT</w:t>
       </w:r>
-      <w:proofErr w:type="gramEnd"/>
       <w:r>
         <w:rPr>
           <w:lang w:val="en-US"/>
@@ -4350,7 +3952,6 @@
         </w:rPr>
         <w:t>,</w:t>
       </w:r>
-      <w:proofErr w:type="gramStart"/>
       <w:r>
         <w:rPr>
           <w:lang w:val="en-US"/>
@@ -4367,14 +3968,7 @@
         <w:rPr>
           <w:lang w:val="en-US"/>
         </w:rPr>
-        <w:t>-</w:t>
-      </w:r>
-      <w:proofErr w:type="gramEnd"/>
-      <w:r>
-        <w:rPr>
-          <w:lang w:val="en-US"/>
-        </w:rPr>
-        <w:t>10</w:t>
+        <w:t>-10</w:t>
       </w:r>
       <w:r>
         <w:rPr>
@@ -4463,7 +4057,6 @@
         </w:rPr>
         <w:t>,</w:t>
       </w:r>
-      <w:proofErr w:type="gramStart"/>
       <w:r>
         <w:rPr>
           <w:lang w:val="en-US"/>
@@ -4480,14 +4073,7 @@
         <w:rPr>
           <w:lang w:val="en-US"/>
         </w:rPr>
-        <w:t>-</w:t>
-      </w:r>
-      <w:proofErr w:type="gramEnd"/>
-      <w:r>
-        <w:rPr>
-          <w:lang w:val="en-US"/>
-        </w:rPr>
-        <w:t>10</w:t>
+        <w:t>-10</w:t>
       </w:r>
       <w:r>
         <w:rPr>
@@ -4551,7 +4137,6 @@
         </w:rPr>
       </w:pPr>
       <w:proofErr w:type="spellStart"/>
-      <w:proofErr w:type="gramStart"/>
       <w:r>
         <w:rPr>
           <w:lang w:val="en-US"/>
@@ -4565,7 +4150,6 @@
         </w:rPr>
         <w:t>(</w:t>
       </w:r>
-      <w:proofErr w:type="gramEnd"/>
       <w:r>
         <w:rPr>
           <w:lang w:val="en-US"/>
@@ -4658,7 +4242,6 @@
         </w:rPr>
       </w:pPr>
       <w:proofErr w:type="spellStart"/>
-      <w:proofErr w:type="gramStart"/>
       <w:r>
         <w:rPr>
           <w:lang w:val="en-US"/>
@@ -4672,7 +4255,6 @@
         </w:rPr>
         <w:t>(</w:t>
       </w:r>
-      <w:proofErr w:type="gramEnd"/>
       <w:r>
         <w:rPr>
           <w:lang w:val="en-US"/>
@@ -4765,7 +4347,6 @@
         </w:rPr>
       </w:pPr>
       <w:proofErr w:type="spellStart"/>
-      <w:proofErr w:type="gramStart"/>
       <w:r>
         <w:rPr>
           <w:lang w:val="en-US"/>
@@ -4779,7 +4360,6 @@
         </w:rPr>
         <w:t>(</w:t>
       </w:r>
-      <w:proofErr w:type="gramEnd"/>
       <w:r>
         <w:rPr>
           <w:lang w:val="en-US"/>
@@ -4872,7 +4452,6 @@
         </w:rPr>
       </w:pPr>
       <w:proofErr w:type="spellStart"/>
-      <w:proofErr w:type="gramStart"/>
       <w:r>
         <w:rPr>
           <w:lang w:val="en-US"/>
@@ -4886,7 +4465,6 @@
         </w:rPr>
         <w:t>(</w:t>
       </w:r>
-      <w:proofErr w:type="gramEnd"/>
       <w:r>
         <w:rPr>
           <w:lang w:val="en-US"/>
@@ -4979,7 +4557,6 @@
         </w:rPr>
       </w:pPr>
       <w:proofErr w:type="spellStart"/>
-      <w:proofErr w:type="gramStart"/>
       <w:r>
         <w:rPr>
           <w:lang w:val="en-US"/>
@@ -4993,7 +4570,6 @@
         </w:rPr>
         <w:t>(</w:t>
       </w:r>
-      <w:proofErr w:type="gramEnd"/>
       <w:r>
         <w:rPr>
           <w:lang w:val="en-US"/>
@@ -5094,7 +4670,6 @@
         </w:rPr>
       </w:pPr>
       <w:proofErr w:type="spellStart"/>
-      <w:proofErr w:type="gramStart"/>
       <w:r>
         <w:rPr>
           <w:lang w:val="en-US"/>
@@ -5108,7 +4683,6 @@
         </w:rPr>
         <w:t>(</w:t>
       </w:r>
-      <w:proofErr w:type="gramEnd"/>
       <w:r>
         <w:rPr>
           <w:lang w:val="en-US"/>
@@ -5232,21 +4806,7 @@
         <w:rPr>
           <w:lang w:val="en-US"/>
         </w:rPr>
-        <w:t>,'*</w:t>
-      </w:r>
-      <w:proofErr w:type="gramStart"/>
-      <w:r>
-        <w:rPr>
-          <w:lang w:val="en-US"/>
-        </w:rPr>
-        <w:t>',FG</w:t>
-      </w:r>
-      <w:proofErr w:type="gramEnd"/>
-      <w:r>
-        <w:rPr>
-          <w:lang w:val="en-US"/>
-        </w:rPr>
-        <w:t>)</w:t>
+        <w:t>,'*',FG)</w:t>
       </w:r>
       <w:r>
         <w:rPr>
@@ -5279,14 +4839,7 @@
         <w:rPr>
           <w:lang w:val="en-US"/>
         </w:rPr>
-        <w:t>(5,5,</w:t>
-      </w:r>
-      <w:proofErr w:type="gramStart"/>
-      <w:r>
-        <w:rPr>
-          <w:lang w:val="en-US"/>
-        </w:rPr>
-        <w:t>3,</w:t>
+        <w:t>(5,5,3,</w:t>
       </w:r>
       <w:r>
         <w:rPr>
@@ -5294,7 +4847,6 @@
         </w:rPr>
         <w:t>VERT</w:t>
       </w:r>
-      <w:proofErr w:type="gramEnd"/>
       <w:r>
         <w:rPr>
           <w:lang w:val="en-US"/>

</xml_diff>

<commit_message>
test case in report update
</commit_message>
<xml_diff>
--- a/Project 3/SUBMISSION FOLDER/report.docx
+++ b/Project 3/SUBMISSION FOLDER/report.docx
@@ -86,6 +86,7 @@
         <w:t>if(</w:t>
       </w:r>
       <w:proofErr w:type="spellStart"/>
+      <w:proofErr w:type="gramStart"/>
       <w:r>
         <w:rPr>
           <w:lang w:val="en-US"/>
@@ -107,6 +108,7 @@
         <w:t>commandString.size</w:t>
       </w:r>
       <w:proofErr w:type="spellEnd"/>
+      <w:proofErr w:type="gramEnd"/>
       <w:r>
         <w:rPr>
           <w:lang w:val="en-US"/>
@@ -139,6 +141,7 @@
         <w:t xml:space="preserve">I realized that I must check for the syntax of the string of commands before running it, so I implemented a function bool </w:t>
       </w:r>
       <w:proofErr w:type="spellStart"/>
+      <w:proofErr w:type="gramStart"/>
       <w:r>
         <w:rPr>
           <w:rFonts w:ascii="Menlo" w:hAnsi="Menlo" w:cs="Menlo"/>
@@ -160,9 +163,9 @@
           <w:szCs w:val="20"/>
           <w:lang w:val="en-US"/>
         </w:rPr>
-        <w:t xml:space="preserve">(string </w:t>
-      </w:r>
-      <w:proofErr w:type="spellStart"/>
+        <w:t>(</w:t>
+      </w:r>
+      <w:proofErr w:type="gramEnd"/>
       <w:r>
         <w:rPr>
           <w:rFonts w:ascii="Menlo" w:hAnsi="Menlo" w:cs="Menlo"/>
@@ -172,9 +175,9 @@
           <w:szCs w:val="20"/>
           <w:lang w:val="en-US"/>
         </w:rPr>
-        <w:t>commandString</w:t>
-      </w:r>
-      <w:proofErr w:type="spellEnd"/>
+        <w:t xml:space="preserve">string </w:t>
+      </w:r>
+      <w:proofErr w:type="spellStart"/>
       <w:r>
         <w:rPr>
           <w:rFonts w:ascii="Menlo" w:hAnsi="Menlo" w:cs="Menlo"/>
@@ -184,9 +187,9 @@
           <w:szCs w:val="20"/>
           <w:lang w:val="en-US"/>
         </w:rPr>
-        <w:t xml:space="preserve">, int&amp; </w:t>
-      </w:r>
-      <w:proofErr w:type="spellStart"/>
+        <w:t>commandString</w:t>
+      </w:r>
+      <w:proofErr w:type="spellEnd"/>
       <w:r>
         <w:rPr>
           <w:rFonts w:ascii="Menlo" w:hAnsi="Menlo" w:cs="Menlo"/>
@@ -196,9 +199,9 @@
           <w:szCs w:val="20"/>
           <w:lang w:val="en-US"/>
         </w:rPr>
-        <w:t>badPos</w:t>
-      </w:r>
-      <w:proofErr w:type="spellEnd"/>
+        <w:t xml:space="preserve">, int&amp; </w:t>
+      </w:r>
+      <w:proofErr w:type="spellStart"/>
       <w:r>
         <w:rPr>
           <w:rFonts w:ascii="Menlo" w:hAnsi="Menlo" w:cs="Menlo"/>
@@ -208,8 +211,9 @@
           <w:szCs w:val="20"/>
           <w:lang w:val="en-US"/>
         </w:rPr>
-        <w:t>)</w:t>
-      </w:r>
+        <w:t>badPos</w:t>
+      </w:r>
+      <w:proofErr w:type="spellEnd"/>
       <w:r>
         <w:rPr>
           <w:rFonts w:ascii="Menlo" w:hAnsi="Menlo" w:cs="Menlo"/>
@@ -219,6 +223,17 @@
           <w:szCs w:val="20"/>
           <w:lang w:val="en-US"/>
         </w:rPr>
+        <w:t>)</w:t>
+      </w:r>
+      <w:r>
+        <w:rPr>
+          <w:rFonts w:ascii="Menlo" w:hAnsi="Menlo" w:cs="Menlo"/>
+          <w:color w:val="41A1C0"/>
+          <w:kern w:val="0"/>
+          <w:sz w:val="20"/>
+          <w:szCs w:val="20"/>
+          <w:lang w:val="en-US"/>
+        </w:rPr>
         <w:t xml:space="preserve"> </w:t>
       </w:r>
       <w:r>
@@ -292,6 +307,7 @@
         <w:t xml:space="preserve"> </w:t>
       </w:r>
       <w:proofErr w:type="spellStart"/>
+      <w:proofErr w:type="gramStart"/>
       <w:r>
         <w:rPr>
           <w:rFonts w:ascii="Menlo" w:hAnsi="Menlo" w:cs="Menlo"/>
@@ -315,6 +331,7 @@
         </w:rPr>
         <w:t>(</w:t>
       </w:r>
+      <w:proofErr w:type="gramEnd"/>
       <w:r>
         <w:rPr>
           <w:rFonts w:ascii="Menlo" w:hAnsi="Menlo" w:cs="Menlo"/>
@@ -681,8 +698,16 @@
           <w:lang w:val="en-US"/>
         </w:rPr>
         <w:tab/>
-        <w:t>plot a char;</w:t>
-      </w:r>
+        <w:t xml:space="preserve">plot a </w:t>
+      </w:r>
+      <w:proofErr w:type="gramStart"/>
+      <w:r>
+        <w:rPr>
+          <w:lang w:val="en-US"/>
+        </w:rPr>
+        <w:t>char;</w:t>
+      </w:r>
+      <w:proofErr w:type="gramEnd"/>
     </w:p>
     <w:p>
       <w:pPr>
@@ -822,52 +847,80 @@
         <w:rPr>
           <w:lang w:val="en-US"/>
         </w:rPr>
-        <w:t xml:space="preserve"> is ‘ ’:</w:t>
-      </w:r>
-    </w:p>
-    <w:p>
-      <w:pPr>
-        <w:spacing w:line="360" w:lineRule="auto"/>
-        <w:rPr>
-          <w:lang w:val="en-US"/>
-        </w:rPr>
-      </w:pPr>
-      <w:r>
-        <w:rPr>
-          <w:lang w:val="en-US"/>
-        </w:rPr>
-        <w:tab/>
-      </w:r>
-      <w:r>
-        <w:rPr>
-          <w:lang w:val="en-US"/>
-        </w:rPr>
-        <w:tab/>
-      </w:r>
-      <w:r>
-        <w:rPr>
-          <w:lang w:val="en-US"/>
-        </w:rPr>
-        <w:tab/>
-      </w:r>
-      <w:r>
-        <w:rPr>
-          <w:lang w:val="en-US"/>
-        </w:rPr>
-        <w:tab/>
-      </w:r>
-      <w:r>
-        <w:rPr>
-          <w:lang w:val="en-US"/>
-        </w:rPr>
-        <w:tab/>
-      </w:r>
-      <w:r>
-        <w:rPr>
-          <w:lang w:val="en-US"/>
-        </w:rPr>
-        <w:tab/>
-        <w:t xml:space="preserve">plot a char; </w:t>
+        <w:t xml:space="preserve"> is </w:t>
+      </w:r>
+      <w:proofErr w:type="gramStart"/>
+      <w:r>
+        <w:rPr>
+          <w:lang w:val="en-US"/>
+        </w:rPr>
+        <w:t>‘ ’</w:t>
+      </w:r>
+      <w:proofErr w:type="gramEnd"/>
+      <w:r>
+        <w:rPr>
+          <w:lang w:val="en-US"/>
+        </w:rPr>
+        <w:t>:</w:t>
+      </w:r>
+    </w:p>
+    <w:p>
+      <w:pPr>
+        <w:spacing w:line="360" w:lineRule="auto"/>
+        <w:rPr>
+          <w:lang w:val="en-US"/>
+        </w:rPr>
+      </w:pPr>
+      <w:r>
+        <w:rPr>
+          <w:lang w:val="en-US"/>
+        </w:rPr>
+        <w:tab/>
+      </w:r>
+      <w:r>
+        <w:rPr>
+          <w:lang w:val="en-US"/>
+        </w:rPr>
+        <w:tab/>
+      </w:r>
+      <w:r>
+        <w:rPr>
+          <w:lang w:val="en-US"/>
+        </w:rPr>
+        <w:tab/>
+      </w:r>
+      <w:r>
+        <w:rPr>
+          <w:lang w:val="en-US"/>
+        </w:rPr>
+        <w:tab/>
+      </w:r>
+      <w:r>
+        <w:rPr>
+          <w:lang w:val="en-US"/>
+        </w:rPr>
+        <w:tab/>
+      </w:r>
+      <w:r>
+        <w:rPr>
+          <w:lang w:val="en-US"/>
+        </w:rPr>
+        <w:tab/>
+        <w:t xml:space="preserve">plot a </w:t>
+      </w:r>
+      <w:proofErr w:type="gramStart"/>
+      <w:r>
+        <w:rPr>
+          <w:lang w:val="en-US"/>
+        </w:rPr>
+        <w:t>char;</w:t>
+      </w:r>
+      <w:proofErr w:type="gramEnd"/>
+      <w:r>
+        <w:rPr>
+          <w:lang w:val="en-US"/>
+        </w:rPr>
+        <w:t xml:space="preserve"> </w:t>
       </w:r>
     </w:p>
     <w:p>
@@ -915,8 +968,15 @@
           <w:lang w:val="en-US"/>
         </w:rPr>
         <w:tab/>
+      </w:r>
+      <w:proofErr w:type="gramStart"/>
+      <w:r>
+        <w:rPr>
+          <w:lang w:val="en-US"/>
+        </w:rPr>
         <w:t>break;</w:t>
       </w:r>
+      <w:proofErr w:type="gramEnd"/>
     </w:p>
     <w:p>
       <w:pPr>
@@ -1095,8 +1155,16 @@
           <w:lang w:val="en-US"/>
         </w:rPr>
         <w:tab/>
-        <w:t>plot a char;</w:t>
-      </w:r>
+        <w:t xml:space="preserve">plot a </w:t>
+      </w:r>
+      <w:proofErr w:type="gramStart"/>
+      <w:r>
+        <w:rPr>
+          <w:lang w:val="en-US"/>
+        </w:rPr>
+        <w:t>char;</w:t>
+      </w:r>
+      <w:proofErr w:type="gramEnd"/>
     </w:p>
     <w:p>
       <w:pPr>
@@ -1239,7 +1307,21 @@
         <w:rPr>
           <w:lang w:val="en-US"/>
         </w:rPr>
-        <w:t xml:space="preserve"> is ‘ ’:</w:t>
+        <w:t xml:space="preserve"> is </w:t>
+      </w:r>
+      <w:proofErr w:type="gramStart"/>
+      <w:r>
+        <w:rPr>
+          <w:lang w:val="en-US"/>
+        </w:rPr>
+        <w:t>‘ ’</w:t>
+      </w:r>
+      <w:proofErr w:type="gramEnd"/>
+      <w:r>
+        <w:rPr>
+          <w:lang w:val="en-US"/>
+        </w:rPr>
+        <w:t>:</w:t>
       </w:r>
     </w:p>
     <w:p>
@@ -1285,7 +1367,21 @@
           <w:lang w:val="en-US"/>
         </w:rPr>
         <w:tab/>
-        <w:t xml:space="preserve">plot a char; </w:t>
+        <w:t xml:space="preserve">plot a </w:t>
+      </w:r>
+      <w:proofErr w:type="gramStart"/>
+      <w:r>
+        <w:rPr>
+          <w:lang w:val="en-US"/>
+        </w:rPr>
+        <w:t>char;</w:t>
+      </w:r>
+      <w:proofErr w:type="gramEnd"/>
+      <w:r>
+        <w:rPr>
+          <w:lang w:val="en-US"/>
+        </w:rPr>
+        <w:t xml:space="preserve"> </w:t>
       </w:r>
     </w:p>
     <w:p>
@@ -1335,8 +1431,15 @@
           <w:lang w:val="en-US"/>
         </w:rPr>
         <w:tab/>
+      </w:r>
+      <w:proofErr w:type="gramStart"/>
+      <w:r>
+        <w:rPr>
+          <w:lang w:val="en-US"/>
+        </w:rPr>
         <w:t>break;</w:t>
       </w:r>
+      <w:proofErr w:type="gramEnd"/>
     </w:p>
     <w:p>
       <w:pPr>
@@ -1465,8 +1568,15 @@
           <w:lang w:val="en-US"/>
         </w:rPr>
         <w:tab/>
+      </w:r>
+      <w:proofErr w:type="gramStart"/>
+      <w:r>
+        <w:rPr>
+          <w:lang w:val="en-US"/>
+        </w:rPr>
         <w:t>break;</w:t>
       </w:r>
+      <w:proofErr w:type="gramEnd"/>
     </w:p>
     <w:p>
       <w:pPr>
@@ -1485,8 +1595,16 @@
         <w:rPr>
           <w:lang w:val="en-US"/>
         </w:rPr>
-        <w:t>Only Checks for syntax error</w:t>
-      </w:r>
+        <w:t xml:space="preserve">Only Checks for syntax </w:t>
+      </w:r>
+      <w:proofErr w:type="gramStart"/>
+      <w:r>
+        <w:rPr>
+          <w:lang w:val="en-US"/>
+        </w:rPr>
+        <w:t>error</w:t>
+      </w:r>
+      <w:proofErr w:type="gramEnd"/>
     </w:p>
     <w:p>
       <w:pPr>
@@ -1548,8 +1666,16 @@
           <w:lang w:val="en-US"/>
         </w:rPr>
         <w:tab/>
-        <w:t>go to next char;</w:t>
-      </w:r>
+        <w:t xml:space="preserve">go to next </w:t>
+      </w:r>
+      <w:proofErr w:type="gramStart"/>
+      <w:r>
+        <w:rPr>
+          <w:lang w:val="en-US"/>
+        </w:rPr>
+        <w:t>char;</w:t>
+      </w:r>
+      <w:proofErr w:type="gramEnd"/>
     </w:p>
     <w:p>
       <w:pPr>
@@ -1638,6 +1764,7 @@
         <w:t xml:space="preserve">set </w:t>
       </w:r>
       <w:proofErr w:type="spellStart"/>
+      <w:proofErr w:type="gramStart"/>
       <w:r>
         <w:rPr>
           <w:lang w:val="en-US"/>
@@ -1651,39 +1778,47 @@
         </w:rPr>
         <w:t>;</w:t>
       </w:r>
-    </w:p>
-    <w:p>
-      <w:pPr>
-        <w:spacing w:line="360" w:lineRule="auto"/>
-        <w:rPr>
-          <w:lang w:val="en-US"/>
-        </w:rPr>
-      </w:pPr>
-      <w:r>
-        <w:rPr>
-          <w:lang w:val="en-US"/>
-        </w:rPr>
-        <w:tab/>
-      </w:r>
-      <w:r>
-        <w:rPr>
-          <w:lang w:val="en-US"/>
-        </w:rPr>
-        <w:tab/>
-      </w:r>
-      <w:r>
-        <w:rPr>
-          <w:lang w:val="en-US"/>
-        </w:rPr>
-        <w:tab/>
-      </w:r>
-      <w:r>
-        <w:rPr>
-          <w:lang w:val="en-US"/>
-        </w:rPr>
-        <w:tab/>
+      <w:proofErr w:type="gramEnd"/>
+    </w:p>
+    <w:p>
+      <w:pPr>
+        <w:spacing w:line="360" w:lineRule="auto"/>
+        <w:rPr>
+          <w:lang w:val="en-US"/>
+        </w:rPr>
+      </w:pPr>
+      <w:r>
+        <w:rPr>
+          <w:lang w:val="en-US"/>
+        </w:rPr>
+        <w:tab/>
+      </w:r>
+      <w:r>
+        <w:rPr>
+          <w:lang w:val="en-US"/>
+        </w:rPr>
+        <w:tab/>
+      </w:r>
+      <w:r>
+        <w:rPr>
+          <w:lang w:val="en-US"/>
+        </w:rPr>
+        <w:tab/>
+      </w:r>
+      <w:r>
+        <w:rPr>
+          <w:lang w:val="en-US"/>
+        </w:rPr>
+        <w:tab/>
+      </w:r>
+      <w:proofErr w:type="gramStart"/>
+      <w:r>
+        <w:rPr>
+          <w:lang w:val="en-US"/>
+        </w:rPr>
         <w:t>break;</w:t>
       </w:r>
+      <w:proofErr w:type="gramEnd"/>
     </w:p>
     <w:p>
       <w:pPr>
@@ -1748,7 +1883,21 @@
         <w:rPr>
           <w:lang w:val="en-US"/>
         </w:rPr>
-        <w:t>resemble a one or two digit number:</w:t>
+        <w:t xml:space="preserve">resemble a </w:t>
+      </w:r>
+      <w:proofErr w:type="gramStart"/>
+      <w:r>
+        <w:rPr>
+          <w:lang w:val="en-US"/>
+        </w:rPr>
+        <w:t>one or two digit</w:t>
+      </w:r>
+      <w:proofErr w:type="gramEnd"/>
+      <w:r>
+        <w:rPr>
+          <w:lang w:val="en-US"/>
+        </w:rPr>
+        <w:t xml:space="preserve"> number:</w:t>
       </w:r>
     </w:p>
     <w:p>
@@ -1784,6 +1933,7 @@
         <w:t xml:space="preserve">set </w:t>
       </w:r>
       <w:proofErr w:type="spellStart"/>
+      <w:proofErr w:type="gramStart"/>
       <w:r>
         <w:rPr>
           <w:lang w:val="en-US"/>
@@ -1797,39 +1947,47 @@
         </w:rPr>
         <w:t>;</w:t>
       </w:r>
-    </w:p>
-    <w:p>
-      <w:pPr>
-        <w:spacing w:line="360" w:lineRule="auto"/>
-        <w:rPr>
-          <w:lang w:val="en-US"/>
-        </w:rPr>
-      </w:pPr>
-      <w:r>
-        <w:rPr>
-          <w:lang w:val="en-US"/>
-        </w:rPr>
-        <w:tab/>
-      </w:r>
-      <w:r>
-        <w:rPr>
-          <w:lang w:val="en-US"/>
-        </w:rPr>
-        <w:tab/>
-      </w:r>
-      <w:r>
-        <w:rPr>
-          <w:lang w:val="en-US"/>
-        </w:rPr>
-        <w:tab/>
-      </w:r>
-      <w:r>
-        <w:rPr>
-          <w:lang w:val="en-US"/>
-        </w:rPr>
-        <w:tab/>
+      <w:proofErr w:type="gramEnd"/>
+    </w:p>
+    <w:p>
+      <w:pPr>
+        <w:spacing w:line="360" w:lineRule="auto"/>
+        <w:rPr>
+          <w:lang w:val="en-US"/>
+        </w:rPr>
+      </w:pPr>
+      <w:r>
+        <w:rPr>
+          <w:lang w:val="en-US"/>
+        </w:rPr>
+        <w:tab/>
+      </w:r>
+      <w:r>
+        <w:rPr>
+          <w:lang w:val="en-US"/>
+        </w:rPr>
+        <w:tab/>
+      </w:r>
+      <w:r>
+        <w:rPr>
+          <w:lang w:val="en-US"/>
+        </w:rPr>
+        <w:tab/>
+      </w:r>
+      <w:r>
+        <w:rPr>
+          <w:lang w:val="en-US"/>
+        </w:rPr>
+        <w:tab/>
+      </w:r>
+      <w:proofErr w:type="gramStart"/>
+      <w:r>
+        <w:rPr>
+          <w:lang w:val="en-US"/>
+        </w:rPr>
         <w:t>break;</w:t>
       </w:r>
+      <w:proofErr w:type="gramEnd"/>
     </w:p>
     <w:p>
       <w:pPr>
@@ -1879,6 +2037,7 @@
         <w:t xml:space="preserve">set </w:t>
       </w:r>
       <w:proofErr w:type="spellStart"/>
+      <w:proofErr w:type="gramStart"/>
       <w:r>
         <w:rPr>
           <w:lang w:val="en-US"/>
@@ -1892,6 +2051,7 @@
         </w:rPr>
         <w:t>;</w:t>
       </w:r>
+      <w:proofErr w:type="gramEnd"/>
     </w:p>
     <w:p>
       <w:pPr>
@@ -1945,8 +2105,16 @@
         <w:rPr>
           <w:lang w:val="en-US"/>
         </w:rPr>
-        <w:t>Plot the graph</w:t>
-      </w:r>
+        <w:t xml:space="preserve">Plot the </w:t>
+      </w:r>
+      <w:proofErr w:type="gramStart"/>
+      <w:r>
+        <w:rPr>
+          <w:lang w:val="en-US"/>
+        </w:rPr>
+        <w:t>graph</w:t>
+      </w:r>
+      <w:proofErr w:type="gramEnd"/>
     </w:p>
     <w:p>
       <w:pPr>
@@ -2062,8 +2230,16 @@
           <w:lang w:val="en-US"/>
         </w:rPr>
         <w:tab/>
-        <w:t>go to next char;</w:t>
-      </w:r>
+        <w:t xml:space="preserve">go to next </w:t>
+      </w:r>
+      <w:proofErr w:type="gramStart"/>
+      <w:r>
+        <w:rPr>
+          <w:lang w:val="en-US"/>
+        </w:rPr>
+        <w:t>char;</w:t>
+      </w:r>
+      <w:proofErr w:type="gramEnd"/>
     </w:p>
     <w:p>
       <w:pPr>
@@ -2155,8 +2331,16 @@
         <w:rPr>
           <w:lang w:val="en-US"/>
         </w:rPr>
-        <w:t xml:space="preserve"> mode to FG;</w:t>
-      </w:r>
+        <w:t xml:space="preserve"> mode to </w:t>
+      </w:r>
+      <w:proofErr w:type="gramStart"/>
+      <w:r>
+        <w:rPr>
+          <w:lang w:val="en-US"/>
+        </w:rPr>
+        <w:t>FG;</w:t>
+      </w:r>
+      <w:proofErr w:type="gramEnd"/>
     </w:p>
     <w:p>
       <w:pPr>
@@ -2202,41 +2386,57 @@
         <w:rPr>
           <w:lang w:val="en-US"/>
         </w:rPr>
-        <w:t xml:space="preserve"> to next char;</w:t>
-      </w:r>
-    </w:p>
-    <w:p>
-      <w:pPr>
-        <w:spacing w:line="360" w:lineRule="auto"/>
-        <w:rPr>
-          <w:lang w:val="en-US"/>
-        </w:rPr>
-      </w:pPr>
-      <w:r>
-        <w:rPr>
-          <w:lang w:val="en-US"/>
-        </w:rPr>
-        <w:tab/>
-      </w:r>
-      <w:r>
-        <w:rPr>
-          <w:lang w:val="en-US"/>
-        </w:rPr>
-        <w:tab/>
-      </w:r>
-      <w:r>
-        <w:rPr>
-          <w:lang w:val="en-US"/>
-        </w:rPr>
-        <w:tab/>
-      </w:r>
-      <w:r>
-        <w:rPr>
-          <w:lang w:val="en-US"/>
-        </w:rPr>
-        <w:tab/>
-        <w:t>go to next char;</w:t>
-      </w:r>
+        <w:t xml:space="preserve"> to next </w:t>
+      </w:r>
+      <w:proofErr w:type="gramStart"/>
+      <w:r>
+        <w:rPr>
+          <w:lang w:val="en-US"/>
+        </w:rPr>
+        <w:t>char;</w:t>
+      </w:r>
+      <w:proofErr w:type="gramEnd"/>
+    </w:p>
+    <w:p>
+      <w:pPr>
+        <w:spacing w:line="360" w:lineRule="auto"/>
+        <w:rPr>
+          <w:lang w:val="en-US"/>
+        </w:rPr>
+      </w:pPr>
+      <w:r>
+        <w:rPr>
+          <w:lang w:val="en-US"/>
+        </w:rPr>
+        <w:tab/>
+      </w:r>
+      <w:r>
+        <w:rPr>
+          <w:lang w:val="en-US"/>
+        </w:rPr>
+        <w:tab/>
+      </w:r>
+      <w:r>
+        <w:rPr>
+          <w:lang w:val="en-US"/>
+        </w:rPr>
+        <w:tab/>
+      </w:r>
+      <w:r>
+        <w:rPr>
+          <w:lang w:val="en-US"/>
+        </w:rPr>
+        <w:tab/>
+        <w:t xml:space="preserve">go to next </w:t>
+      </w:r>
+      <w:proofErr w:type="gramStart"/>
+      <w:r>
+        <w:rPr>
+          <w:lang w:val="en-US"/>
+        </w:rPr>
+        <w:t>char;</w:t>
+      </w:r>
+      <w:proofErr w:type="gramEnd"/>
     </w:p>
     <w:p>
       <w:pPr>
@@ -2296,8 +2496,15 @@
           <w:lang w:val="en-US"/>
         </w:rPr>
         <w:tab/>
+      </w:r>
+      <w:proofErr w:type="gramStart"/>
+      <w:r>
+        <w:rPr>
+          <w:lang w:val="en-US"/>
+        </w:rPr>
         <w:t>break;</w:t>
       </w:r>
+      <w:proofErr w:type="gramEnd"/>
     </w:p>
     <w:p>
       <w:pPr>
@@ -2389,8 +2596,16 @@
         <w:rPr>
           <w:lang w:val="en-US"/>
         </w:rPr>
-        <w:t xml:space="preserve"> mode to BG;</w:t>
-      </w:r>
+        <w:t xml:space="preserve"> mode to </w:t>
+      </w:r>
+      <w:proofErr w:type="gramStart"/>
+      <w:r>
+        <w:rPr>
+          <w:lang w:val="en-US"/>
+        </w:rPr>
+        <w:t>BG;</w:t>
+      </w:r>
+      <w:proofErr w:type="gramEnd"/>
     </w:p>
     <w:p>
       <w:pPr>
@@ -2436,41 +2651,57 @@
         <w:rPr>
           <w:lang w:val="en-US"/>
         </w:rPr>
-        <w:t xml:space="preserve"> to next char;</w:t>
-      </w:r>
-    </w:p>
-    <w:p>
-      <w:pPr>
-        <w:spacing w:line="360" w:lineRule="auto"/>
-        <w:rPr>
-          <w:lang w:val="en-US"/>
-        </w:rPr>
-      </w:pPr>
-      <w:r>
-        <w:rPr>
-          <w:lang w:val="en-US"/>
-        </w:rPr>
-        <w:tab/>
-      </w:r>
-      <w:r>
-        <w:rPr>
-          <w:lang w:val="en-US"/>
-        </w:rPr>
-        <w:tab/>
-      </w:r>
-      <w:r>
-        <w:rPr>
-          <w:lang w:val="en-US"/>
-        </w:rPr>
-        <w:tab/>
-      </w:r>
-      <w:r>
-        <w:rPr>
-          <w:lang w:val="en-US"/>
-        </w:rPr>
-        <w:tab/>
-        <w:t>go to next char;</w:t>
-      </w:r>
+        <w:t xml:space="preserve"> to next </w:t>
+      </w:r>
+      <w:proofErr w:type="gramStart"/>
+      <w:r>
+        <w:rPr>
+          <w:lang w:val="en-US"/>
+        </w:rPr>
+        <w:t>char;</w:t>
+      </w:r>
+      <w:proofErr w:type="gramEnd"/>
+    </w:p>
+    <w:p>
+      <w:pPr>
+        <w:spacing w:line="360" w:lineRule="auto"/>
+        <w:rPr>
+          <w:lang w:val="en-US"/>
+        </w:rPr>
+      </w:pPr>
+      <w:r>
+        <w:rPr>
+          <w:lang w:val="en-US"/>
+        </w:rPr>
+        <w:tab/>
+      </w:r>
+      <w:r>
+        <w:rPr>
+          <w:lang w:val="en-US"/>
+        </w:rPr>
+        <w:tab/>
+      </w:r>
+      <w:r>
+        <w:rPr>
+          <w:lang w:val="en-US"/>
+        </w:rPr>
+        <w:tab/>
+      </w:r>
+      <w:r>
+        <w:rPr>
+          <w:lang w:val="en-US"/>
+        </w:rPr>
+        <w:tab/>
+        <w:t xml:space="preserve">go to next </w:t>
+      </w:r>
+      <w:proofErr w:type="gramStart"/>
+      <w:r>
+        <w:rPr>
+          <w:lang w:val="en-US"/>
+        </w:rPr>
+        <w:t>char;</w:t>
+      </w:r>
+      <w:proofErr w:type="gramEnd"/>
     </w:p>
     <w:p>
       <w:pPr>
@@ -2529,8 +2760,15 @@
           <w:lang w:val="en-US"/>
         </w:rPr>
         <w:tab/>
+      </w:r>
+      <w:proofErr w:type="gramStart"/>
+      <w:r>
+        <w:rPr>
+          <w:lang w:val="en-US"/>
+        </w:rPr>
         <w:t>break;</w:t>
       </w:r>
+      <w:proofErr w:type="gramEnd"/>
     </w:p>
     <w:p>
       <w:pPr>
@@ -2577,46 +2815,68 @@
           <w:lang w:val="en-US"/>
         </w:rPr>
         <w:tab/>
-        <w:t>if the next 1/2/3 chars resemble a one or two digit number:</w:t>
-      </w:r>
-    </w:p>
-    <w:p>
-      <w:pPr>
-        <w:spacing w:line="360" w:lineRule="auto"/>
-        <w:rPr>
-          <w:lang w:val="en-US"/>
-        </w:rPr>
-      </w:pPr>
-      <w:r>
-        <w:rPr>
-          <w:lang w:val="en-US"/>
-        </w:rPr>
-        <w:tab/>
-      </w:r>
-      <w:r>
-        <w:rPr>
-          <w:lang w:val="en-US"/>
-        </w:rPr>
-        <w:tab/>
-      </w:r>
-      <w:r>
-        <w:rPr>
-          <w:lang w:val="en-US"/>
-        </w:rPr>
-        <w:tab/>
-      </w:r>
-      <w:r>
-        <w:rPr>
-          <w:lang w:val="en-US"/>
-        </w:rPr>
-        <w:tab/>
-      </w:r>
-      <w:r>
-        <w:rPr>
-          <w:lang w:val="en-US"/>
-        </w:rPr>
-        <w:t>concatenate the characters to a int</w:t>
-      </w:r>
+        <w:t xml:space="preserve">if the next 1/2/3 chars resemble a </w:t>
+      </w:r>
+      <w:proofErr w:type="gramStart"/>
+      <w:r>
+        <w:rPr>
+          <w:lang w:val="en-US"/>
+        </w:rPr>
+        <w:t>one or two digit</w:t>
+      </w:r>
+      <w:proofErr w:type="gramEnd"/>
+      <w:r>
+        <w:rPr>
+          <w:lang w:val="en-US"/>
+        </w:rPr>
+        <w:t xml:space="preserve"> number:</w:t>
+      </w:r>
+    </w:p>
+    <w:p>
+      <w:pPr>
+        <w:spacing w:line="360" w:lineRule="auto"/>
+        <w:rPr>
+          <w:lang w:val="en-US"/>
+        </w:rPr>
+      </w:pPr>
+      <w:r>
+        <w:rPr>
+          <w:lang w:val="en-US"/>
+        </w:rPr>
+        <w:tab/>
+      </w:r>
+      <w:r>
+        <w:rPr>
+          <w:lang w:val="en-US"/>
+        </w:rPr>
+        <w:tab/>
+      </w:r>
+      <w:r>
+        <w:rPr>
+          <w:lang w:val="en-US"/>
+        </w:rPr>
+        <w:tab/>
+      </w:r>
+      <w:r>
+        <w:rPr>
+          <w:lang w:val="en-US"/>
+        </w:rPr>
+        <w:tab/>
+      </w:r>
+      <w:r>
+        <w:rPr>
+          <w:lang w:val="en-US"/>
+        </w:rPr>
+        <w:t xml:space="preserve">concatenate the characters to a </w:t>
+      </w:r>
+      <w:proofErr w:type="gramStart"/>
+      <w:r>
+        <w:rPr>
+          <w:lang w:val="en-US"/>
+        </w:rPr>
+        <w:t>int</w:t>
+      </w:r>
+      <w:proofErr w:type="gramEnd"/>
     </w:p>
     <w:p>
       <w:pPr>
@@ -2747,8 +3007,15 @@
           <w:lang w:val="en-US"/>
         </w:rPr>
         <w:tab/>
+      </w:r>
+      <w:proofErr w:type="gramStart"/>
+      <w:r>
+        <w:rPr>
+          <w:lang w:val="en-US"/>
+        </w:rPr>
         <w:t>break;</w:t>
       </w:r>
+      <w:proofErr w:type="gramEnd"/>
     </w:p>
     <w:p>
       <w:pPr>
@@ -2789,41 +3056,63 @@
           <w:lang w:val="en-US"/>
         </w:rPr>
         <w:tab/>
-        <w:t>if the next 1/2/3 chars resemble a one or two digit number:</w:t>
-      </w:r>
-    </w:p>
-    <w:p>
-      <w:pPr>
-        <w:spacing w:line="360" w:lineRule="auto"/>
-        <w:rPr>
-          <w:lang w:val="en-US"/>
-        </w:rPr>
-      </w:pPr>
-      <w:r>
-        <w:rPr>
-          <w:lang w:val="en-US"/>
-        </w:rPr>
-        <w:tab/>
-      </w:r>
-      <w:r>
-        <w:rPr>
-          <w:lang w:val="en-US"/>
-        </w:rPr>
-        <w:tab/>
-      </w:r>
-      <w:r>
-        <w:rPr>
-          <w:lang w:val="en-US"/>
-        </w:rPr>
-        <w:tab/>
-      </w:r>
-      <w:r>
-        <w:rPr>
-          <w:lang w:val="en-US"/>
-        </w:rPr>
-        <w:tab/>
-        <w:t>concatenate the characters to a int</w:t>
-      </w:r>
+        <w:t xml:space="preserve">if the next 1/2/3 chars resemble a </w:t>
+      </w:r>
+      <w:proofErr w:type="gramStart"/>
+      <w:r>
+        <w:rPr>
+          <w:lang w:val="en-US"/>
+        </w:rPr>
+        <w:t>one or two digit</w:t>
+      </w:r>
+      <w:proofErr w:type="gramEnd"/>
+      <w:r>
+        <w:rPr>
+          <w:lang w:val="en-US"/>
+        </w:rPr>
+        <w:t xml:space="preserve"> number:</w:t>
+      </w:r>
+    </w:p>
+    <w:p>
+      <w:pPr>
+        <w:spacing w:line="360" w:lineRule="auto"/>
+        <w:rPr>
+          <w:lang w:val="en-US"/>
+        </w:rPr>
+      </w:pPr>
+      <w:r>
+        <w:rPr>
+          <w:lang w:val="en-US"/>
+        </w:rPr>
+        <w:tab/>
+      </w:r>
+      <w:r>
+        <w:rPr>
+          <w:lang w:val="en-US"/>
+        </w:rPr>
+        <w:tab/>
+      </w:r>
+      <w:r>
+        <w:rPr>
+          <w:lang w:val="en-US"/>
+        </w:rPr>
+        <w:tab/>
+      </w:r>
+      <w:r>
+        <w:rPr>
+          <w:lang w:val="en-US"/>
+        </w:rPr>
+        <w:tab/>
+        <w:t xml:space="preserve">concatenate the characters to a </w:t>
+      </w:r>
+      <w:proofErr w:type="gramStart"/>
+      <w:r>
+        <w:rPr>
+          <w:lang w:val="en-US"/>
+        </w:rPr>
+        <w:t>int</w:t>
+      </w:r>
+      <w:proofErr w:type="gramEnd"/>
     </w:p>
     <w:p>
       <w:pPr>
@@ -2954,8 +3243,15 @@
           <w:lang w:val="en-US"/>
         </w:rPr>
         <w:tab/>
+      </w:r>
+      <w:proofErr w:type="gramStart"/>
+      <w:r>
+        <w:rPr>
+          <w:lang w:val="en-US"/>
+        </w:rPr>
         <w:t>break;</w:t>
       </w:r>
+      <w:proofErr w:type="gramEnd"/>
     </w:p>
     <w:p>
       <w:pPr>
@@ -3008,13 +3304,19 @@
           <w:lang w:val="en-US"/>
         </w:rPr>
         <w:tab/>
+      </w:r>
+      <w:proofErr w:type="gramStart"/>
+      <w:r>
+        <w:rPr>
+          <w:lang w:val="en-US"/>
+        </w:rPr>
         <w:t>break;</w:t>
       </w:r>
-    </w:p>
-    <w:p>
-      <w:pPr>
-        <w:rPr>
-          <w:rFonts w:hint="eastAsia"/>
+      <w:proofErr w:type="gramEnd"/>
+    </w:p>
+    <w:p>
+      <w:pPr>
+        <w:rPr>
           <w:lang w:val="en-US"/>
         </w:rPr>
       </w:pPr>
@@ -3394,13 +3696,31 @@
         <w:rPr>
           <w:lang w:val="en-US"/>
         </w:rPr>
-        <w:t>fghxv3 [Test for syntax error command – expected ‘</w:t>
-      </w:r>
-      <w:r>
-        <w:rPr>
-          <w:lang w:val="en-US"/>
-        </w:rPr>
-        <w:t>Syntax error at position 3</w:t>
+        <w:t xml:space="preserve">v-* [Test for syntax error </w:t>
+      </w:r>
+      <w:r>
+        <w:rPr>
+          <w:lang w:val="en-US"/>
+        </w:rPr>
+        <w:t>–</w:t>
+      </w:r>
+      <w:r>
+        <w:rPr>
+          <w:lang w:val="en-US"/>
+        </w:rPr>
+        <w:t xml:space="preserve"> </w:t>
+      </w:r>
+      <w:r>
+        <w:rPr>
+          <w:lang w:val="en-US"/>
+        </w:rPr>
+        <w:t>expected ‘</w:t>
+      </w:r>
+      <w:r>
+        <w:rPr>
+          <w:lang w:val="en-US"/>
+        </w:rPr>
+        <w:t>Syntax error at position 2</w:t>
       </w:r>
       <w:r>
         <w:rPr>
@@ -3425,25 +3745,7 @@
         <w:rPr>
           <w:lang w:val="en-US"/>
         </w:rPr>
-        <w:t>H</w:t>
-      </w:r>
-      <w:r>
-        <w:rPr>
-          <w:lang w:val="en-US"/>
-        </w:rPr>
-        <w:t>20</w:t>
-      </w:r>
-      <w:r>
-        <w:rPr>
-          <w:lang w:val="en-US"/>
-        </w:rPr>
-        <w:t xml:space="preserve"> [Test for out of bound commands</w:t>
-      </w:r>
-      <w:r>
-        <w:rPr>
-          <w:lang w:val="en-US"/>
-        </w:rPr>
-        <w:t xml:space="preserve"> - double digit number</w:t>
+        <w:t>v-1*</w:t>
       </w:r>
       <w:r>
         <w:rPr>
@@ -3455,37 +3757,25 @@
         <w:rPr>
           <w:lang w:val="en-US"/>
         </w:rPr>
-        <w:t>–</w:t>
-      </w:r>
-      <w:r>
-        <w:rPr>
-          <w:lang w:val="en-US"/>
-        </w:rPr>
-        <w:t xml:space="preserve"> </w:t>
-      </w:r>
-      <w:r>
-        <w:rPr>
-          <w:lang w:val="en-US"/>
-        </w:rPr>
-        <w:t>expected ‘</w:t>
-      </w:r>
-      <w:r>
-        <w:rPr>
-          <w:lang w:val="en-US"/>
-        </w:rPr>
-        <w:t>Cannot perform command at position 0</w:t>
-      </w:r>
-      <w:r>
-        <w:rPr>
-          <w:lang w:val="en-US"/>
-        </w:rPr>
-        <w:t>’</w:t>
-      </w:r>
-      <w:r>
-        <w:rPr>
-          <w:lang w:val="en-US"/>
-        </w:rPr>
-        <w:t>]</w:t>
+        <w:t>[Test for syntax error – expected ‘</w:t>
+      </w:r>
+      <w:r>
+        <w:rPr>
+          <w:lang w:val="en-US"/>
+        </w:rPr>
+        <w:t xml:space="preserve">Syntax error at position </w:t>
+      </w:r>
+      <w:r>
+        <w:rPr>
+          <w:lang w:val="en-US"/>
+        </w:rPr>
+        <w:t>3</w:t>
+      </w:r>
+      <w:r>
+        <w:rPr>
+          <w:lang w:val="en-US"/>
+        </w:rPr>
+        <w:t>’]</w:t>
       </w:r>
     </w:p>
     <w:p>
@@ -3504,19 +3794,31 @@
         <w:rPr>
           <w:lang w:val="en-US"/>
         </w:rPr>
-        <w:t>H18h2 [Test for out of bound commands - single digit number – expected ‘</w:t>
-      </w:r>
-      <w:r>
-        <w:rPr>
-          <w:lang w:val="en-US"/>
-        </w:rPr>
-        <w:t xml:space="preserve">Cannot perform command at position </w:t>
-      </w:r>
-      <w:r>
-        <w:rPr>
-          <w:lang w:val="en-US"/>
-        </w:rPr>
-        <w:t>3’]</w:t>
+        <w:t>v-*1</w:t>
+      </w:r>
+      <w:r>
+        <w:rPr>
+          <w:lang w:val="en-US"/>
+        </w:rPr>
+        <w:t xml:space="preserve"> [</w:t>
+      </w:r>
+      <w:r>
+        <w:rPr>
+          <w:lang w:val="en-US"/>
+        </w:rPr>
+        <w:t>Test for syntax error – expected ‘</w:t>
+      </w:r>
+      <w:r>
+        <w:rPr>
+          <w:lang w:val="en-US"/>
+        </w:rPr>
+        <w:t>Syntax error at position 2</w:t>
+      </w:r>
+      <w:r>
+        <w:rPr>
+          <w:lang w:val="en-US"/>
+        </w:rPr>
+        <w:t>’]</w:t>
       </w:r>
     </w:p>
     <w:p>
@@ -3535,19 +3837,25 @@
         <w:rPr>
           <w:lang w:val="en-US"/>
         </w:rPr>
-        <w:t>H-5</w:t>
-      </w:r>
-      <w:r>
-        <w:rPr>
-          <w:lang w:val="en-US"/>
-        </w:rPr>
-        <w:t xml:space="preserve"> [Test for out of bound commands - single digit number with negative sign – expected ‘</w:t>
-      </w:r>
-      <w:r>
-        <w:rPr>
-          <w:lang w:val="en-US"/>
-        </w:rPr>
-        <w:t>Cannot perform command at position 0</w:t>
+        <w:t>v-</w:t>
+      </w:r>
+      <w:r>
+        <w:rPr>
+          <w:lang w:val="en-US"/>
+        </w:rPr>
+        <w:t xml:space="preserve"> </w:t>
+      </w:r>
+      <w:r>
+        <w:rPr>
+          <w:lang w:val="en-US"/>
+        </w:rPr>
+        <w:t>[Test for syntax error – expected ‘</w:t>
+      </w:r>
+      <w:r>
+        <w:rPr>
+          <w:lang w:val="en-US"/>
+        </w:rPr>
+        <w:t>Syntax error at position 2</w:t>
       </w:r>
       <w:r>
         <w:rPr>
@@ -3572,25 +3880,13 @@
         <w:rPr>
           <w:lang w:val="en-US"/>
         </w:rPr>
-        <w:t>h</w:t>
-      </w:r>
-      <w:r>
-        <w:rPr>
-          <w:lang w:val="en-US"/>
-        </w:rPr>
-        <w:t>-20</w:t>
-      </w:r>
-      <w:r>
-        <w:rPr>
-          <w:lang w:val="en-US"/>
-        </w:rPr>
-        <w:t xml:space="preserve"> [Test for out of bound commands - double digit number with negative sign – expected ‘</w:t>
-      </w:r>
-      <w:r>
-        <w:rPr>
-          <w:lang w:val="en-US"/>
-        </w:rPr>
-        <w:t>Cannot perform command at position 0</w:t>
+        <w:t>fghxv3 [Test for syntax error command – expected ‘</w:t>
+      </w:r>
+      <w:r>
+        <w:rPr>
+          <w:lang w:val="en-US"/>
+        </w:rPr>
+        <w:t>Syntax error at position 3</w:t>
       </w:r>
       <w:r>
         <w:rPr>
@@ -3615,13 +3911,61 @@
         <w:rPr>
           <w:lang w:val="en-US"/>
         </w:rPr>
-        <w:t xml:space="preserve">h5 fgv3 [Test for unexpected blank space in command – expected </w:t>
-      </w:r>
-      <w:r>
-        <w:rPr>
-          <w:lang w:val="en-US"/>
-        </w:rPr>
-        <w:t>Syntax error at position 2</w:t>
+        <w:t>H</w:t>
+      </w:r>
+      <w:r>
+        <w:rPr>
+          <w:lang w:val="en-US"/>
+        </w:rPr>
+        <w:t>20</w:t>
+      </w:r>
+      <w:r>
+        <w:rPr>
+          <w:lang w:val="en-US"/>
+        </w:rPr>
+        <w:t xml:space="preserve"> [Test for out of bound commands</w:t>
+      </w:r>
+      <w:r>
+        <w:rPr>
+          <w:lang w:val="en-US"/>
+        </w:rPr>
+        <w:t xml:space="preserve"> - double digit number</w:t>
+      </w:r>
+      <w:r>
+        <w:rPr>
+          <w:lang w:val="en-US"/>
+        </w:rPr>
+        <w:t xml:space="preserve"> </w:t>
+      </w:r>
+      <w:r>
+        <w:rPr>
+          <w:lang w:val="en-US"/>
+        </w:rPr>
+        <w:t>–</w:t>
+      </w:r>
+      <w:r>
+        <w:rPr>
+          <w:lang w:val="en-US"/>
+        </w:rPr>
+        <w:t xml:space="preserve"> </w:t>
+      </w:r>
+      <w:r>
+        <w:rPr>
+          <w:lang w:val="en-US"/>
+        </w:rPr>
+        <w:t>expected ‘</w:t>
+      </w:r>
+      <w:r>
+        <w:rPr>
+          <w:lang w:val="en-US"/>
+        </w:rPr>
+        <w:t>Cannot perform command at position 0</w:t>
+      </w:r>
+      <w:r>
+        <w:rPr>
+          <w:lang w:val="en-US"/>
+        </w:rPr>
+        <w:t>’</w:t>
       </w:r>
       <w:r>
         <w:rPr>
@@ -3646,6 +3990,149 @@
         <w:rPr>
           <w:lang w:val="en-US"/>
         </w:rPr>
+        <w:t>H18h2 [Test for out of bound commands - single digit number – expected ‘</w:t>
+      </w:r>
+      <w:r>
+        <w:rPr>
+          <w:lang w:val="en-US"/>
+        </w:rPr>
+        <w:t xml:space="preserve">Cannot perform command at position </w:t>
+      </w:r>
+      <w:r>
+        <w:rPr>
+          <w:lang w:val="en-US"/>
+        </w:rPr>
+        <w:t>3’]</w:t>
+      </w:r>
+    </w:p>
+    <w:p>
+      <w:pPr>
+        <w:pStyle w:val="ListParagraph"/>
+        <w:numPr>
+          <w:ilvl w:val="2"/>
+          <w:numId w:val="3"/>
+        </w:numPr>
+        <w:spacing w:line="360" w:lineRule="auto"/>
+        <w:rPr>
+          <w:lang w:val="en-US"/>
+        </w:rPr>
+      </w:pPr>
+      <w:r>
+        <w:rPr>
+          <w:lang w:val="en-US"/>
+        </w:rPr>
+        <w:t>H-5</w:t>
+      </w:r>
+      <w:r>
+        <w:rPr>
+          <w:lang w:val="en-US"/>
+        </w:rPr>
+        <w:t xml:space="preserve"> [Test for out of bound commands - single digit number with negative sign – expected ‘</w:t>
+      </w:r>
+      <w:r>
+        <w:rPr>
+          <w:lang w:val="en-US"/>
+        </w:rPr>
+        <w:t>Cannot perform command at position 0</w:t>
+      </w:r>
+      <w:r>
+        <w:rPr>
+          <w:lang w:val="en-US"/>
+        </w:rPr>
+        <w:t>’]</w:t>
+      </w:r>
+    </w:p>
+    <w:p>
+      <w:pPr>
+        <w:pStyle w:val="ListParagraph"/>
+        <w:numPr>
+          <w:ilvl w:val="2"/>
+          <w:numId w:val="3"/>
+        </w:numPr>
+        <w:spacing w:line="360" w:lineRule="auto"/>
+        <w:rPr>
+          <w:lang w:val="en-US"/>
+        </w:rPr>
+      </w:pPr>
+      <w:r>
+        <w:rPr>
+          <w:lang w:val="en-US"/>
+        </w:rPr>
+        <w:lastRenderedPageBreak/>
+        <w:t>h</w:t>
+      </w:r>
+      <w:r>
+        <w:rPr>
+          <w:lang w:val="en-US"/>
+        </w:rPr>
+        <w:t>-20</w:t>
+      </w:r>
+      <w:r>
+        <w:rPr>
+          <w:lang w:val="en-US"/>
+        </w:rPr>
+        <w:t xml:space="preserve"> [Test for out of bound commands - double digit number with negative sign – expected ‘</w:t>
+      </w:r>
+      <w:r>
+        <w:rPr>
+          <w:lang w:val="en-US"/>
+        </w:rPr>
+        <w:t>Cannot perform command at position 0</w:t>
+      </w:r>
+      <w:r>
+        <w:rPr>
+          <w:lang w:val="en-US"/>
+        </w:rPr>
+        <w:t>’]</w:t>
+      </w:r>
+    </w:p>
+    <w:p>
+      <w:pPr>
+        <w:pStyle w:val="ListParagraph"/>
+        <w:numPr>
+          <w:ilvl w:val="2"/>
+          <w:numId w:val="3"/>
+        </w:numPr>
+        <w:spacing w:line="360" w:lineRule="auto"/>
+        <w:rPr>
+          <w:lang w:val="en-US"/>
+        </w:rPr>
+      </w:pPr>
+      <w:r>
+        <w:rPr>
+          <w:lang w:val="en-US"/>
+        </w:rPr>
+        <w:t xml:space="preserve">h5 fgv3 [Test for unexpected blank space in command – expected </w:t>
+      </w:r>
+      <w:r>
+        <w:rPr>
+          <w:lang w:val="en-US"/>
+        </w:rPr>
+        <w:t>Syntax error at position 2</w:t>
+      </w:r>
+      <w:r>
+        <w:rPr>
+          <w:lang w:val="en-US"/>
+        </w:rPr>
+        <w:t>]</w:t>
+      </w:r>
+    </w:p>
+    <w:p>
+      <w:pPr>
+        <w:pStyle w:val="ListParagraph"/>
+        <w:numPr>
+          <w:ilvl w:val="2"/>
+          <w:numId w:val="3"/>
+        </w:numPr>
+        <w:spacing w:line="360" w:lineRule="auto"/>
+        <w:rPr>
+          <w:lang w:val="en-US"/>
+        </w:rPr>
+      </w:pPr>
+      <w:r>
+        <w:rPr>
+          <w:lang w:val="en-US"/>
+        </w:rPr>
         <w:t>h5f v3 [Test for valid blank space after ‘f’ command]</w:t>
       </w:r>
     </w:p>
@@ -3665,7 +4152,6 @@
         <w:rPr>
           <w:lang w:val="en-US"/>
         </w:rPr>
-        <w:lastRenderedPageBreak/>
         <w:t xml:space="preserve">Testing the </w:t>
       </w:r>
       <w:r>
@@ -3710,7 +4196,21 @@
         <w:rPr>
           <w:lang w:val="en-US"/>
         </w:rPr>
-        <w:t>(5,5,3,HORIZ,'*',FG)</w:t>
+        <w:t>(5,5,</w:t>
+      </w:r>
+      <w:proofErr w:type="gramStart"/>
+      <w:r>
+        <w:rPr>
+          <w:lang w:val="en-US"/>
+        </w:rPr>
+        <w:t>3,HORIZ</w:t>
+      </w:r>
+      <w:proofErr w:type="gramEnd"/>
+      <w:r>
+        <w:rPr>
+          <w:lang w:val="en-US"/>
+        </w:rPr>
+        <w:t>,'*',FG)</w:t>
       </w:r>
       <w:r>
         <w:rPr>
@@ -3743,7 +4243,14 @@
         <w:rPr>
           <w:lang w:val="en-US"/>
         </w:rPr>
-        <w:t>(5,5,3,</w:t>
+        <w:t>(5,5,</w:t>
+      </w:r>
+      <w:proofErr w:type="gramStart"/>
+      <w:r>
+        <w:rPr>
+          <w:lang w:val="en-US"/>
+        </w:rPr>
+        <w:t>3,</w:t>
       </w:r>
       <w:r>
         <w:rPr>
@@ -3751,6 +4258,7 @@
         </w:rPr>
         <w:t>VERT</w:t>
       </w:r>
+      <w:proofErr w:type="gramEnd"/>
       <w:r>
         <w:rPr>
           <w:lang w:val="en-US"/>
@@ -3790,6 +4298,7 @@
         </w:rPr>
         <w:t>(5,5,</w:t>
       </w:r>
+      <w:proofErr w:type="gramStart"/>
       <w:r>
         <w:rPr>
           <w:lang w:val="en-US"/>
@@ -3800,7 +4309,14 @@
         <w:rPr>
           <w:lang w:val="en-US"/>
         </w:rPr>
-        <w:t>,HORIZ,'</w:t>
+        <w:t>,HORIZ</w:t>
+      </w:r>
+      <w:proofErr w:type="gramEnd"/>
+      <w:r>
+        <w:rPr>
+          <w:lang w:val="en-US"/>
+        </w:rPr>
+        <w:t>,'</w:t>
       </w:r>
       <w:r>
         <w:rPr>
@@ -3859,6 +4375,7 @@
         </w:rPr>
         <w:t>(5,5,</w:t>
       </w:r>
+      <w:proofErr w:type="gramStart"/>
       <w:r>
         <w:rPr>
           <w:lang w:val="en-US"/>
@@ -3877,6 +4394,7 @@
         </w:rPr>
         <w:t>VERT</w:t>
       </w:r>
+      <w:proofErr w:type="gramEnd"/>
       <w:r>
         <w:rPr>
           <w:lang w:val="en-US"/>
@@ -3952,6 +4470,7 @@
         </w:rPr>
         <w:t>,</w:t>
       </w:r>
+      <w:proofErr w:type="gramStart"/>
       <w:r>
         <w:rPr>
           <w:lang w:val="en-US"/>
@@ -3968,7 +4487,14 @@
         <w:rPr>
           <w:lang w:val="en-US"/>
         </w:rPr>
-        <w:t>-10</w:t>
+        <w:t>-</w:t>
+      </w:r>
+      <w:proofErr w:type="gramEnd"/>
+      <w:r>
+        <w:rPr>
+          <w:lang w:val="en-US"/>
+        </w:rPr>
+        <w:t>10</w:t>
       </w:r>
       <w:r>
         <w:rPr>
@@ -4057,6 +4583,7 @@
         </w:rPr>
         <w:t>,</w:t>
       </w:r>
+      <w:proofErr w:type="gramStart"/>
       <w:r>
         <w:rPr>
           <w:lang w:val="en-US"/>
@@ -4073,7 +4600,14 @@
         <w:rPr>
           <w:lang w:val="en-US"/>
         </w:rPr>
-        <w:t>-10</w:t>
+        <w:t>-</w:t>
+      </w:r>
+      <w:proofErr w:type="gramEnd"/>
+      <w:r>
+        <w:rPr>
+          <w:lang w:val="en-US"/>
+        </w:rPr>
+        <w:t>10</w:t>
       </w:r>
       <w:r>
         <w:rPr>
@@ -4137,6 +4671,7 @@
         </w:rPr>
       </w:pPr>
       <w:proofErr w:type="spellStart"/>
+      <w:proofErr w:type="gramStart"/>
       <w:r>
         <w:rPr>
           <w:lang w:val="en-US"/>
@@ -4150,6 +4685,7 @@
         </w:rPr>
         <w:t>(</w:t>
       </w:r>
+      <w:proofErr w:type="gramEnd"/>
       <w:r>
         <w:rPr>
           <w:lang w:val="en-US"/>
@@ -4242,6 +4778,7 @@
         </w:rPr>
       </w:pPr>
       <w:proofErr w:type="spellStart"/>
+      <w:proofErr w:type="gramStart"/>
       <w:r>
         <w:rPr>
           <w:lang w:val="en-US"/>
@@ -4255,6 +4792,7 @@
         </w:rPr>
         <w:t>(</w:t>
       </w:r>
+      <w:proofErr w:type="gramEnd"/>
       <w:r>
         <w:rPr>
           <w:lang w:val="en-US"/>
@@ -4347,6 +4885,7 @@
         </w:rPr>
       </w:pPr>
       <w:proofErr w:type="spellStart"/>
+      <w:proofErr w:type="gramStart"/>
       <w:r>
         <w:rPr>
           <w:lang w:val="en-US"/>
@@ -4360,6 +4899,7 @@
         </w:rPr>
         <w:t>(</w:t>
       </w:r>
+      <w:proofErr w:type="gramEnd"/>
       <w:r>
         <w:rPr>
           <w:lang w:val="en-US"/>
@@ -4452,6 +4992,7 @@
         </w:rPr>
       </w:pPr>
       <w:proofErr w:type="spellStart"/>
+      <w:proofErr w:type="gramStart"/>
       <w:r>
         <w:rPr>
           <w:lang w:val="en-US"/>
@@ -4465,6 +5006,7 @@
         </w:rPr>
         <w:t>(</w:t>
       </w:r>
+      <w:proofErr w:type="gramEnd"/>
       <w:r>
         <w:rPr>
           <w:lang w:val="en-US"/>
@@ -4557,6 +5099,7 @@
         </w:rPr>
       </w:pPr>
       <w:proofErr w:type="spellStart"/>
+      <w:proofErr w:type="gramStart"/>
       <w:r>
         <w:rPr>
           <w:lang w:val="en-US"/>
@@ -4570,6 +5113,7 @@
         </w:rPr>
         <w:t>(</w:t>
       </w:r>
+      <w:proofErr w:type="gramEnd"/>
       <w:r>
         <w:rPr>
           <w:lang w:val="en-US"/>
@@ -4670,6 +5214,7 @@
         </w:rPr>
       </w:pPr>
       <w:proofErr w:type="spellStart"/>
+      <w:proofErr w:type="gramStart"/>
       <w:r>
         <w:rPr>
           <w:lang w:val="en-US"/>
@@ -4683,6 +5228,7 @@
         </w:rPr>
         <w:t>(</w:t>
       </w:r>
+      <w:proofErr w:type="gramEnd"/>
       <w:r>
         <w:rPr>
           <w:lang w:val="en-US"/>
@@ -4806,7 +5352,21 @@
         <w:rPr>
           <w:lang w:val="en-US"/>
         </w:rPr>
-        <w:t>,'*',FG)</w:t>
+        <w:t>,'*</w:t>
+      </w:r>
+      <w:proofErr w:type="gramStart"/>
+      <w:r>
+        <w:rPr>
+          <w:lang w:val="en-US"/>
+        </w:rPr>
+        <w:t>',FG</w:t>
+      </w:r>
+      <w:proofErr w:type="gramEnd"/>
+      <w:r>
+        <w:rPr>
+          <w:lang w:val="en-US"/>
+        </w:rPr>
+        <w:t>)</w:t>
       </w:r>
       <w:r>
         <w:rPr>
@@ -4839,7 +5399,14 @@
         <w:rPr>
           <w:lang w:val="en-US"/>
         </w:rPr>
-        <w:t>(5,5,3,</w:t>
+        <w:t>(5,5,</w:t>
+      </w:r>
+      <w:proofErr w:type="gramStart"/>
+      <w:r>
+        <w:rPr>
+          <w:lang w:val="en-US"/>
+        </w:rPr>
+        <w:t>3,</w:t>
       </w:r>
       <w:r>
         <w:rPr>
@@ -4847,6 +5414,7 @@
         </w:rPr>
         <w:t>VERT</w:t>
       </w:r>
+      <w:proofErr w:type="gramEnd"/>
       <w:r>
         <w:rPr>
           <w:lang w:val="en-US"/>

</xml_diff>

<commit_message>
started project 4, finished locate function
</commit_message>
<xml_diff>
--- a/Project 3/SUBMISSION FOLDER/report.docx
+++ b/Project 3/SUBMISSION FOLDER/report.docx
@@ -141,6 +141,7 @@
         <w:t xml:space="preserve">I realized that I must check for the syntax of the string of commands before running it, so I implemented a function bool </w:t>
       </w:r>
       <w:proofErr w:type="spellStart"/>
+      <w:proofErr w:type="gramStart"/>
       <w:r>
         <w:rPr>
           <w:rFonts w:ascii="Menlo" w:hAnsi="Menlo" w:cs="Menlo"/>
@@ -162,7 +163,19 @@
           <w:szCs w:val="20"/>
           <w:lang w:val="en-US"/>
         </w:rPr>
-        <w:t xml:space="preserve">(string </w:t>
+        <w:t>(</w:t>
+      </w:r>
+      <w:proofErr w:type="gramEnd"/>
+      <w:r>
+        <w:rPr>
+          <w:rFonts w:ascii="Menlo" w:hAnsi="Menlo" w:cs="Menlo"/>
+          <w:color w:val="41A1C0"/>
+          <w:kern w:val="0"/>
+          <w:sz w:val="20"/>
+          <w:szCs w:val="20"/>
+          <w:lang w:val="en-US"/>
+        </w:rPr>
+        <w:t xml:space="preserve">string </w:t>
       </w:r>
       <w:proofErr w:type="spellStart"/>
       <w:r>
@@ -1572,183 +1585,19 @@
           <w:lang w:val="en-US"/>
         </w:rPr>
       </w:pPr>
-      <w:r>
-        <w:rPr>
-          <w:lang w:val="en-US"/>
-        </w:rPr>
-        <w:t>repeatedly:  //</w:t>
-      </w:r>
-      <w:r>
-        <w:rPr>
-          <w:lang w:val="en-US"/>
-        </w:rPr>
-        <w:t xml:space="preserve">Only Checks for syntax </w:t>
-      </w:r>
-      <w:proofErr w:type="gramStart"/>
-      <w:r>
-        <w:rPr>
-          <w:lang w:val="en-US"/>
-        </w:rPr>
-        <w:t>error</w:t>
-      </w:r>
-      <w:proofErr w:type="gramEnd"/>
-    </w:p>
-    <w:p>
-      <w:pPr>
-        <w:spacing w:line="360" w:lineRule="auto"/>
-        <w:rPr>
-          <w:lang w:val="en-US"/>
-        </w:rPr>
-      </w:pPr>
-      <w:r>
-        <w:rPr>
-          <w:lang w:val="en-US"/>
-        </w:rPr>
-        <w:tab/>
-        <w:t>find next char:</w:t>
-      </w:r>
-    </w:p>
-    <w:p>
-      <w:pPr>
-        <w:spacing w:line="360" w:lineRule="auto"/>
-        <w:rPr>
-          <w:lang w:val="en-US"/>
-        </w:rPr>
-      </w:pPr>
-      <w:r>
-        <w:rPr>
-          <w:lang w:val="en-US"/>
-        </w:rPr>
-        <w:tab/>
-      </w:r>
-      <w:r>
-        <w:rPr>
-          <w:lang w:val="en-US"/>
-        </w:rPr>
-        <w:tab/>
-        <w:t>if next char is ‘C’ or ‘c’:</w:t>
-      </w:r>
-    </w:p>
-    <w:p>
-      <w:pPr>
-        <w:spacing w:line="360" w:lineRule="auto"/>
-        <w:rPr>
-          <w:lang w:val="en-US"/>
-        </w:rPr>
-      </w:pPr>
-      <w:r>
-        <w:rPr>
-          <w:lang w:val="en-US"/>
-        </w:rPr>
-        <w:tab/>
-      </w:r>
-      <w:r>
-        <w:rPr>
-          <w:lang w:val="en-US"/>
-        </w:rPr>
-        <w:tab/>
-      </w:r>
-      <w:r>
-        <w:rPr>
-          <w:lang w:val="en-US"/>
-        </w:rPr>
-        <w:tab/>
-        <w:t xml:space="preserve">go to next </w:t>
-      </w:r>
-      <w:proofErr w:type="gramStart"/>
-      <w:r>
-        <w:rPr>
-          <w:lang w:val="en-US"/>
-        </w:rPr>
-        <w:t>char;</w:t>
-      </w:r>
-      <w:proofErr w:type="gramEnd"/>
-    </w:p>
-    <w:p>
-      <w:pPr>
-        <w:spacing w:line="360" w:lineRule="auto"/>
-        <w:rPr>
-          <w:lang w:val="en-US"/>
-        </w:rPr>
-      </w:pPr>
-      <w:r>
-        <w:rPr>
-          <w:lang w:val="en-US"/>
-        </w:rPr>
-        <w:tab/>
-      </w:r>
-      <w:r>
-        <w:rPr>
-          <w:lang w:val="en-US"/>
-        </w:rPr>
-        <w:tab/>
-        <w:t>else if next char is ‘F’ or ‘B’ or ‘f’ or ‘b’:</w:t>
-      </w:r>
-    </w:p>
-    <w:p>
-      <w:pPr>
-        <w:spacing w:line="360" w:lineRule="auto"/>
-        <w:rPr>
-          <w:lang w:val="en-US"/>
-        </w:rPr>
-      </w:pPr>
-      <w:r>
-        <w:rPr>
-          <w:lang w:val="en-US"/>
-        </w:rPr>
-        <w:tab/>
-      </w:r>
-      <w:r>
-        <w:rPr>
-          <w:lang w:val="en-US"/>
-        </w:rPr>
-        <w:tab/>
-      </w:r>
-      <w:r>
-        <w:rPr>
-          <w:lang w:val="en-US"/>
-        </w:rPr>
-        <w:tab/>
-        <w:t xml:space="preserve">if next char is </w:t>
-      </w:r>
-      <w:r>
-        <w:rPr>
-          <w:lang w:val="en-US"/>
-        </w:rPr>
-        <w:t>not printable:</w:t>
-      </w:r>
-    </w:p>
-    <w:p>
-      <w:pPr>
-        <w:spacing w:line="360" w:lineRule="auto"/>
-        <w:rPr>
-          <w:lang w:val="en-US"/>
-        </w:rPr>
-      </w:pPr>
-      <w:r>
-        <w:rPr>
-          <w:lang w:val="en-US"/>
-        </w:rPr>
-        <w:tab/>
-      </w:r>
-      <w:r>
-        <w:rPr>
-          <w:lang w:val="en-US"/>
-        </w:rPr>
-        <w:tab/>
-      </w:r>
-      <w:r>
-        <w:rPr>
-          <w:lang w:val="en-US"/>
-        </w:rPr>
-        <w:tab/>
-      </w:r>
-      <w:r>
-        <w:rPr>
-          <w:lang w:val="en-US"/>
-        </w:rPr>
-        <w:tab/>
-        <w:t xml:space="preserve">set </w:t>
+    </w:p>
+    <w:p>
+      <w:pPr>
+        <w:spacing w:line="360" w:lineRule="auto"/>
+        <w:rPr>
+          <w:lang w:val="en-US"/>
+        </w:rPr>
+      </w:pPr>
+      <w:r>
+        <w:rPr>
+          <w:lang w:val="en-US"/>
+        </w:rPr>
+        <w:t xml:space="preserve">bool </w:t>
       </w:r>
       <w:proofErr w:type="spellStart"/>
       <w:proofErr w:type="gramStart"/>
@@ -1756,54 +1605,77 @@
         <w:rPr>
           <w:lang w:val="en-US"/>
         </w:rPr>
-        <w:t>badPos</w:t>
+        <w:t>checkCommands</w:t>
       </w:r>
       <w:proofErr w:type="spellEnd"/>
       <w:r>
         <w:rPr>
           <w:lang w:val="en-US"/>
         </w:rPr>
-        <w:t>;</w:t>
+        <w:t>(</w:t>
       </w:r>
       <w:proofErr w:type="gramEnd"/>
-    </w:p>
-    <w:p>
-      <w:pPr>
-        <w:spacing w:line="360" w:lineRule="auto"/>
-        <w:rPr>
-          <w:lang w:val="en-US"/>
-        </w:rPr>
-      </w:pPr>
-      <w:r>
-        <w:rPr>
-          <w:lang w:val="en-US"/>
-        </w:rPr>
-        <w:tab/>
-      </w:r>
-      <w:r>
-        <w:rPr>
-          <w:lang w:val="en-US"/>
-        </w:rPr>
-        <w:tab/>
-      </w:r>
-      <w:r>
-        <w:rPr>
-          <w:lang w:val="en-US"/>
-        </w:rPr>
-        <w:tab/>
-      </w:r>
-      <w:r>
-        <w:rPr>
-          <w:lang w:val="en-US"/>
-        </w:rPr>
-        <w:tab/>
+      <w:r>
+        <w:rPr>
+          <w:lang w:val="en-US"/>
+        </w:rPr>
+        <w:t xml:space="preserve">string </w:t>
+      </w:r>
+      <w:proofErr w:type="spellStart"/>
+      <w:r>
+        <w:rPr>
+          <w:lang w:val="en-US"/>
+        </w:rPr>
+        <w:t>commandString</w:t>
+      </w:r>
+      <w:proofErr w:type="spellEnd"/>
+      <w:r>
+        <w:rPr>
+          <w:lang w:val="en-US"/>
+        </w:rPr>
+        <w:t xml:space="preserve">, </w:t>
+      </w:r>
+      <w:proofErr w:type="spellStart"/>
+      <w:r>
+        <w:rPr>
+          <w:lang w:val="en-US"/>
+        </w:rPr>
+        <w:t>int&amp;badPos</w:t>
+      </w:r>
+      <w:proofErr w:type="spellEnd"/>
+      <w:r>
+        <w:rPr>
+          <w:lang w:val="en-US"/>
+        </w:rPr>
+        <w:t>):</w:t>
+      </w:r>
+    </w:p>
+    <w:p>
+      <w:pPr>
+        <w:spacing w:line="360" w:lineRule="auto"/>
+        <w:ind w:firstLine="720"/>
+        <w:rPr>
+          <w:lang w:val="en-US"/>
+        </w:rPr>
+      </w:pPr>
+      <w:r>
+        <w:rPr>
+          <w:lang w:val="en-US"/>
+        </w:rPr>
+        <w:t>repeatedly:  //</w:t>
+      </w:r>
+      <w:r>
+        <w:rPr>
+          <w:lang w:val="en-US"/>
+        </w:rPr>
+        <w:t xml:space="preserve">Only Checks for syntax </w:t>
       </w:r>
       <w:proofErr w:type="gramStart"/>
       <w:r>
         <w:rPr>
           <w:lang w:val="en-US"/>
         </w:rPr>
-        <w:t>break;</w:t>
+        <w:t>error</w:t>
       </w:r>
       <w:proofErr w:type="gramEnd"/>
     </w:p>
@@ -1825,98 +1697,209 @@
           <w:lang w:val="en-US"/>
         </w:rPr>
         <w:tab/>
-        <w:t>else if next char is ‘H’ or ‘h’ or ‘V’ or ‘v’:</w:t>
-      </w:r>
-    </w:p>
-    <w:p>
-      <w:pPr>
-        <w:spacing w:line="360" w:lineRule="auto"/>
-        <w:rPr>
-          <w:lang w:val="en-US"/>
-        </w:rPr>
-      </w:pPr>
-      <w:r>
-        <w:rPr>
-          <w:lang w:val="en-US"/>
-        </w:rPr>
-        <w:tab/>
-      </w:r>
-      <w:r>
-        <w:rPr>
-          <w:lang w:val="en-US"/>
-        </w:rPr>
-        <w:tab/>
-      </w:r>
-      <w:r>
-        <w:rPr>
-          <w:lang w:val="en-US"/>
-        </w:rPr>
-        <w:tab/>
-        <w:t xml:space="preserve">if </w:t>
-      </w:r>
-      <w:r>
-        <w:rPr>
-          <w:lang w:val="en-US"/>
-        </w:rPr>
-        <w:t xml:space="preserve">the next 1/2/3 chars </w:t>
-      </w:r>
-      <w:r>
-        <w:rPr>
-          <w:lang w:val="en-US"/>
-        </w:rPr>
-        <w:t xml:space="preserve">do not </w:t>
-      </w:r>
-      <w:r>
-        <w:rPr>
-          <w:lang w:val="en-US"/>
-        </w:rPr>
-        <w:t xml:space="preserve">resemble a </w:t>
+      </w:r>
+      <w:r>
+        <w:rPr>
+          <w:lang w:val="en-US"/>
+        </w:rPr>
+        <w:t>find next char:</w:t>
+      </w:r>
+    </w:p>
+    <w:p>
+      <w:pPr>
+        <w:spacing w:line="360" w:lineRule="auto"/>
+        <w:rPr>
+          <w:lang w:val="en-US"/>
+        </w:rPr>
+      </w:pPr>
+      <w:r>
+        <w:rPr>
+          <w:lang w:val="en-US"/>
+        </w:rPr>
+        <w:tab/>
+      </w:r>
+      <w:r>
+        <w:rPr>
+          <w:lang w:val="en-US"/>
+        </w:rPr>
+        <w:tab/>
+      </w:r>
+      <w:r>
+        <w:rPr>
+          <w:lang w:val="en-US"/>
+        </w:rPr>
+        <w:tab/>
+      </w:r>
+      <w:r>
+        <w:rPr>
+          <w:lang w:val="en-US"/>
+        </w:rPr>
+        <w:t>if next char is ‘C’ or ‘c’:</w:t>
+      </w:r>
+    </w:p>
+    <w:p>
+      <w:pPr>
+        <w:spacing w:line="360" w:lineRule="auto"/>
+        <w:rPr>
+          <w:lang w:val="en-US"/>
+        </w:rPr>
+      </w:pPr>
+      <w:r>
+        <w:rPr>
+          <w:lang w:val="en-US"/>
+        </w:rPr>
+        <w:tab/>
+      </w:r>
+      <w:r>
+        <w:rPr>
+          <w:lang w:val="en-US"/>
+        </w:rPr>
+        <w:tab/>
+      </w:r>
+      <w:r>
+        <w:rPr>
+          <w:lang w:val="en-US"/>
+        </w:rPr>
+        <w:tab/>
+      </w:r>
+      <w:r>
+        <w:rPr>
+          <w:lang w:val="en-US"/>
+        </w:rPr>
+        <w:tab/>
+      </w:r>
+      <w:r>
+        <w:rPr>
+          <w:lang w:val="en-US"/>
+        </w:rPr>
+        <w:t xml:space="preserve">go to next </w:t>
       </w:r>
       <w:proofErr w:type="gramStart"/>
       <w:r>
         <w:rPr>
           <w:lang w:val="en-US"/>
         </w:rPr>
-        <w:t>one or two digit</w:t>
+        <w:t>char;</w:t>
       </w:r>
       <w:proofErr w:type="gramEnd"/>
-      <w:r>
-        <w:rPr>
-          <w:lang w:val="en-US"/>
-        </w:rPr>
-        <w:t xml:space="preserve"> number:</w:t>
-      </w:r>
-    </w:p>
-    <w:p>
-      <w:pPr>
-        <w:spacing w:line="360" w:lineRule="auto"/>
-        <w:rPr>
-          <w:lang w:val="en-US"/>
-        </w:rPr>
-      </w:pPr>
-      <w:r>
-        <w:rPr>
-          <w:lang w:val="en-US"/>
-        </w:rPr>
-        <w:tab/>
-      </w:r>
-      <w:r>
-        <w:rPr>
-          <w:lang w:val="en-US"/>
-        </w:rPr>
-        <w:tab/>
-      </w:r>
-      <w:r>
-        <w:rPr>
-          <w:lang w:val="en-US"/>
-        </w:rPr>
-        <w:tab/>
-      </w:r>
-      <w:r>
-        <w:rPr>
-          <w:lang w:val="en-US"/>
-        </w:rPr>
-        <w:tab/>
+    </w:p>
+    <w:p>
+      <w:pPr>
+        <w:spacing w:line="360" w:lineRule="auto"/>
+        <w:rPr>
+          <w:lang w:val="en-US"/>
+        </w:rPr>
+      </w:pPr>
+      <w:r>
+        <w:rPr>
+          <w:lang w:val="en-US"/>
+        </w:rPr>
+        <w:tab/>
+      </w:r>
+      <w:r>
+        <w:rPr>
+          <w:lang w:val="en-US"/>
+        </w:rPr>
+        <w:tab/>
+      </w:r>
+      <w:r>
+        <w:rPr>
+          <w:lang w:val="en-US"/>
+        </w:rPr>
+        <w:tab/>
+      </w:r>
+      <w:r>
+        <w:rPr>
+          <w:lang w:val="en-US"/>
+        </w:rPr>
+        <w:t>else if next char is ‘F’ or ‘B’ or ‘f’ or ‘b’:</w:t>
+      </w:r>
+    </w:p>
+    <w:p>
+      <w:pPr>
+        <w:spacing w:line="360" w:lineRule="auto"/>
+        <w:rPr>
+          <w:lang w:val="en-US"/>
+        </w:rPr>
+      </w:pPr>
+      <w:r>
+        <w:rPr>
+          <w:lang w:val="en-US"/>
+        </w:rPr>
+        <w:tab/>
+      </w:r>
+      <w:r>
+        <w:rPr>
+          <w:lang w:val="en-US"/>
+        </w:rPr>
+        <w:tab/>
+      </w:r>
+      <w:r>
+        <w:rPr>
+          <w:lang w:val="en-US"/>
+        </w:rPr>
+        <w:tab/>
+      </w:r>
+      <w:r>
+        <w:rPr>
+          <w:lang w:val="en-US"/>
+        </w:rPr>
+        <w:tab/>
+      </w:r>
+      <w:r>
+        <w:rPr>
+          <w:lang w:val="en-US"/>
+        </w:rPr>
+        <w:t xml:space="preserve">if next char is </w:t>
+      </w:r>
+      <w:r>
+        <w:rPr>
+          <w:lang w:val="en-US"/>
+        </w:rPr>
+        <w:t>not printable:</w:t>
+      </w:r>
+    </w:p>
+    <w:p>
+      <w:pPr>
+        <w:spacing w:line="360" w:lineRule="auto"/>
+        <w:rPr>
+          <w:lang w:val="en-US"/>
+        </w:rPr>
+      </w:pPr>
+      <w:r>
+        <w:rPr>
+          <w:lang w:val="en-US"/>
+        </w:rPr>
+        <w:tab/>
+      </w:r>
+      <w:r>
+        <w:rPr>
+          <w:lang w:val="en-US"/>
+        </w:rPr>
+        <w:tab/>
+      </w:r>
+      <w:r>
+        <w:rPr>
+          <w:lang w:val="en-US"/>
+        </w:rPr>
+        <w:tab/>
+      </w:r>
+      <w:r>
+        <w:rPr>
+          <w:lang w:val="en-US"/>
+        </w:rPr>
+        <w:tab/>
+      </w:r>
+      <w:r>
+        <w:rPr>
+          <w:lang w:val="en-US"/>
+        </w:rPr>
+        <w:tab/>
+      </w:r>
+      <w:r>
+        <w:rPr>
+          <w:lang w:val="en-US"/>
+        </w:rPr>
         <w:t xml:space="preserve">set </w:t>
       </w:r>
       <w:proofErr w:type="spellStart"/>
@@ -1967,6 +1950,12 @@
         </w:rPr>
         <w:tab/>
       </w:r>
+      <w:r>
+        <w:rPr>
+          <w:lang w:val="en-US"/>
+        </w:rPr>
+        <w:tab/>
+      </w:r>
       <w:proofErr w:type="gramStart"/>
       <w:r>
         <w:rPr>
@@ -1994,33 +1983,197 @@
           <w:lang w:val="en-US"/>
         </w:rPr>
         <w:tab/>
-        <w:t>else:</w:t>
-      </w:r>
-    </w:p>
-    <w:p>
-      <w:pPr>
-        <w:spacing w:line="360" w:lineRule="auto"/>
-        <w:rPr>
-          <w:lang w:val="en-US"/>
-        </w:rPr>
-      </w:pPr>
-      <w:r>
-        <w:rPr>
-          <w:lang w:val="en-US"/>
-        </w:rPr>
-        <w:tab/>
-      </w:r>
-      <w:r>
-        <w:rPr>
-          <w:lang w:val="en-US"/>
-        </w:rPr>
-        <w:tab/>
-      </w:r>
-      <w:r>
-        <w:rPr>
-          <w:lang w:val="en-US"/>
-        </w:rPr>
-        <w:tab/>
+      </w:r>
+      <w:r>
+        <w:rPr>
+          <w:lang w:val="en-US"/>
+        </w:rPr>
+        <w:tab/>
+      </w:r>
+      <w:r>
+        <w:rPr>
+          <w:lang w:val="en-US"/>
+        </w:rPr>
+        <w:t>else if next char is ‘H’ or ‘h’ or ‘V’ or ‘v’:</w:t>
+      </w:r>
+    </w:p>
+    <w:p>
+      <w:pPr>
+        <w:spacing w:line="360" w:lineRule="auto"/>
+        <w:rPr>
+          <w:lang w:val="en-US"/>
+        </w:rPr>
+      </w:pPr>
+      <w:r>
+        <w:rPr>
+          <w:lang w:val="en-US"/>
+        </w:rPr>
+        <w:tab/>
+      </w:r>
+      <w:r>
+        <w:rPr>
+          <w:lang w:val="en-US"/>
+        </w:rPr>
+        <w:tab/>
+      </w:r>
+      <w:r>
+        <w:rPr>
+          <w:lang w:val="en-US"/>
+        </w:rPr>
+        <w:tab/>
+      </w:r>
+      <w:r>
+        <w:rPr>
+          <w:lang w:val="en-US"/>
+        </w:rPr>
+        <w:tab/>
+      </w:r>
+      <w:r>
+        <w:rPr>
+          <w:lang w:val="en-US"/>
+        </w:rPr>
+        <w:t xml:space="preserve">if </w:t>
+      </w:r>
+      <w:proofErr w:type="spellStart"/>
+      <w:r>
+        <w:rPr>
+          <w:lang w:val="en-US"/>
+        </w:rPr>
+        <w:t>nextChar</w:t>
+      </w:r>
+      <w:proofErr w:type="spellEnd"/>
+      <w:r>
+        <w:rPr>
+          <w:lang w:val="en-US"/>
+        </w:rPr>
+        <w:t xml:space="preserve"> is NOT number</w:t>
+      </w:r>
+      <w:r>
+        <w:rPr>
+          <w:lang w:val="en-US"/>
+        </w:rPr>
+        <w:t>:</w:t>
+      </w:r>
+    </w:p>
+    <w:p>
+      <w:pPr>
+        <w:spacing w:line="360" w:lineRule="auto"/>
+        <w:rPr>
+          <w:lang w:val="en-US"/>
+        </w:rPr>
+      </w:pPr>
+      <w:r>
+        <w:rPr>
+          <w:lang w:val="en-US"/>
+        </w:rPr>
+        <w:tab/>
+      </w:r>
+      <w:r>
+        <w:rPr>
+          <w:lang w:val="en-US"/>
+        </w:rPr>
+        <w:tab/>
+      </w:r>
+      <w:r>
+        <w:rPr>
+          <w:lang w:val="en-US"/>
+        </w:rPr>
+        <w:tab/>
+      </w:r>
+      <w:r>
+        <w:rPr>
+          <w:lang w:val="en-US"/>
+        </w:rPr>
+        <w:tab/>
+      </w:r>
+      <w:r>
+        <w:rPr>
+          <w:lang w:val="en-US"/>
+        </w:rPr>
+        <w:tab/>
+      </w:r>
+      <w:r>
+        <w:rPr>
+          <w:lang w:val="en-US"/>
+        </w:rPr>
+        <w:t xml:space="preserve">if </w:t>
+      </w:r>
+      <w:proofErr w:type="spellStart"/>
+      <w:r>
+        <w:rPr>
+          <w:lang w:val="en-US"/>
+        </w:rPr>
+        <w:t>nextChar</w:t>
+      </w:r>
+      <w:proofErr w:type="spellEnd"/>
+      <w:r>
+        <w:rPr>
+          <w:lang w:val="en-US"/>
+        </w:rPr>
+        <w:t xml:space="preserve"> is NOT ‘</w:t>
+      </w:r>
+      <w:proofErr w:type="gramStart"/>
+      <w:r>
+        <w:rPr>
+          <w:lang w:val="en-US"/>
+        </w:rPr>
+        <w:t>-‘</w:t>
+      </w:r>
+      <w:proofErr w:type="gramEnd"/>
+      <w:r>
+        <w:rPr>
+          <w:lang w:val="en-US"/>
+        </w:rPr>
+        <w:t>:</w:t>
+      </w:r>
+    </w:p>
+    <w:p>
+      <w:pPr>
+        <w:spacing w:line="360" w:lineRule="auto"/>
+        <w:rPr>
+          <w:lang w:val="en-US"/>
+        </w:rPr>
+      </w:pPr>
+      <w:r>
+        <w:rPr>
+          <w:lang w:val="en-US"/>
+        </w:rPr>
+        <w:tab/>
+      </w:r>
+      <w:r>
+        <w:rPr>
+          <w:lang w:val="en-US"/>
+        </w:rPr>
+        <w:tab/>
+      </w:r>
+      <w:r>
+        <w:rPr>
+          <w:lang w:val="en-US"/>
+        </w:rPr>
+        <w:tab/>
+      </w:r>
+      <w:r>
+        <w:rPr>
+          <w:lang w:val="en-US"/>
+        </w:rPr>
+        <w:tab/>
+      </w:r>
+      <w:r>
+        <w:rPr>
+          <w:lang w:val="en-US"/>
+        </w:rPr>
+        <w:tab/>
+      </w:r>
+      <w:r>
+        <w:rPr>
+          <w:lang w:val="en-US"/>
+        </w:rPr>
+        <w:tab/>
+      </w:r>
+      <w:r>
+        <w:rPr>
+          <w:lang w:val="en-US"/>
+        </w:rPr>
         <w:t xml:space="preserve">set </w:t>
       </w:r>
       <w:proofErr w:type="spellStart"/>
@@ -2064,20 +2217,415 @@
           <w:lang w:val="en-US"/>
         </w:rPr>
         <w:tab/>
+      </w:r>
+      <w:r>
+        <w:rPr>
+          <w:lang w:val="en-US"/>
+        </w:rPr>
+        <w:tab/>
+      </w:r>
+      <w:r>
+        <w:rPr>
+          <w:lang w:val="en-US"/>
+        </w:rPr>
+        <w:tab/>
+      </w:r>
+      <w:r>
+        <w:rPr>
+          <w:lang w:val="en-US"/>
+        </w:rPr>
+        <w:tab/>
+      </w:r>
+      <w:proofErr w:type="gramStart"/>
+      <w:r>
+        <w:rPr>
+          <w:lang w:val="en-US"/>
+        </w:rPr>
+        <w:t>break;</w:t>
+      </w:r>
+      <w:proofErr w:type="gramEnd"/>
+    </w:p>
+    <w:p>
+      <w:pPr>
+        <w:spacing w:line="360" w:lineRule="auto"/>
+        <w:rPr>
+          <w:lang w:val="en-US"/>
+        </w:rPr>
+      </w:pPr>
+      <w:r>
+        <w:rPr>
+          <w:lang w:val="en-US"/>
+        </w:rPr>
+        <w:tab/>
+      </w:r>
+      <w:r>
+        <w:rPr>
+          <w:lang w:val="en-US"/>
+        </w:rPr>
+        <w:tab/>
+      </w:r>
+      <w:r>
+        <w:rPr>
+          <w:lang w:val="en-US"/>
+        </w:rPr>
+        <w:tab/>
+      </w:r>
+      <w:r>
+        <w:rPr>
+          <w:lang w:val="en-US"/>
+        </w:rPr>
+        <w:tab/>
+      </w:r>
+      <w:r>
+        <w:rPr>
+          <w:lang w:val="en-US"/>
+        </w:rPr>
+        <w:t>else:</w:t>
+      </w:r>
+    </w:p>
+    <w:p>
+      <w:pPr>
+        <w:spacing w:line="360" w:lineRule="auto"/>
+        <w:rPr>
+          <w:lang w:val="en-US"/>
+        </w:rPr>
+      </w:pPr>
+      <w:r>
+        <w:rPr>
+          <w:lang w:val="en-US"/>
+        </w:rPr>
+        <w:tab/>
+      </w:r>
+      <w:r>
+        <w:rPr>
+          <w:lang w:val="en-US"/>
+        </w:rPr>
+        <w:tab/>
+      </w:r>
+      <w:r>
+        <w:rPr>
+          <w:lang w:val="en-US"/>
+        </w:rPr>
+        <w:tab/>
+      </w:r>
+      <w:r>
+        <w:rPr>
+          <w:lang w:val="en-US"/>
+        </w:rPr>
+        <w:tab/>
+      </w:r>
+      <w:r>
+        <w:rPr>
+          <w:lang w:val="en-US"/>
+        </w:rPr>
+        <w:tab/>
+      </w:r>
+      <w:r>
+        <w:rPr>
+          <w:lang w:val="en-US"/>
+        </w:rPr>
+        <w:t xml:space="preserve">proceed to </w:t>
+      </w:r>
+      <w:proofErr w:type="spellStart"/>
+      <w:proofErr w:type="gramStart"/>
+      <w:r>
+        <w:rPr>
+          <w:lang w:val="en-US"/>
+        </w:rPr>
+        <w:t>nextChar</w:t>
+      </w:r>
+      <w:proofErr w:type="spellEnd"/>
+      <w:r>
+        <w:rPr>
+          <w:lang w:val="en-US"/>
+        </w:rPr>
+        <w:t>;</w:t>
+      </w:r>
+      <w:proofErr w:type="gramEnd"/>
+    </w:p>
+    <w:p>
+      <w:pPr>
+        <w:spacing w:line="360" w:lineRule="auto"/>
+        <w:rPr>
+          <w:lang w:val="en-US"/>
+        </w:rPr>
+      </w:pPr>
+      <w:r>
+        <w:rPr>
+          <w:lang w:val="en-US"/>
+        </w:rPr>
+        <w:tab/>
+      </w:r>
+      <w:r>
+        <w:rPr>
+          <w:lang w:val="en-US"/>
+        </w:rPr>
+        <w:tab/>
+      </w:r>
+      <w:r>
+        <w:rPr>
+          <w:lang w:val="en-US"/>
+        </w:rPr>
+        <w:tab/>
+      </w:r>
+      <w:r>
+        <w:rPr>
+          <w:lang w:val="en-US"/>
+        </w:rPr>
+        <w:t>else:</w:t>
+      </w:r>
+    </w:p>
+    <w:p>
+      <w:pPr>
+        <w:spacing w:line="360" w:lineRule="auto"/>
+        <w:rPr>
+          <w:lang w:val="en-US"/>
+        </w:rPr>
+      </w:pPr>
+      <w:r>
+        <w:rPr>
+          <w:lang w:val="en-US"/>
+        </w:rPr>
+        <w:tab/>
+      </w:r>
+      <w:r>
+        <w:rPr>
+          <w:lang w:val="en-US"/>
+        </w:rPr>
+        <w:tab/>
+      </w:r>
+      <w:r>
+        <w:rPr>
+          <w:lang w:val="en-US"/>
+        </w:rPr>
+        <w:tab/>
+      </w:r>
+      <w:r>
+        <w:rPr>
+          <w:lang w:val="en-US"/>
+        </w:rPr>
+        <w:tab/>
+      </w:r>
+      <w:r>
+        <w:rPr>
+          <w:lang w:val="en-US"/>
+        </w:rPr>
+        <w:t xml:space="preserve">set </w:t>
+      </w:r>
+      <w:proofErr w:type="spellStart"/>
+      <w:proofErr w:type="gramStart"/>
+      <w:r>
+        <w:rPr>
+          <w:lang w:val="en-US"/>
+        </w:rPr>
+        <w:t>badPos</w:t>
+      </w:r>
+      <w:proofErr w:type="spellEnd"/>
+      <w:r>
+        <w:rPr>
+          <w:lang w:val="en-US"/>
+        </w:rPr>
+        <w:t>;</w:t>
+      </w:r>
+      <w:proofErr w:type="gramEnd"/>
+    </w:p>
+    <w:p>
+      <w:pPr>
+        <w:spacing w:line="360" w:lineRule="auto"/>
+        <w:rPr>
+          <w:lang w:val="en-US"/>
+        </w:rPr>
+      </w:pPr>
+      <w:r>
+        <w:rPr>
+          <w:lang w:val="en-US"/>
+        </w:rPr>
+        <w:tab/>
+      </w:r>
+      <w:r>
+        <w:rPr>
+          <w:lang w:val="en-US"/>
+        </w:rPr>
+        <w:tab/>
+      </w:r>
+      <w:r>
+        <w:rPr>
+          <w:lang w:val="en-US"/>
+        </w:rPr>
+        <w:tab/>
+      </w:r>
+      <w:r>
+        <w:rPr>
+          <w:lang w:val="en-US"/>
+        </w:rPr>
+        <w:tab/>
+      </w:r>
+      <w:proofErr w:type="gramStart"/>
+      <w:r>
+        <w:rPr>
+          <w:lang w:val="en-US"/>
+        </w:rPr>
         <w:t>break</w:t>
       </w:r>
-    </w:p>
-    <w:p>
-      <w:pPr>
-        <w:spacing w:line="360" w:lineRule="auto"/>
-        <w:rPr>
-          <w:lang w:val="en-US"/>
-        </w:rPr>
-      </w:pPr>
-    </w:p>
-    <w:p>
-      <w:pPr>
-        <w:spacing w:line="360" w:lineRule="auto"/>
+      <w:r>
+        <w:rPr>
+          <w:lang w:val="en-US"/>
+        </w:rPr>
+        <w:t>;</w:t>
+      </w:r>
+      <w:proofErr w:type="gramEnd"/>
+    </w:p>
+    <w:p>
+      <w:pPr>
+        <w:spacing w:line="360" w:lineRule="auto"/>
+        <w:rPr>
+          <w:lang w:val="en-US"/>
+        </w:rPr>
+      </w:pPr>
+      <w:r>
+        <w:rPr>
+          <w:lang w:val="en-US"/>
+        </w:rPr>
+        <w:t xml:space="preserve">int </w:t>
+      </w:r>
+      <w:proofErr w:type="spellStart"/>
+      <w:proofErr w:type="gramStart"/>
+      <w:r>
+        <w:rPr>
+          <w:lang w:val="en-US"/>
+        </w:rPr>
+        <w:t>performCommands</w:t>
+      </w:r>
+      <w:proofErr w:type="spellEnd"/>
+      <w:r>
+        <w:rPr>
+          <w:lang w:val="en-US"/>
+        </w:rPr>
+        <w:t>(</w:t>
+      </w:r>
+      <w:proofErr w:type="gramEnd"/>
+      <w:r>
+        <w:rPr>
+          <w:lang w:val="en-US"/>
+        </w:rPr>
+        <w:t xml:space="preserve">string </w:t>
+      </w:r>
+      <w:proofErr w:type="spellStart"/>
+      <w:r>
+        <w:rPr>
+          <w:lang w:val="en-US"/>
+        </w:rPr>
+        <w:t>commandString</w:t>
+      </w:r>
+      <w:proofErr w:type="spellEnd"/>
+      <w:r>
+        <w:rPr>
+          <w:lang w:val="en-US"/>
+        </w:rPr>
+        <w:t xml:space="preserve">, char&amp; </w:t>
+      </w:r>
+      <w:proofErr w:type="spellStart"/>
+      <w:r>
+        <w:rPr>
+          <w:lang w:val="en-US"/>
+        </w:rPr>
+        <w:t>plotChar</w:t>
+      </w:r>
+      <w:proofErr w:type="spellEnd"/>
+      <w:r>
+        <w:rPr>
+          <w:lang w:val="en-US"/>
+        </w:rPr>
+        <w:t xml:space="preserve">, int&amp; mode, int&amp; </w:t>
+      </w:r>
+      <w:proofErr w:type="spellStart"/>
+      <w:r>
+        <w:rPr>
+          <w:lang w:val="en-US"/>
+        </w:rPr>
+        <w:t>badPos</w:t>
+      </w:r>
+      <w:proofErr w:type="spellEnd"/>
+      <w:r>
+        <w:rPr>
+          <w:lang w:val="en-US"/>
+        </w:rPr>
+        <w:t>)</w:t>
+      </w:r>
+      <w:r>
+        <w:rPr>
+          <w:lang w:val="en-US"/>
+        </w:rPr>
+        <w:t xml:space="preserve">: </w:t>
+      </w:r>
+    </w:p>
+    <w:p>
+      <w:pPr>
+        <w:spacing w:line="360" w:lineRule="auto"/>
+        <w:ind w:firstLine="720"/>
+        <w:rPr>
+          <w:lang w:val="en-US"/>
+        </w:rPr>
+      </w:pPr>
+      <w:r>
+        <w:rPr>
+          <w:lang w:val="en-US"/>
+        </w:rPr>
+        <w:t xml:space="preserve">if </w:t>
+      </w:r>
+      <w:proofErr w:type="spellStart"/>
+      <w:r>
+        <w:rPr>
+          <w:lang w:val="en-US"/>
+        </w:rPr>
+        <w:t>checkCommands</w:t>
+      </w:r>
+      <w:proofErr w:type="spellEnd"/>
+      <w:r>
+        <w:rPr>
+          <w:lang w:val="en-US"/>
+        </w:rPr>
+        <w:t xml:space="preserve"> is not true:</w:t>
+      </w:r>
+    </w:p>
+    <w:p>
+      <w:pPr>
+        <w:spacing w:line="360" w:lineRule="auto"/>
+        <w:rPr>
+          <w:lang w:val="en-US"/>
+        </w:rPr>
+      </w:pPr>
+      <w:r>
+        <w:rPr>
+          <w:lang w:val="en-US"/>
+        </w:rPr>
+        <w:tab/>
+      </w:r>
+      <w:r>
+        <w:rPr>
+          <w:lang w:val="en-US"/>
+        </w:rPr>
+        <w:tab/>
+      </w:r>
+      <w:proofErr w:type="gramStart"/>
+      <w:r>
+        <w:rPr>
+          <w:lang w:val="en-US"/>
+        </w:rPr>
+        <w:t>break</w:t>
+      </w:r>
+      <w:r>
+        <w:rPr>
+          <w:lang w:val="en-US"/>
+        </w:rPr>
+        <w:t>;</w:t>
+      </w:r>
+      <w:proofErr w:type="gramEnd"/>
+    </w:p>
+    <w:p>
+      <w:pPr>
+        <w:spacing w:line="360" w:lineRule="auto"/>
+        <w:ind w:firstLine="720"/>
         <w:rPr>
           <w:lang w:val="en-US"/>
         </w:rPr>
@@ -2115,6 +2663,17 @@
           <w:lang w:val="en-US"/>
         </w:rPr>
         <w:tab/>
+      </w:r>
+      <w:r>
+        <w:rPr>
+          <w:lang w:val="en-US"/>
+        </w:rPr>
+        <w:tab/>
+      </w:r>
+      <w:r>
+        <w:rPr>
+          <w:lang w:val="en-US"/>
+        </w:rPr>
         <w:t>find next char:</w:t>
       </w:r>
     </w:p>
@@ -2136,6 +2695,17 @@
           <w:lang w:val="en-US"/>
         </w:rPr>
         <w:tab/>
+      </w:r>
+      <w:r>
+        <w:rPr>
+          <w:lang w:val="en-US"/>
+        </w:rPr>
+        <w:tab/>
+      </w:r>
+      <w:r>
+        <w:rPr>
+          <w:lang w:val="en-US"/>
+        </w:rPr>
         <w:t>if next char is ‘C’ or ‘c’:</w:t>
       </w:r>
     </w:p>
@@ -2150,6 +2720,7 @@
         <w:rPr>
           <w:lang w:val="en-US"/>
         </w:rPr>
+        <w:lastRenderedPageBreak/>
         <w:tab/>
       </w:r>
       <w:r>
@@ -2436,6 +3007,1013 @@
         <w:rPr>
           <w:lang w:val="en-US"/>
         </w:rPr>
+        <w:tab/>
+      </w:r>
+      <w:r>
+        <w:rPr>
+          <w:lang w:val="en-US"/>
+        </w:rPr>
+        <w:tab/>
+      </w:r>
+      <w:r>
+        <w:rPr>
+          <w:lang w:val="en-US"/>
+        </w:rPr>
+        <w:tab/>
+        <w:t>else:</w:t>
+      </w:r>
+    </w:p>
+    <w:p>
+      <w:pPr>
+        <w:spacing w:line="360" w:lineRule="auto"/>
+        <w:rPr>
+          <w:lang w:val="en-US"/>
+        </w:rPr>
+      </w:pPr>
+      <w:r>
+        <w:rPr>
+          <w:lang w:val="en-US"/>
+        </w:rPr>
+        <w:tab/>
+      </w:r>
+      <w:r>
+        <w:rPr>
+          <w:lang w:val="en-US"/>
+        </w:rPr>
+        <w:tab/>
+      </w:r>
+      <w:r>
+        <w:rPr>
+          <w:lang w:val="en-US"/>
+        </w:rPr>
+        <w:tab/>
+      </w:r>
+      <w:r>
+        <w:rPr>
+          <w:lang w:val="en-US"/>
+        </w:rPr>
+        <w:tab/>
+      </w:r>
+      <w:proofErr w:type="gramStart"/>
+      <w:r>
+        <w:rPr>
+          <w:lang w:val="en-US"/>
+        </w:rPr>
+        <w:t>break;</w:t>
+      </w:r>
+      <w:proofErr w:type="gramEnd"/>
+    </w:p>
+    <w:p>
+      <w:pPr>
+        <w:spacing w:line="360" w:lineRule="auto"/>
+        <w:rPr>
+          <w:lang w:val="en-US"/>
+        </w:rPr>
+      </w:pPr>
+      <w:r>
+        <w:rPr>
+          <w:lang w:val="en-US"/>
+        </w:rPr>
+        <w:tab/>
+      </w:r>
+      <w:r>
+        <w:rPr>
+          <w:lang w:val="en-US"/>
+        </w:rPr>
+        <w:tab/>
+        <w:t>else if next char is ‘B’ or ‘b’:</w:t>
+      </w:r>
+    </w:p>
+    <w:p>
+      <w:pPr>
+        <w:spacing w:line="360" w:lineRule="auto"/>
+        <w:rPr>
+          <w:lang w:val="en-US"/>
+        </w:rPr>
+      </w:pPr>
+      <w:r>
+        <w:rPr>
+          <w:lang w:val="en-US"/>
+        </w:rPr>
+        <w:tab/>
+      </w:r>
+      <w:r>
+        <w:rPr>
+          <w:lang w:val="en-US"/>
+        </w:rPr>
+        <w:tab/>
+      </w:r>
+      <w:r>
+        <w:rPr>
+          <w:lang w:val="en-US"/>
+        </w:rPr>
+        <w:tab/>
+        <w:t>if next char is valid:</w:t>
+      </w:r>
+    </w:p>
+    <w:p>
+      <w:pPr>
+        <w:spacing w:line="360" w:lineRule="auto"/>
+        <w:rPr>
+          <w:lang w:val="en-US"/>
+        </w:rPr>
+      </w:pPr>
+      <w:r>
+        <w:rPr>
+          <w:lang w:val="en-US"/>
+        </w:rPr>
+        <w:tab/>
+      </w:r>
+      <w:r>
+        <w:rPr>
+          <w:lang w:val="en-US"/>
+        </w:rPr>
+        <w:tab/>
+      </w:r>
+      <w:r>
+        <w:rPr>
+          <w:lang w:val="en-US"/>
+        </w:rPr>
+        <w:tab/>
+      </w:r>
+      <w:r>
+        <w:rPr>
+          <w:lang w:val="en-US"/>
+        </w:rPr>
+        <w:tab/>
+      </w:r>
+      <w:r>
+        <w:rPr>
+          <w:rFonts w:hint="eastAsia"/>
+          <w:lang w:val="en-US"/>
+        </w:rPr>
+        <w:t>set</w:t>
+      </w:r>
+      <w:r>
+        <w:rPr>
+          <w:lang w:val="en-US"/>
+        </w:rPr>
+        <w:t xml:space="preserve"> mode to </w:t>
+      </w:r>
+      <w:proofErr w:type="gramStart"/>
+      <w:r>
+        <w:rPr>
+          <w:lang w:val="en-US"/>
+        </w:rPr>
+        <w:t>BG;</w:t>
+      </w:r>
+      <w:proofErr w:type="gramEnd"/>
+    </w:p>
+    <w:p>
+      <w:pPr>
+        <w:spacing w:line="360" w:lineRule="auto"/>
+        <w:rPr>
+          <w:lang w:val="en-US"/>
+        </w:rPr>
+      </w:pPr>
+      <w:r>
+        <w:rPr>
+          <w:lang w:val="en-US"/>
+        </w:rPr>
+        <w:tab/>
+      </w:r>
+      <w:r>
+        <w:rPr>
+          <w:lang w:val="en-US"/>
+        </w:rPr>
+        <w:tab/>
+      </w:r>
+      <w:r>
+        <w:rPr>
+          <w:lang w:val="en-US"/>
+        </w:rPr>
+        <w:tab/>
+      </w:r>
+      <w:r>
+        <w:rPr>
+          <w:lang w:val="en-US"/>
+        </w:rPr>
+        <w:tab/>
+        <w:t xml:space="preserve">sets </w:t>
+      </w:r>
+      <w:proofErr w:type="spellStart"/>
+      <w:r>
+        <w:rPr>
+          <w:lang w:val="en-US"/>
+        </w:rPr>
+        <w:t>currentChar</w:t>
+      </w:r>
+      <w:proofErr w:type="spellEnd"/>
+      <w:r>
+        <w:rPr>
+          <w:lang w:val="en-US"/>
+        </w:rPr>
+        <w:t xml:space="preserve"> to next </w:t>
+      </w:r>
+      <w:proofErr w:type="gramStart"/>
+      <w:r>
+        <w:rPr>
+          <w:lang w:val="en-US"/>
+        </w:rPr>
+        <w:t>char;</w:t>
+      </w:r>
+      <w:proofErr w:type="gramEnd"/>
+    </w:p>
+    <w:p>
+      <w:pPr>
+        <w:spacing w:line="360" w:lineRule="auto"/>
+        <w:rPr>
+          <w:lang w:val="en-US"/>
+        </w:rPr>
+      </w:pPr>
+      <w:r>
+        <w:rPr>
+          <w:lang w:val="en-US"/>
+        </w:rPr>
+        <w:tab/>
+      </w:r>
+      <w:r>
+        <w:rPr>
+          <w:lang w:val="en-US"/>
+        </w:rPr>
+        <w:tab/>
+      </w:r>
+      <w:r>
+        <w:rPr>
+          <w:lang w:val="en-US"/>
+        </w:rPr>
+        <w:tab/>
+      </w:r>
+      <w:r>
+        <w:rPr>
+          <w:lang w:val="en-US"/>
+        </w:rPr>
+        <w:tab/>
+        <w:t xml:space="preserve">go to next </w:t>
+      </w:r>
+      <w:proofErr w:type="gramStart"/>
+      <w:r>
+        <w:rPr>
+          <w:lang w:val="en-US"/>
+        </w:rPr>
+        <w:t>char;</w:t>
+      </w:r>
+      <w:proofErr w:type="gramEnd"/>
+    </w:p>
+    <w:p>
+      <w:pPr>
+        <w:spacing w:line="360" w:lineRule="auto"/>
+        <w:rPr>
+          <w:lang w:val="en-US"/>
+        </w:rPr>
+      </w:pPr>
+      <w:r>
+        <w:rPr>
+          <w:lang w:val="en-US"/>
+        </w:rPr>
+        <w:tab/>
+      </w:r>
+      <w:r>
+        <w:rPr>
+          <w:lang w:val="en-US"/>
+        </w:rPr>
+        <w:tab/>
+      </w:r>
+      <w:r>
+        <w:rPr>
+          <w:lang w:val="en-US"/>
+        </w:rPr>
+        <w:tab/>
+        <w:t>else:</w:t>
+      </w:r>
+    </w:p>
+    <w:p>
+      <w:pPr>
+        <w:spacing w:line="360" w:lineRule="auto"/>
+        <w:rPr>
+          <w:lang w:val="en-US"/>
+        </w:rPr>
+      </w:pPr>
+      <w:r>
+        <w:rPr>
+          <w:lang w:val="en-US"/>
+        </w:rPr>
+        <w:tab/>
+      </w:r>
+      <w:r>
+        <w:rPr>
+          <w:lang w:val="en-US"/>
+        </w:rPr>
+        <w:tab/>
+      </w:r>
+      <w:r>
+        <w:rPr>
+          <w:lang w:val="en-US"/>
+        </w:rPr>
+        <w:tab/>
+      </w:r>
+      <w:r>
+        <w:rPr>
+          <w:lang w:val="en-US"/>
+        </w:rPr>
+        <w:tab/>
+      </w:r>
+      <w:proofErr w:type="gramStart"/>
+      <w:r>
+        <w:rPr>
+          <w:lang w:val="en-US"/>
+        </w:rPr>
+        <w:t>break;</w:t>
+      </w:r>
+      <w:proofErr w:type="gramEnd"/>
+    </w:p>
+    <w:p>
+      <w:pPr>
+        <w:spacing w:line="360" w:lineRule="auto"/>
+        <w:rPr>
+          <w:lang w:val="en-US"/>
+        </w:rPr>
+      </w:pPr>
+      <w:r>
+        <w:rPr>
+          <w:lang w:val="en-US"/>
+        </w:rPr>
+        <w:tab/>
+      </w:r>
+      <w:r>
+        <w:rPr>
+          <w:lang w:val="en-US"/>
+        </w:rPr>
+        <w:tab/>
+        <w:t>else if next char is ‘H’ or ‘h’:</w:t>
+      </w:r>
+    </w:p>
+    <w:p>
+      <w:pPr>
+        <w:spacing w:line="360" w:lineRule="auto"/>
+        <w:rPr>
+          <w:lang w:val="en-US"/>
+        </w:rPr>
+      </w:pPr>
+      <w:r>
+        <w:rPr>
+          <w:lang w:val="en-US"/>
+        </w:rPr>
+        <w:tab/>
+      </w:r>
+      <w:r>
+        <w:rPr>
+          <w:lang w:val="en-US"/>
+        </w:rPr>
+        <w:tab/>
+      </w:r>
+      <w:r>
+        <w:rPr>
+          <w:lang w:val="en-US"/>
+        </w:rPr>
+        <w:tab/>
+        <w:t xml:space="preserve">if </w:t>
+      </w:r>
+      <w:r>
+        <w:rPr>
+          <w:lang w:val="en-US"/>
+        </w:rPr>
+        <w:t>next char is number</w:t>
+      </w:r>
+      <w:r>
+        <w:rPr>
+          <w:lang w:val="en-US"/>
+        </w:rPr>
+        <w:t>:</w:t>
+      </w:r>
+    </w:p>
+    <w:p>
+      <w:pPr>
+        <w:spacing w:line="360" w:lineRule="auto"/>
+        <w:rPr>
+          <w:lang w:val="en-US"/>
+        </w:rPr>
+      </w:pPr>
+      <w:r>
+        <w:rPr>
+          <w:lang w:val="en-US"/>
+        </w:rPr>
+        <w:tab/>
+      </w:r>
+      <w:r>
+        <w:rPr>
+          <w:lang w:val="en-US"/>
+        </w:rPr>
+        <w:tab/>
+      </w:r>
+      <w:r>
+        <w:rPr>
+          <w:lang w:val="en-US"/>
+        </w:rPr>
+        <w:tab/>
+      </w:r>
+      <w:r>
+        <w:rPr>
+          <w:lang w:val="en-US"/>
+        </w:rPr>
+        <w:tab/>
+        <w:t xml:space="preserve">proceed to </w:t>
+      </w:r>
+      <w:proofErr w:type="spellStart"/>
+      <w:proofErr w:type="gramStart"/>
+      <w:r>
+        <w:rPr>
+          <w:lang w:val="en-US"/>
+        </w:rPr>
+        <w:t>next</w:t>
+      </w:r>
+      <w:r>
+        <w:rPr>
+          <w:lang w:val="en-US"/>
+        </w:rPr>
+        <w:t>C</w:t>
+      </w:r>
+      <w:r>
+        <w:rPr>
+          <w:lang w:val="en-US"/>
+        </w:rPr>
+        <w:t>har</w:t>
+      </w:r>
+      <w:proofErr w:type="spellEnd"/>
+      <w:r>
+        <w:rPr>
+          <w:lang w:val="en-US"/>
+        </w:rPr>
+        <w:t>;</w:t>
+      </w:r>
+      <w:proofErr w:type="gramEnd"/>
+    </w:p>
+    <w:p>
+      <w:pPr>
+        <w:spacing w:line="360" w:lineRule="auto"/>
+        <w:rPr>
+          <w:lang w:val="en-US"/>
+        </w:rPr>
+      </w:pPr>
+      <w:r>
+        <w:rPr>
+          <w:lang w:val="en-US"/>
+        </w:rPr>
+        <w:tab/>
+      </w:r>
+      <w:r>
+        <w:rPr>
+          <w:lang w:val="en-US"/>
+        </w:rPr>
+        <w:tab/>
+      </w:r>
+      <w:r>
+        <w:rPr>
+          <w:lang w:val="en-US"/>
+        </w:rPr>
+        <w:tab/>
+      </w:r>
+      <w:r>
+        <w:rPr>
+          <w:lang w:val="en-US"/>
+        </w:rPr>
+        <w:tab/>
+      </w:r>
+      <w:r>
+        <w:rPr>
+          <w:lang w:val="en-US"/>
+        </w:rPr>
+        <w:tab/>
+        <w:t xml:space="preserve">if </w:t>
+      </w:r>
+      <w:proofErr w:type="spellStart"/>
+      <w:r>
+        <w:rPr>
+          <w:lang w:val="en-US"/>
+        </w:rPr>
+        <w:t>nextChar</w:t>
+      </w:r>
+      <w:proofErr w:type="spellEnd"/>
+      <w:r>
+        <w:rPr>
+          <w:lang w:val="en-US"/>
+        </w:rPr>
+        <w:t xml:space="preserve"> is number:</w:t>
+      </w:r>
+      <w:r>
+        <w:rPr>
+          <w:lang w:val="en-US"/>
+        </w:rPr>
+        <w:tab/>
+      </w:r>
+    </w:p>
+    <w:p>
+      <w:pPr>
+        <w:spacing w:line="360" w:lineRule="auto"/>
+        <w:rPr>
+          <w:lang w:val="en-US"/>
+        </w:rPr>
+      </w:pPr>
+      <w:r>
+        <w:rPr>
+          <w:lang w:val="en-US"/>
+        </w:rPr>
+        <w:tab/>
+      </w:r>
+      <w:r>
+        <w:rPr>
+          <w:lang w:val="en-US"/>
+        </w:rPr>
+        <w:tab/>
+      </w:r>
+      <w:r>
+        <w:rPr>
+          <w:lang w:val="en-US"/>
+        </w:rPr>
+        <w:tab/>
+      </w:r>
+      <w:r>
+        <w:rPr>
+          <w:lang w:val="en-US"/>
+        </w:rPr>
+        <w:tab/>
+      </w:r>
+      <w:r>
+        <w:rPr>
+          <w:lang w:val="en-US"/>
+        </w:rPr>
+        <w:tab/>
+      </w:r>
+      <w:r>
+        <w:rPr>
+          <w:lang w:val="en-US"/>
+        </w:rPr>
+        <w:tab/>
+        <w:t xml:space="preserve">proceed to </w:t>
+      </w:r>
+      <w:proofErr w:type="spellStart"/>
+      <w:proofErr w:type="gramStart"/>
+      <w:r>
+        <w:rPr>
+          <w:lang w:val="en-US"/>
+        </w:rPr>
+        <w:t>nextChar</w:t>
+      </w:r>
+      <w:proofErr w:type="spellEnd"/>
+      <w:r>
+        <w:rPr>
+          <w:lang w:val="en-US"/>
+        </w:rPr>
+        <w:t>;</w:t>
+      </w:r>
+      <w:proofErr w:type="gramEnd"/>
+    </w:p>
+    <w:p>
+      <w:pPr>
+        <w:spacing w:line="360" w:lineRule="auto"/>
+        <w:rPr>
+          <w:lang w:val="en-US"/>
+        </w:rPr>
+      </w:pPr>
+      <w:r>
+        <w:rPr>
+          <w:lang w:val="en-US"/>
+        </w:rPr>
+        <w:tab/>
+      </w:r>
+      <w:r>
+        <w:rPr>
+          <w:lang w:val="en-US"/>
+        </w:rPr>
+        <w:tab/>
+      </w:r>
+      <w:r>
+        <w:rPr>
+          <w:lang w:val="en-US"/>
+        </w:rPr>
+        <w:tab/>
+      </w:r>
+      <w:r>
+        <w:rPr>
+          <w:lang w:val="en-US"/>
+        </w:rPr>
+        <w:tab/>
+      </w:r>
+      <w:r>
+        <w:rPr>
+          <w:lang w:val="en-US"/>
+        </w:rPr>
+        <w:tab/>
+      </w:r>
+      <w:r>
+        <w:rPr>
+          <w:lang w:val="en-US"/>
+        </w:rPr>
+        <w:tab/>
+      </w:r>
+      <w:r>
+        <w:rPr>
+          <w:lang w:val="en-US"/>
+        </w:rPr>
+        <w:t xml:space="preserve">concatenate the </w:t>
+      </w:r>
+      <w:r>
+        <w:rPr>
+          <w:lang w:val="en-US"/>
+        </w:rPr>
+        <w:t xml:space="preserve">two </w:t>
+      </w:r>
+      <w:r>
+        <w:rPr>
+          <w:lang w:val="en-US"/>
+        </w:rPr>
+        <w:t xml:space="preserve">characters to a </w:t>
+      </w:r>
+      <w:proofErr w:type="gramStart"/>
+      <w:r>
+        <w:rPr>
+          <w:lang w:val="en-US"/>
+        </w:rPr>
+        <w:t>int</w:t>
+      </w:r>
+      <w:r>
+        <w:rPr>
+          <w:lang w:val="en-US"/>
+        </w:rPr>
+        <w:t>;</w:t>
+      </w:r>
+      <w:proofErr w:type="gramEnd"/>
+    </w:p>
+    <w:p>
+      <w:pPr>
+        <w:spacing w:line="360" w:lineRule="auto"/>
+        <w:rPr>
+          <w:lang w:val="en-US"/>
+        </w:rPr>
+      </w:pPr>
+      <w:r>
+        <w:rPr>
+          <w:lang w:val="en-US"/>
+        </w:rPr>
+        <w:tab/>
+      </w:r>
+      <w:r>
+        <w:rPr>
+          <w:lang w:val="en-US"/>
+        </w:rPr>
+        <w:tab/>
+      </w:r>
+      <w:r>
+        <w:rPr>
+          <w:lang w:val="en-US"/>
+        </w:rPr>
+        <w:tab/>
+      </w:r>
+      <w:r>
+        <w:rPr>
+          <w:lang w:val="en-US"/>
+        </w:rPr>
+        <w:tab/>
+      </w:r>
+      <w:r>
+        <w:rPr>
+          <w:lang w:val="en-US"/>
+        </w:rPr>
+        <w:tab/>
+        <w:t xml:space="preserve">else: </w:t>
+      </w:r>
+    </w:p>
+    <w:p>
+      <w:pPr>
+        <w:spacing w:line="360" w:lineRule="auto"/>
+        <w:rPr>
+          <w:lang w:val="en-US"/>
+        </w:rPr>
+      </w:pPr>
+      <w:r>
+        <w:rPr>
+          <w:lang w:val="en-US"/>
+        </w:rPr>
+        <w:tab/>
+      </w:r>
+      <w:r>
+        <w:rPr>
+          <w:lang w:val="en-US"/>
+        </w:rPr>
+        <w:tab/>
+      </w:r>
+      <w:r>
+        <w:rPr>
+          <w:lang w:val="en-US"/>
+        </w:rPr>
+        <w:tab/>
+      </w:r>
+      <w:r>
+        <w:rPr>
+          <w:lang w:val="en-US"/>
+        </w:rPr>
+        <w:tab/>
+      </w:r>
+      <w:r>
+        <w:rPr>
+          <w:lang w:val="en-US"/>
+        </w:rPr>
+        <w:tab/>
+      </w:r>
+      <w:r>
+        <w:rPr>
+          <w:lang w:val="en-US"/>
+        </w:rPr>
+        <w:tab/>
+        <w:t xml:space="preserve">concatenate the character to a </w:t>
+      </w:r>
+      <w:proofErr w:type="gramStart"/>
+      <w:r>
+        <w:rPr>
+          <w:lang w:val="en-US"/>
+        </w:rPr>
+        <w:t>int;</w:t>
+      </w:r>
+      <w:proofErr w:type="gramEnd"/>
+    </w:p>
+    <w:p>
+      <w:pPr>
+        <w:spacing w:line="360" w:lineRule="auto"/>
+        <w:rPr>
+          <w:lang w:val="en-US"/>
+        </w:rPr>
+      </w:pPr>
+      <w:r>
+        <w:rPr>
+          <w:lang w:val="en-US"/>
+        </w:rPr>
+        <w:tab/>
+      </w:r>
+      <w:r>
+        <w:rPr>
+          <w:lang w:val="en-US"/>
+        </w:rPr>
+        <w:tab/>
+      </w:r>
+      <w:r>
+        <w:rPr>
+          <w:lang w:val="en-US"/>
+        </w:rPr>
+        <w:tab/>
+        <w:t xml:space="preserve">else if next char </w:t>
+      </w:r>
+      <w:proofErr w:type="gramStart"/>
+      <w:r>
+        <w:rPr>
+          <w:lang w:val="en-US"/>
+        </w:rPr>
+        <w:t>is ’</w:t>
+      </w:r>
+      <w:proofErr w:type="gramEnd"/>
+      <w:r>
+        <w:rPr>
+          <w:lang w:val="en-US"/>
+        </w:rPr>
+        <w:t>-’:</w:t>
+      </w:r>
+    </w:p>
+    <w:p>
+      <w:pPr>
+        <w:spacing w:line="360" w:lineRule="auto"/>
+        <w:rPr>
+          <w:lang w:val="en-US"/>
+        </w:rPr>
+      </w:pPr>
+      <w:r>
+        <w:rPr>
+          <w:lang w:val="en-US"/>
+        </w:rPr>
+        <w:tab/>
+      </w:r>
+      <w:r>
+        <w:rPr>
+          <w:lang w:val="en-US"/>
+        </w:rPr>
+        <w:tab/>
+      </w:r>
+      <w:r>
+        <w:rPr>
+          <w:lang w:val="en-US"/>
+        </w:rPr>
+        <w:tab/>
+      </w:r>
+      <w:r>
+        <w:rPr>
+          <w:lang w:val="en-US"/>
+        </w:rPr>
+        <w:tab/>
+        <w:t xml:space="preserve">proceed to </w:t>
+      </w:r>
+      <w:r>
+        <w:rPr>
+          <w:lang w:val="en-US"/>
+        </w:rPr>
+        <w:t xml:space="preserve">the char after next </w:t>
+      </w:r>
+      <w:proofErr w:type="gramStart"/>
+      <w:r>
+        <w:rPr>
+          <w:lang w:val="en-US"/>
+        </w:rPr>
+        <w:t>c</w:t>
+      </w:r>
+      <w:r>
+        <w:rPr>
+          <w:lang w:val="en-US"/>
+        </w:rPr>
+        <w:t>har;</w:t>
+      </w:r>
+      <w:proofErr w:type="gramEnd"/>
+    </w:p>
+    <w:p>
+      <w:pPr>
+        <w:spacing w:line="360" w:lineRule="auto"/>
+        <w:rPr>
+          <w:lang w:val="en-US"/>
+        </w:rPr>
+      </w:pPr>
+      <w:r>
+        <w:rPr>
+          <w:lang w:val="en-US"/>
+        </w:rPr>
+        <w:tab/>
+      </w:r>
+      <w:r>
+        <w:rPr>
+          <w:lang w:val="en-US"/>
+        </w:rPr>
+        <w:tab/>
+      </w:r>
+      <w:r>
+        <w:rPr>
+          <w:lang w:val="en-US"/>
+        </w:rPr>
+        <w:tab/>
+      </w:r>
+      <w:r>
+        <w:rPr>
+          <w:lang w:val="en-US"/>
+        </w:rPr>
+        <w:tab/>
+      </w:r>
+      <w:r>
+        <w:rPr>
+          <w:lang w:val="en-US"/>
+        </w:rPr>
+        <w:tab/>
+        <w:t xml:space="preserve">if </w:t>
+      </w:r>
+      <w:proofErr w:type="spellStart"/>
+      <w:r>
+        <w:rPr>
+          <w:lang w:val="en-US"/>
+        </w:rPr>
+        <w:t>nextChar</w:t>
+      </w:r>
+      <w:proofErr w:type="spellEnd"/>
+      <w:r>
+        <w:rPr>
+          <w:lang w:val="en-US"/>
+        </w:rPr>
+        <w:t xml:space="preserve"> is number:</w:t>
+      </w:r>
+      <w:r>
+        <w:rPr>
+          <w:lang w:val="en-US"/>
+        </w:rPr>
+        <w:tab/>
+      </w:r>
+    </w:p>
+    <w:p>
+      <w:pPr>
+        <w:spacing w:line="360" w:lineRule="auto"/>
+        <w:rPr>
+          <w:lang w:val="en-US"/>
+        </w:rPr>
+      </w:pPr>
+      <w:r>
+        <w:rPr>
+          <w:lang w:val="en-US"/>
+        </w:rPr>
+        <w:tab/>
+      </w:r>
+      <w:r>
+        <w:rPr>
+          <w:lang w:val="en-US"/>
+        </w:rPr>
+        <w:tab/>
+      </w:r>
+      <w:r>
+        <w:rPr>
+          <w:lang w:val="en-US"/>
+        </w:rPr>
+        <w:tab/>
+      </w:r>
+      <w:r>
+        <w:rPr>
+          <w:lang w:val="en-US"/>
+        </w:rPr>
+        <w:tab/>
+      </w:r>
+      <w:r>
+        <w:rPr>
+          <w:lang w:val="en-US"/>
+        </w:rPr>
+        <w:tab/>
+      </w:r>
+      <w:r>
+        <w:rPr>
+          <w:lang w:val="en-US"/>
+        </w:rPr>
+        <w:tab/>
+        <w:t xml:space="preserve">proceed to </w:t>
+      </w:r>
+      <w:proofErr w:type="spellStart"/>
+      <w:proofErr w:type="gramStart"/>
+      <w:r>
+        <w:rPr>
+          <w:lang w:val="en-US"/>
+        </w:rPr>
+        <w:t>nextChar</w:t>
+      </w:r>
+      <w:proofErr w:type="spellEnd"/>
+      <w:r>
+        <w:rPr>
+          <w:lang w:val="en-US"/>
+        </w:rPr>
+        <w:t>;</w:t>
+      </w:r>
+      <w:proofErr w:type="gramEnd"/>
+    </w:p>
+    <w:p>
+      <w:pPr>
+        <w:spacing w:line="360" w:lineRule="auto"/>
+        <w:rPr>
+          <w:lang w:val="en-US"/>
+        </w:rPr>
+      </w:pPr>
+      <w:r>
+        <w:rPr>
+          <w:lang w:val="en-US"/>
+        </w:rPr>
+        <w:tab/>
+      </w:r>
+      <w:r>
+        <w:rPr>
+          <w:lang w:val="en-US"/>
+        </w:rPr>
+        <w:tab/>
+      </w:r>
+      <w:r>
+        <w:rPr>
+          <w:lang w:val="en-US"/>
+        </w:rPr>
+        <w:tab/>
+      </w:r>
+      <w:r>
+        <w:rPr>
+          <w:lang w:val="en-US"/>
+        </w:rPr>
+        <w:tab/>
+      </w:r>
+      <w:r>
+        <w:rPr>
+          <w:lang w:val="en-US"/>
+        </w:rPr>
+        <w:tab/>
+      </w:r>
+      <w:r>
+        <w:rPr>
+          <w:lang w:val="en-US"/>
+        </w:rPr>
+        <w:tab/>
+        <w:t xml:space="preserve">concatenate the two characters to a </w:t>
+      </w:r>
+      <w:proofErr w:type="gramStart"/>
+      <w:r>
+        <w:rPr>
+          <w:lang w:val="en-US"/>
+        </w:rPr>
+        <w:t>int;</w:t>
+      </w:r>
+      <w:proofErr w:type="gramEnd"/>
+    </w:p>
+    <w:p>
+      <w:pPr>
+        <w:spacing w:line="360" w:lineRule="auto"/>
+        <w:rPr>
+          <w:lang w:val="en-US"/>
+        </w:rPr>
+      </w:pPr>
+      <w:r>
+        <w:rPr>
+          <w:lang w:val="en-US"/>
+        </w:rPr>
         <w:lastRenderedPageBreak/>
         <w:tab/>
       </w:r>
@@ -2450,6 +4028,253 @@
           <w:lang w:val="en-US"/>
         </w:rPr>
         <w:tab/>
+      </w:r>
+      <w:r>
+        <w:rPr>
+          <w:lang w:val="en-US"/>
+        </w:rPr>
+        <w:tab/>
+      </w:r>
+      <w:r>
+        <w:rPr>
+          <w:lang w:val="en-US"/>
+        </w:rPr>
+        <w:tab/>
+        <w:t xml:space="preserve">else: </w:t>
+      </w:r>
+    </w:p>
+    <w:p>
+      <w:pPr>
+        <w:spacing w:line="360" w:lineRule="auto"/>
+        <w:rPr>
+          <w:lang w:val="en-US"/>
+        </w:rPr>
+      </w:pPr>
+      <w:r>
+        <w:rPr>
+          <w:lang w:val="en-US"/>
+        </w:rPr>
+        <w:tab/>
+      </w:r>
+      <w:r>
+        <w:rPr>
+          <w:lang w:val="en-US"/>
+        </w:rPr>
+        <w:tab/>
+      </w:r>
+      <w:r>
+        <w:rPr>
+          <w:lang w:val="en-US"/>
+        </w:rPr>
+        <w:tab/>
+      </w:r>
+      <w:r>
+        <w:rPr>
+          <w:lang w:val="en-US"/>
+        </w:rPr>
+        <w:tab/>
+      </w:r>
+      <w:r>
+        <w:rPr>
+          <w:lang w:val="en-US"/>
+        </w:rPr>
+        <w:tab/>
+      </w:r>
+      <w:r>
+        <w:rPr>
+          <w:lang w:val="en-US"/>
+        </w:rPr>
+        <w:tab/>
+        <w:t xml:space="preserve">concatenate the character to a </w:t>
+      </w:r>
+      <w:proofErr w:type="gramStart"/>
+      <w:r>
+        <w:rPr>
+          <w:lang w:val="en-US"/>
+        </w:rPr>
+        <w:t>int;</w:t>
+      </w:r>
+      <w:proofErr w:type="gramEnd"/>
+    </w:p>
+    <w:p>
+      <w:pPr>
+        <w:spacing w:line="360" w:lineRule="auto"/>
+        <w:rPr>
+          <w:lang w:val="en-US"/>
+        </w:rPr>
+      </w:pPr>
+    </w:p>
+    <w:p>
+      <w:pPr>
+        <w:spacing w:line="360" w:lineRule="auto"/>
+        <w:rPr>
+          <w:lang w:val="en-US"/>
+        </w:rPr>
+      </w:pPr>
+      <w:r>
+        <w:rPr>
+          <w:lang w:val="en-US"/>
+        </w:rPr>
+        <w:tab/>
+      </w:r>
+      <w:r>
+        <w:rPr>
+          <w:lang w:val="en-US"/>
+        </w:rPr>
+        <w:tab/>
+      </w:r>
+      <w:r>
+        <w:rPr>
+          <w:lang w:val="en-US"/>
+        </w:rPr>
+        <w:tab/>
+      </w:r>
+      <w:r>
+        <w:rPr>
+          <w:lang w:val="en-US"/>
+        </w:rPr>
+        <w:tab/>
+        <w:t>if the horizontal distance is valid:</w:t>
+      </w:r>
+    </w:p>
+    <w:p>
+      <w:pPr>
+        <w:spacing w:line="360" w:lineRule="auto"/>
+        <w:rPr>
+          <w:lang w:val="en-US"/>
+        </w:rPr>
+      </w:pPr>
+      <w:r>
+        <w:rPr>
+          <w:lang w:val="en-US"/>
+        </w:rPr>
+        <w:tab/>
+      </w:r>
+      <w:r>
+        <w:rPr>
+          <w:lang w:val="en-US"/>
+        </w:rPr>
+        <w:tab/>
+      </w:r>
+      <w:r>
+        <w:rPr>
+          <w:lang w:val="en-US"/>
+        </w:rPr>
+        <w:tab/>
+      </w:r>
+      <w:r>
+        <w:rPr>
+          <w:lang w:val="en-US"/>
+        </w:rPr>
+        <w:tab/>
+      </w:r>
+      <w:r>
+        <w:rPr>
+          <w:lang w:val="en-US"/>
+        </w:rPr>
+        <w:tab/>
+        <w:t>call plotline function</w:t>
+      </w:r>
+    </w:p>
+    <w:p>
+      <w:pPr>
+        <w:spacing w:line="360" w:lineRule="auto"/>
+        <w:rPr>
+          <w:lang w:val="en-US"/>
+        </w:rPr>
+      </w:pPr>
+      <w:r>
+        <w:rPr>
+          <w:lang w:val="en-US"/>
+        </w:rPr>
+        <w:tab/>
+      </w:r>
+      <w:r>
+        <w:rPr>
+          <w:lang w:val="en-US"/>
+        </w:rPr>
+        <w:tab/>
+      </w:r>
+      <w:r>
+        <w:rPr>
+          <w:lang w:val="en-US"/>
+        </w:rPr>
+        <w:tab/>
+      </w:r>
+      <w:r>
+        <w:rPr>
+          <w:lang w:val="en-US"/>
+        </w:rPr>
+        <w:tab/>
+      </w:r>
+      <w:r>
+        <w:rPr>
+          <w:lang w:val="en-US"/>
+        </w:rPr>
+        <w:tab/>
+        <w:t xml:space="preserve">update </w:t>
+      </w:r>
+      <w:proofErr w:type="spellStart"/>
+      <w:r>
+        <w:rPr>
+          <w:lang w:val="en-US"/>
+        </w:rPr>
+        <w:t>currentRow</w:t>
+      </w:r>
+      <w:proofErr w:type="spellEnd"/>
+      <w:r>
+        <w:rPr>
+          <w:lang w:val="en-US"/>
+        </w:rPr>
+        <w:t xml:space="preserve"> &amp; </w:t>
+      </w:r>
+      <w:proofErr w:type="spellStart"/>
+      <w:proofErr w:type="gramStart"/>
+      <w:r>
+        <w:rPr>
+          <w:lang w:val="en-US"/>
+        </w:rPr>
+        <w:t>currentCol</w:t>
+      </w:r>
+      <w:proofErr w:type="spellEnd"/>
+      <w:r>
+        <w:rPr>
+          <w:lang w:val="en-US"/>
+        </w:rPr>
+        <w:t>;</w:t>
+      </w:r>
+      <w:proofErr w:type="gramEnd"/>
+    </w:p>
+    <w:p>
+      <w:pPr>
+        <w:spacing w:line="360" w:lineRule="auto"/>
+        <w:rPr>
+          <w:lang w:val="en-US"/>
+        </w:rPr>
+      </w:pPr>
+      <w:r>
+        <w:rPr>
+          <w:lang w:val="en-US"/>
+        </w:rPr>
+        <w:tab/>
+      </w:r>
+      <w:r>
+        <w:rPr>
+          <w:lang w:val="en-US"/>
+        </w:rPr>
+        <w:tab/>
+      </w:r>
+      <w:r>
+        <w:rPr>
+          <w:lang w:val="en-US"/>
+        </w:rPr>
+        <w:tab/>
+      </w:r>
+      <w:r>
+        <w:rPr>
+          <w:lang w:val="en-US"/>
+        </w:rPr>
+        <w:tab/>
         <w:t>else:</w:t>
       </w:r>
     </w:p>
@@ -2484,11 +4309,166 @@
         </w:rPr>
         <w:tab/>
       </w:r>
+      <w:r>
+        <w:rPr>
+          <w:lang w:val="en-US"/>
+        </w:rPr>
+        <w:tab/>
+        <w:t>update</w:t>
+      </w:r>
+      <w:r>
+        <w:rPr>
+          <w:lang w:val="en-US"/>
+        </w:rPr>
+        <w:t xml:space="preserve"> </w:t>
+      </w:r>
+      <w:proofErr w:type="spellStart"/>
       <w:proofErr w:type="gramStart"/>
       <w:r>
         <w:rPr>
           <w:lang w:val="en-US"/>
         </w:rPr>
+        <w:t>b</w:t>
+      </w:r>
+      <w:r>
+        <w:rPr>
+          <w:lang w:val="en-US"/>
+        </w:rPr>
+        <w:t>adPos</w:t>
+      </w:r>
+      <w:proofErr w:type="spellEnd"/>
+      <w:r>
+        <w:rPr>
+          <w:lang w:val="en-US"/>
+        </w:rPr>
+        <w:t>;</w:t>
+      </w:r>
+      <w:proofErr w:type="gramEnd"/>
+    </w:p>
+    <w:p>
+      <w:pPr>
+        <w:spacing w:line="360" w:lineRule="auto"/>
+        <w:rPr>
+          <w:lang w:val="en-US"/>
+        </w:rPr>
+      </w:pPr>
+      <w:r>
+        <w:rPr>
+          <w:lang w:val="en-US"/>
+        </w:rPr>
+        <w:tab/>
+      </w:r>
+      <w:r>
+        <w:rPr>
+          <w:lang w:val="en-US"/>
+        </w:rPr>
+        <w:tab/>
+      </w:r>
+      <w:r>
+        <w:rPr>
+          <w:lang w:val="en-US"/>
+        </w:rPr>
+        <w:tab/>
+        <w:t>else:</w:t>
+      </w:r>
+    </w:p>
+    <w:p>
+      <w:pPr>
+        <w:spacing w:line="360" w:lineRule="auto"/>
+        <w:rPr>
+          <w:lang w:val="en-US"/>
+        </w:rPr>
+      </w:pPr>
+      <w:r>
+        <w:rPr>
+          <w:lang w:val="en-US"/>
+        </w:rPr>
+        <w:tab/>
+      </w:r>
+      <w:r>
+        <w:rPr>
+          <w:lang w:val="en-US"/>
+        </w:rPr>
+        <w:tab/>
+      </w:r>
+      <w:r>
+        <w:rPr>
+          <w:lang w:val="en-US"/>
+        </w:rPr>
+        <w:tab/>
+      </w:r>
+      <w:r>
+        <w:rPr>
+          <w:lang w:val="en-US"/>
+        </w:rPr>
+        <w:tab/>
+        <w:t>update</w:t>
+      </w:r>
+      <w:r>
+        <w:rPr>
+          <w:lang w:val="en-US"/>
+        </w:rPr>
+        <w:t xml:space="preserve"> </w:t>
+      </w:r>
+      <w:proofErr w:type="spellStart"/>
+      <w:proofErr w:type="gramStart"/>
+      <w:r>
+        <w:rPr>
+          <w:lang w:val="en-US"/>
+        </w:rPr>
+        <w:t>b</w:t>
+      </w:r>
+      <w:r>
+        <w:rPr>
+          <w:lang w:val="en-US"/>
+        </w:rPr>
+        <w:t>adPos</w:t>
+      </w:r>
+      <w:proofErr w:type="spellEnd"/>
+      <w:r>
+        <w:rPr>
+          <w:lang w:val="en-US"/>
+        </w:rPr>
+        <w:t>;</w:t>
+      </w:r>
+      <w:proofErr w:type="gramEnd"/>
+    </w:p>
+    <w:p>
+      <w:pPr>
+        <w:spacing w:line="360" w:lineRule="auto"/>
+        <w:rPr>
+          <w:lang w:val="en-US"/>
+        </w:rPr>
+      </w:pPr>
+      <w:r>
+        <w:rPr>
+          <w:lang w:val="en-US"/>
+        </w:rPr>
+        <w:tab/>
+      </w:r>
+      <w:r>
+        <w:rPr>
+          <w:lang w:val="en-US"/>
+        </w:rPr>
+        <w:tab/>
+      </w:r>
+      <w:r>
+        <w:rPr>
+          <w:lang w:val="en-US"/>
+        </w:rPr>
+        <w:tab/>
+      </w:r>
+      <w:r>
+        <w:rPr>
+          <w:lang w:val="en-US"/>
+        </w:rPr>
+        <w:tab/>
+      </w:r>
+      <w:proofErr w:type="gramStart"/>
+      <w:r>
+        <w:rPr>
+          <w:lang w:val="en-US"/>
+        </w:rPr>
         <w:t>break;</w:t>
       </w:r>
       <w:proofErr w:type="gramEnd"/>
@@ -2496,101 +4476,79 @@
     <w:p>
       <w:pPr>
         <w:spacing w:line="360" w:lineRule="auto"/>
-        <w:rPr>
-          <w:lang w:val="en-US"/>
-        </w:rPr>
-      </w:pPr>
-      <w:r>
-        <w:rPr>
-          <w:lang w:val="en-US"/>
-        </w:rPr>
-        <w:tab/>
-      </w:r>
-      <w:r>
-        <w:rPr>
-          <w:lang w:val="en-US"/>
-        </w:rPr>
-        <w:tab/>
-        <w:t>else if next char is ‘B’ or ‘b’:</w:t>
-      </w:r>
-    </w:p>
-    <w:p>
-      <w:pPr>
-        <w:spacing w:line="360" w:lineRule="auto"/>
-        <w:rPr>
-          <w:lang w:val="en-US"/>
-        </w:rPr>
-      </w:pPr>
-      <w:r>
-        <w:rPr>
-          <w:lang w:val="en-US"/>
-        </w:rPr>
-        <w:tab/>
-      </w:r>
-      <w:r>
-        <w:rPr>
-          <w:lang w:val="en-US"/>
-        </w:rPr>
-        <w:tab/>
-      </w:r>
-      <w:r>
-        <w:rPr>
-          <w:lang w:val="en-US"/>
-        </w:rPr>
-        <w:tab/>
-        <w:t>if next char is valid:</w:t>
-      </w:r>
-    </w:p>
-    <w:p>
-      <w:pPr>
-        <w:spacing w:line="360" w:lineRule="auto"/>
-        <w:rPr>
-          <w:lang w:val="en-US"/>
-        </w:rPr>
-      </w:pPr>
-      <w:r>
-        <w:rPr>
-          <w:lang w:val="en-US"/>
-        </w:rPr>
-        <w:tab/>
-      </w:r>
-      <w:r>
-        <w:rPr>
-          <w:lang w:val="en-US"/>
-        </w:rPr>
-        <w:tab/>
-      </w:r>
-      <w:r>
-        <w:rPr>
-          <w:lang w:val="en-US"/>
-        </w:rPr>
-        <w:tab/>
-      </w:r>
-      <w:r>
-        <w:rPr>
-          <w:lang w:val="en-US"/>
-        </w:rPr>
-        <w:tab/>
-      </w:r>
-      <w:r>
-        <w:rPr>
-          <w:rFonts w:hint="eastAsia"/>
-          <w:lang w:val="en-US"/>
-        </w:rPr>
-        <w:t>set</w:t>
-      </w:r>
-      <w:r>
-        <w:rPr>
-          <w:lang w:val="en-US"/>
-        </w:rPr>
-        <w:t xml:space="preserve"> mode to </w:t>
-      </w:r>
+        <w:ind w:left="720" w:firstLine="720"/>
+        <w:rPr>
+          <w:lang w:val="en-US"/>
+        </w:rPr>
+      </w:pPr>
+      <w:r>
+        <w:rPr>
+          <w:lang w:val="en-US"/>
+        </w:rPr>
+        <w:t>else if next char is ‘V’ or ‘v’:</w:t>
+      </w:r>
+    </w:p>
+    <w:p>
+      <w:pPr>
+        <w:spacing w:line="360" w:lineRule="auto"/>
+        <w:ind w:left="1440" w:firstLine="720"/>
+        <w:rPr>
+          <w:lang w:val="en-US"/>
+        </w:rPr>
+      </w:pPr>
+      <w:r>
+        <w:rPr>
+          <w:lang w:val="en-US"/>
+        </w:rPr>
+        <w:t>if next char is number:</w:t>
+      </w:r>
+    </w:p>
+    <w:p>
+      <w:pPr>
+        <w:spacing w:line="360" w:lineRule="auto"/>
+        <w:rPr>
+          <w:lang w:val="en-US"/>
+        </w:rPr>
+      </w:pPr>
+      <w:r>
+        <w:rPr>
+          <w:lang w:val="en-US"/>
+        </w:rPr>
+        <w:tab/>
+      </w:r>
+      <w:r>
+        <w:rPr>
+          <w:lang w:val="en-US"/>
+        </w:rPr>
+        <w:tab/>
+      </w:r>
+      <w:r>
+        <w:rPr>
+          <w:lang w:val="en-US"/>
+        </w:rPr>
+        <w:tab/>
+      </w:r>
+      <w:r>
+        <w:rPr>
+          <w:lang w:val="en-US"/>
+        </w:rPr>
+        <w:tab/>
+        <w:t xml:space="preserve">proceed to </w:t>
+      </w:r>
+      <w:proofErr w:type="spellStart"/>
       <w:proofErr w:type="gramStart"/>
       <w:r>
         <w:rPr>
           <w:lang w:val="en-US"/>
         </w:rPr>
-        <w:t>BG;</w:t>
+        <w:t>nextChar</w:t>
+      </w:r>
+      <w:proofErr w:type="spellEnd"/>
+      <w:r>
+        <w:rPr>
+          <w:lang w:val="en-US"/>
+        </w:rPr>
+        <w:t>;</w:t>
       </w:r>
       <w:proofErr w:type="gramEnd"/>
     </w:p>
@@ -2624,27 +4582,319 @@
           <w:lang w:val="en-US"/>
         </w:rPr>
         <w:tab/>
-        <w:t xml:space="preserve">sets </w:t>
+      </w:r>
+      <w:r>
+        <w:rPr>
+          <w:lang w:val="en-US"/>
+        </w:rPr>
+        <w:tab/>
+        <w:t xml:space="preserve">if </w:t>
       </w:r>
       <w:proofErr w:type="spellStart"/>
       <w:r>
         <w:rPr>
           <w:lang w:val="en-US"/>
         </w:rPr>
-        <w:t>currentChar</w:t>
+        <w:t>nextChar</w:t>
       </w:r>
       <w:proofErr w:type="spellEnd"/>
       <w:r>
         <w:rPr>
           <w:lang w:val="en-US"/>
         </w:rPr>
-        <w:t xml:space="preserve"> to next </w:t>
-      </w:r>
+        <w:t xml:space="preserve"> is number:</w:t>
+      </w:r>
+      <w:r>
+        <w:rPr>
+          <w:lang w:val="en-US"/>
+        </w:rPr>
+        <w:tab/>
+      </w:r>
+    </w:p>
+    <w:p>
+      <w:pPr>
+        <w:spacing w:line="360" w:lineRule="auto"/>
+        <w:rPr>
+          <w:lang w:val="en-US"/>
+        </w:rPr>
+      </w:pPr>
+      <w:r>
+        <w:rPr>
+          <w:lang w:val="en-US"/>
+        </w:rPr>
+        <w:tab/>
+      </w:r>
+      <w:r>
+        <w:rPr>
+          <w:lang w:val="en-US"/>
+        </w:rPr>
+        <w:tab/>
+      </w:r>
+      <w:r>
+        <w:rPr>
+          <w:lang w:val="en-US"/>
+        </w:rPr>
+        <w:tab/>
+      </w:r>
+      <w:r>
+        <w:rPr>
+          <w:lang w:val="en-US"/>
+        </w:rPr>
+        <w:tab/>
+      </w:r>
+      <w:r>
+        <w:rPr>
+          <w:lang w:val="en-US"/>
+        </w:rPr>
+        <w:tab/>
+      </w:r>
+      <w:r>
+        <w:rPr>
+          <w:lang w:val="en-US"/>
+        </w:rPr>
+        <w:tab/>
+        <w:t xml:space="preserve">proceed to </w:t>
+      </w:r>
+      <w:proofErr w:type="spellStart"/>
       <w:proofErr w:type="gramStart"/>
       <w:r>
         <w:rPr>
           <w:lang w:val="en-US"/>
         </w:rPr>
+        <w:t>nextChar</w:t>
+      </w:r>
+      <w:proofErr w:type="spellEnd"/>
+      <w:r>
+        <w:rPr>
+          <w:lang w:val="en-US"/>
+        </w:rPr>
+        <w:t>;</w:t>
+      </w:r>
+      <w:proofErr w:type="gramEnd"/>
+    </w:p>
+    <w:p>
+      <w:pPr>
+        <w:spacing w:line="360" w:lineRule="auto"/>
+        <w:rPr>
+          <w:lang w:val="en-US"/>
+        </w:rPr>
+      </w:pPr>
+      <w:r>
+        <w:rPr>
+          <w:lang w:val="en-US"/>
+        </w:rPr>
+        <w:tab/>
+      </w:r>
+      <w:r>
+        <w:rPr>
+          <w:lang w:val="en-US"/>
+        </w:rPr>
+        <w:tab/>
+      </w:r>
+      <w:r>
+        <w:rPr>
+          <w:lang w:val="en-US"/>
+        </w:rPr>
+        <w:tab/>
+      </w:r>
+      <w:r>
+        <w:rPr>
+          <w:lang w:val="en-US"/>
+        </w:rPr>
+        <w:tab/>
+      </w:r>
+      <w:r>
+        <w:rPr>
+          <w:lang w:val="en-US"/>
+        </w:rPr>
+        <w:tab/>
+      </w:r>
+      <w:r>
+        <w:rPr>
+          <w:lang w:val="en-US"/>
+        </w:rPr>
+        <w:tab/>
+        <w:t xml:space="preserve">concatenate the two characters to a </w:t>
+      </w:r>
+      <w:proofErr w:type="gramStart"/>
+      <w:r>
+        <w:rPr>
+          <w:lang w:val="en-US"/>
+        </w:rPr>
+        <w:t>int;</w:t>
+      </w:r>
+      <w:proofErr w:type="gramEnd"/>
+    </w:p>
+    <w:p>
+      <w:pPr>
+        <w:spacing w:line="360" w:lineRule="auto"/>
+        <w:rPr>
+          <w:lang w:val="en-US"/>
+        </w:rPr>
+      </w:pPr>
+      <w:r>
+        <w:rPr>
+          <w:lang w:val="en-US"/>
+        </w:rPr>
+        <w:tab/>
+      </w:r>
+      <w:r>
+        <w:rPr>
+          <w:lang w:val="en-US"/>
+        </w:rPr>
+        <w:tab/>
+      </w:r>
+      <w:r>
+        <w:rPr>
+          <w:lang w:val="en-US"/>
+        </w:rPr>
+        <w:tab/>
+      </w:r>
+      <w:r>
+        <w:rPr>
+          <w:lang w:val="en-US"/>
+        </w:rPr>
+        <w:tab/>
+      </w:r>
+      <w:r>
+        <w:rPr>
+          <w:lang w:val="en-US"/>
+        </w:rPr>
+        <w:tab/>
+        <w:t xml:space="preserve">else: </w:t>
+      </w:r>
+    </w:p>
+    <w:p>
+      <w:pPr>
+        <w:spacing w:line="360" w:lineRule="auto"/>
+        <w:rPr>
+          <w:lang w:val="en-US"/>
+        </w:rPr>
+      </w:pPr>
+      <w:r>
+        <w:rPr>
+          <w:lang w:val="en-US"/>
+        </w:rPr>
+        <w:tab/>
+      </w:r>
+      <w:r>
+        <w:rPr>
+          <w:lang w:val="en-US"/>
+        </w:rPr>
+        <w:tab/>
+      </w:r>
+      <w:r>
+        <w:rPr>
+          <w:lang w:val="en-US"/>
+        </w:rPr>
+        <w:tab/>
+      </w:r>
+      <w:r>
+        <w:rPr>
+          <w:lang w:val="en-US"/>
+        </w:rPr>
+        <w:tab/>
+      </w:r>
+      <w:r>
+        <w:rPr>
+          <w:lang w:val="en-US"/>
+        </w:rPr>
+        <w:tab/>
+      </w:r>
+      <w:r>
+        <w:rPr>
+          <w:lang w:val="en-US"/>
+        </w:rPr>
+        <w:tab/>
+        <w:t xml:space="preserve">concatenate the character to a </w:t>
+      </w:r>
+      <w:proofErr w:type="gramStart"/>
+      <w:r>
+        <w:rPr>
+          <w:lang w:val="en-US"/>
+        </w:rPr>
+        <w:t>int;</w:t>
+      </w:r>
+      <w:proofErr w:type="gramEnd"/>
+    </w:p>
+    <w:p>
+      <w:pPr>
+        <w:spacing w:line="360" w:lineRule="auto"/>
+        <w:rPr>
+          <w:lang w:val="en-US"/>
+        </w:rPr>
+      </w:pPr>
+      <w:r>
+        <w:rPr>
+          <w:lang w:val="en-US"/>
+        </w:rPr>
+        <w:tab/>
+      </w:r>
+      <w:r>
+        <w:rPr>
+          <w:lang w:val="en-US"/>
+        </w:rPr>
+        <w:tab/>
+      </w:r>
+      <w:r>
+        <w:rPr>
+          <w:lang w:val="en-US"/>
+        </w:rPr>
+        <w:tab/>
+        <w:t xml:space="preserve">else if next char </w:t>
+      </w:r>
+      <w:proofErr w:type="gramStart"/>
+      <w:r>
+        <w:rPr>
+          <w:lang w:val="en-US"/>
+        </w:rPr>
+        <w:t>is ’</w:t>
+      </w:r>
+      <w:proofErr w:type="gramEnd"/>
+      <w:r>
+        <w:rPr>
+          <w:lang w:val="en-US"/>
+        </w:rPr>
+        <w:t>-’:</w:t>
+      </w:r>
+    </w:p>
+    <w:p>
+      <w:pPr>
+        <w:spacing w:line="360" w:lineRule="auto"/>
+        <w:rPr>
+          <w:lang w:val="en-US"/>
+        </w:rPr>
+      </w:pPr>
+      <w:r>
+        <w:rPr>
+          <w:lang w:val="en-US"/>
+        </w:rPr>
+        <w:tab/>
+      </w:r>
+      <w:r>
+        <w:rPr>
+          <w:lang w:val="en-US"/>
+        </w:rPr>
+        <w:tab/>
+      </w:r>
+      <w:r>
+        <w:rPr>
+          <w:lang w:val="en-US"/>
+        </w:rPr>
+        <w:tab/>
+      </w:r>
+      <w:r>
+        <w:rPr>
+          <w:lang w:val="en-US"/>
+        </w:rPr>
+        <w:tab/>
+        <w:t xml:space="preserve">proceed to the char after next </w:t>
+      </w:r>
+      <w:proofErr w:type="gramStart"/>
+      <w:r>
+        <w:rPr>
+          <w:lang w:val="en-US"/>
+        </w:rPr>
         <w:t>char;</w:t>
       </w:r>
       <w:proofErr w:type="gramEnd"/>
@@ -2679,14 +4929,93 @@
           <w:lang w:val="en-US"/>
         </w:rPr>
         <w:tab/>
-        <w:t xml:space="preserve">go to next </w:t>
-      </w:r>
+      </w:r>
+      <w:r>
+        <w:rPr>
+          <w:lang w:val="en-US"/>
+        </w:rPr>
+        <w:tab/>
+        <w:t xml:space="preserve">if </w:t>
+      </w:r>
+      <w:proofErr w:type="spellStart"/>
+      <w:r>
+        <w:rPr>
+          <w:lang w:val="en-US"/>
+        </w:rPr>
+        <w:t>nextChar</w:t>
+      </w:r>
+      <w:proofErr w:type="spellEnd"/>
+      <w:r>
+        <w:rPr>
+          <w:lang w:val="en-US"/>
+        </w:rPr>
+        <w:t xml:space="preserve"> is number:</w:t>
+      </w:r>
+      <w:r>
+        <w:rPr>
+          <w:lang w:val="en-US"/>
+        </w:rPr>
+        <w:tab/>
+      </w:r>
+    </w:p>
+    <w:p>
+      <w:pPr>
+        <w:spacing w:line="360" w:lineRule="auto"/>
+        <w:rPr>
+          <w:lang w:val="en-US"/>
+        </w:rPr>
+      </w:pPr>
+      <w:r>
+        <w:rPr>
+          <w:lang w:val="en-US"/>
+        </w:rPr>
+        <w:tab/>
+      </w:r>
+      <w:r>
+        <w:rPr>
+          <w:lang w:val="en-US"/>
+        </w:rPr>
+        <w:tab/>
+      </w:r>
+      <w:r>
+        <w:rPr>
+          <w:lang w:val="en-US"/>
+        </w:rPr>
+        <w:tab/>
+      </w:r>
+      <w:r>
+        <w:rPr>
+          <w:lang w:val="en-US"/>
+        </w:rPr>
+        <w:tab/>
+      </w:r>
+      <w:r>
+        <w:rPr>
+          <w:lang w:val="en-US"/>
+        </w:rPr>
+        <w:tab/>
+      </w:r>
+      <w:r>
+        <w:rPr>
+          <w:lang w:val="en-US"/>
+        </w:rPr>
+        <w:tab/>
+        <w:t xml:space="preserve">proceed to </w:t>
+      </w:r>
+      <w:proofErr w:type="spellStart"/>
       <w:proofErr w:type="gramStart"/>
       <w:r>
         <w:rPr>
           <w:lang w:val="en-US"/>
         </w:rPr>
-        <w:t>char;</w:t>
+        <w:t>nextChar</w:t>
+      </w:r>
+      <w:proofErr w:type="spellEnd"/>
+      <w:r>
+        <w:rPr>
+          <w:lang w:val="en-US"/>
+        </w:rPr>
+        <w:t>;</w:t>
       </w:r>
       <w:proofErr w:type="gramEnd"/>
     </w:p>
@@ -2714,6 +5043,340 @@
           <w:lang w:val="en-US"/>
         </w:rPr>
         <w:tab/>
+      </w:r>
+      <w:r>
+        <w:rPr>
+          <w:lang w:val="en-US"/>
+        </w:rPr>
+        <w:tab/>
+      </w:r>
+      <w:r>
+        <w:rPr>
+          <w:lang w:val="en-US"/>
+        </w:rPr>
+        <w:tab/>
+      </w:r>
+      <w:r>
+        <w:rPr>
+          <w:lang w:val="en-US"/>
+        </w:rPr>
+        <w:tab/>
+        <w:t xml:space="preserve">concatenate the two characters to a </w:t>
+      </w:r>
+      <w:proofErr w:type="gramStart"/>
+      <w:r>
+        <w:rPr>
+          <w:lang w:val="en-US"/>
+        </w:rPr>
+        <w:t>int;</w:t>
+      </w:r>
+      <w:proofErr w:type="gramEnd"/>
+    </w:p>
+    <w:p>
+      <w:pPr>
+        <w:spacing w:line="360" w:lineRule="auto"/>
+        <w:rPr>
+          <w:lang w:val="en-US"/>
+        </w:rPr>
+      </w:pPr>
+      <w:r>
+        <w:rPr>
+          <w:lang w:val="en-US"/>
+        </w:rPr>
+        <w:tab/>
+      </w:r>
+      <w:r>
+        <w:rPr>
+          <w:lang w:val="en-US"/>
+        </w:rPr>
+        <w:tab/>
+      </w:r>
+      <w:r>
+        <w:rPr>
+          <w:lang w:val="en-US"/>
+        </w:rPr>
+        <w:tab/>
+      </w:r>
+      <w:r>
+        <w:rPr>
+          <w:lang w:val="en-US"/>
+        </w:rPr>
+        <w:tab/>
+      </w:r>
+      <w:r>
+        <w:rPr>
+          <w:lang w:val="en-US"/>
+        </w:rPr>
+        <w:tab/>
+        <w:t xml:space="preserve">else: </w:t>
+      </w:r>
+    </w:p>
+    <w:p>
+      <w:pPr>
+        <w:spacing w:line="360" w:lineRule="auto"/>
+        <w:rPr>
+          <w:lang w:val="en-US"/>
+        </w:rPr>
+      </w:pPr>
+      <w:r>
+        <w:rPr>
+          <w:lang w:val="en-US"/>
+        </w:rPr>
+        <w:tab/>
+      </w:r>
+      <w:r>
+        <w:rPr>
+          <w:lang w:val="en-US"/>
+        </w:rPr>
+        <w:tab/>
+      </w:r>
+      <w:r>
+        <w:rPr>
+          <w:lang w:val="en-US"/>
+        </w:rPr>
+        <w:tab/>
+      </w:r>
+      <w:r>
+        <w:rPr>
+          <w:lang w:val="en-US"/>
+        </w:rPr>
+        <w:tab/>
+      </w:r>
+      <w:r>
+        <w:rPr>
+          <w:lang w:val="en-US"/>
+        </w:rPr>
+        <w:tab/>
+      </w:r>
+      <w:r>
+        <w:rPr>
+          <w:lang w:val="en-US"/>
+        </w:rPr>
+        <w:tab/>
+        <w:t xml:space="preserve">concatenate the character to a </w:t>
+      </w:r>
+      <w:proofErr w:type="gramStart"/>
+      <w:r>
+        <w:rPr>
+          <w:lang w:val="en-US"/>
+        </w:rPr>
+        <w:t>int;</w:t>
+      </w:r>
+      <w:proofErr w:type="gramEnd"/>
+    </w:p>
+    <w:p>
+      <w:pPr>
+        <w:spacing w:line="360" w:lineRule="auto"/>
+        <w:rPr>
+          <w:lang w:val="en-US"/>
+        </w:rPr>
+      </w:pPr>
+      <w:r>
+        <w:rPr>
+          <w:lang w:val="en-US"/>
+        </w:rPr>
+        <w:tab/>
+      </w:r>
+      <w:r>
+        <w:rPr>
+          <w:lang w:val="en-US"/>
+        </w:rPr>
+        <w:tab/>
+      </w:r>
+      <w:r>
+        <w:rPr>
+          <w:lang w:val="en-US"/>
+        </w:rPr>
+        <w:tab/>
+      </w:r>
+      <w:r>
+        <w:rPr>
+          <w:lang w:val="en-US"/>
+        </w:rPr>
+        <w:tab/>
+        <w:t xml:space="preserve">concatenate the characters to a </w:t>
+      </w:r>
+      <w:proofErr w:type="gramStart"/>
+      <w:r>
+        <w:rPr>
+          <w:lang w:val="en-US"/>
+        </w:rPr>
+        <w:t>int</w:t>
+      </w:r>
+      <w:proofErr w:type="gramEnd"/>
+    </w:p>
+    <w:p>
+      <w:pPr>
+        <w:spacing w:line="360" w:lineRule="auto"/>
+        <w:rPr>
+          <w:lang w:val="en-US"/>
+        </w:rPr>
+      </w:pPr>
+      <w:r>
+        <w:rPr>
+          <w:lang w:val="en-US"/>
+        </w:rPr>
+        <w:tab/>
+      </w:r>
+      <w:r>
+        <w:rPr>
+          <w:lang w:val="en-US"/>
+        </w:rPr>
+        <w:tab/>
+      </w:r>
+      <w:r>
+        <w:rPr>
+          <w:lang w:val="en-US"/>
+        </w:rPr>
+        <w:tab/>
+      </w:r>
+      <w:r>
+        <w:rPr>
+          <w:lang w:val="en-US"/>
+        </w:rPr>
+        <w:tab/>
+        <w:t>if the vertical distance is valid:</w:t>
+      </w:r>
+    </w:p>
+    <w:p>
+      <w:pPr>
+        <w:spacing w:line="360" w:lineRule="auto"/>
+        <w:rPr>
+          <w:lang w:val="en-US"/>
+        </w:rPr>
+      </w:pPr>
+      <w:r>
+        <w:rPr>
+          <w:lang w:val="en-US"/>
+        </w:rPr>
+        <w:tab/>
+      </w:r>
+      <w:r>
+        <w:rPr>
+          <w:lang w:val="en-US"/>
+        </w:rPr>
+        <w:tab/>
+      </w:r>
+      <w:r>
+        <w:rPr>
+          <w:lang w:val="en-US"/>
+        </w:rPr>
+        <w:tab/>
+      </w:r>
+      <w:r>
+        <w:rPr>
+          <w:lang w:val="en-US"/>
+        </w:rPr>
+        <w:tab/>
+      </w:r>
+      <w:r>
+        <w:rPr>
+          <w:lang w:val="en-US"/>
+        </w:rPr>
+        <w:tab/>
+        <w:t>call plotline function</w:t>
+      </w:r>
+    </w:p>
+    <w:p>
+      <w:pPr>
+        <w:spacing w:line="360" w:lineRule="auto"/>
+        <w:rPr>
+          <w:lang w:val="en-US"/>
+        </w:rPr>
+      </w:pPr>
+      <w:r>
+        <w:rPr>
+          <w:lang w:val="en-US"/>
+        </w:rPr>
+        <w:lastRenderedPageBreak/>
+        <w:tab/>
+      </w:r>
+      <w:r>
+        <w:rPr>
+          <w:lang w:val="en-US"/>
+        </w:rPr>
+        <w:tab/>
+      </w:r>
+      <w:r>
+        <w:rPr>
+          <w:lang w:val="en-US"/>
+        </w:rPr>
+        <w:tab/>
+      </w:r>
+      <w:r>
+        <w:rPr>
+          <w:lang w:val="en-US"/>
+        </w:rPr>
+        <w:tab/>
+      </w:r>
+      <w:r>
+        <w:rPr>
+          <w:lang w:val="en-US"/>
+        </w:rPr>
+        <w:tab/>
+        <w:t xml:space="preserve">update </w:t>
+      </w:r>
+      <w:proofErr w:type="spellStart"/>
+      <w:r>
+        <w:rPr>
+          <w:lang w:val="en-US"/>
+        </w:rPr>
+        <w:t>currentRow</w:t>
+      </w:r>
+      <w:proofErr w:type="spellEnd"/>
+      <w:r>
+        <w:rPr>
+          <w:lang w:val="en-US"/>
+        </w:rPr>
+        <w:t xml:space="preserve"> &amp; </w:t>
+      </w:r>
+      <w:proofErr w:type="spellStart"/>
+      <w:proofErr w:type="gramStart"/>
+      <w:r>
+        <w:rPr>
+          <w:lang w:val="en-US"/>
+        </w:rPr>
+        <w:t>currentCol</w:t>
+      </w:r>
+      <w:proofErr w:type="spellEnd"/>
+      <w:r>
+        <w:rPr>
+          <w:lang w:val="en-US"/>
+        </w:rPr>
+        <w:t>;</w:t>
+      </w:r>
+      <w:proofErr w:type="gramEnd"/>
+    </w:p>
+    <w:p>
+      <w:pPr>
+        <w:spacing w:line="360" w:lineRule="auto"/>
+        <w:rPr>
+          <w:lang w:val="en-US"/>
+        </w:rPr>
+      </w:pPr>
+      <w:r>
+        <w:rPr>
+          <w:lang w:val="en-US"/>
+        </w:rPr>
+        <w:tab/>
+      </w:r>
+      <w:r>
+        <w:rPr>
+          <w:lang w:val="en-US"/>
+        </w:rPr>
+        <w:tab/>
+      </w:r>
+      <w:r>
+        <w:rPr>
+          <w:lang w:val="en-US"/>
+        </w:rPr>
+        <w:tab/>
+      </w:r>
+      <w:r>
+        <w:rPr>
+          <w:lang w:val="en-US"/>
+        </w:rPr>
+        <w:tab/>
         <w:t>else:</w:t>
       </w:r>
     </w:p>
@@ -2748,11 +5411,159 @@
         </w:rPr>
         <w:tab/>
       </w:r>
+      <w:r>
+        <w:rPr>
+          <w:lang w:val="en-US"/>
+        </w:rPr>
+        <w:tab/>
+        <w:t>update</w:t>
+      </w:r>
+      <w:r>
+        <w:rPr>
+          <w:lang w:val="en-US"/>
+        </w:rPr>
+        <w:t xml:space="preserve"> </w:t>
+      </w:r>
+      <w:proofErr w:type="spellStart"/>
       <w:proofErr w:type="gramStart"/>
       <w:r>
         <w:rPr>
           <w:lang w:val="en-US"/>
         </w:rPr>
+        <w:t>b</w:t>
+      </w:r>
+      <w:r>
+        <w:rPr>
+          <w:lang w:val="en-US"/>
+        </w:rPr>
+        <w:t>adPos</w:t>
+      </w:r>
+      <w:proofErr w:type="spellEnd"/>
+      <w:r>
+        <w:rPr>
+          <w:lang w:val="en-US"/>
+        </w:rPr>
+        <w:t>;</w:t>
+      </w:r>
+      <w:proofErr w:type="gramEnd"/>
+    </w:p>
+    <w:p>
+      <w:pPr>
+        <w:spacing w:line="360" w:lineRule="auto"/>
+        <w:rPr>
+          <w:lang w:val="en-US"/>
+        </w:rPr>
+      </w:pPr>
+      <w:r>
+        <w:rPr>
+          <w:lang w:val="en-US"/>
+        </w:rPr>
+        <w:tab/>
+      </w:r>
+      <w:r>
+        <w:rPr>
+          <w:lang w:val="en-US"/>
+        </w:rPr>
+        <w:tab/>
+      </w:r>
+      <w:r>
+        <w:rPr>
+          <w:lang w:val="en-US"/>
+        </w:rPr>
+        <w:tab/>
+        <w:t>else:</w:t>
+      </w:r>
+    </w:p>
+    <w:p>
+      <w:pPr>
+        <w:spacing w:line="360" w:lineRule="auto"/>
+        <w:rPr>
+          <w:lang w:val="en-US"/>
+        </w:rPr>
+      </w:pPr>
+      <w:r>
+        <w:rPr>
+          <w:lang w:val="en-US"/>
+        </w:rPr>
+        <w:tab/>
+      </w:r>
+      <w:r>
+        <w:rPr>
+          <w:lang w:val="en-US"/>
+        </w:rPr>
+        <w:tab/>
+      </w:r>
+      <w:r>
+        <w:rPr>
+          <w:lang w:val="en-US"/>
+        </w:rPr>
+        <w:tab/>
+      </w:r>
+      <w:r>
+        <w:rPr>
+          <w:lang w:val="en-US"/>
+        </w:rPr>
+        <w:tab/>
+      </w:r>
+      <w:r>
+        <w:rPr>
+          <w:lang w:val="en-US"/>
+        </w:rPr>
+        <w:t xml:space="preserve">update </w:t>
+      </w:r>
+      <w:proofErr w:type="spellStart"/>
+      <w:proofErr w:type="gramStart"/>
+      <w:r>
+        <w:rPr>
+          <w:lang w:val="en-US"/>
+        </w:rPr>
+        <w:t>badPos</w:t>
+      </w:r>
+      <w:proofErr w:type="spellEnd"/>
+      <w:r>
+        <w:rPr>
+          <w:lang w:val="en-US"/>
+        </w:rPr>
+        <w:t>;</w:t>
+      </w:r>
+      <w:proofErr w:type="gramEnd"/>
+    </w:p>
+    <w:p>
+      <w:pPr>
+        <w:spacing w:line="360" w:lineRule="auto"/>
+        <w:rPr>
+          <w:lang w:val="en-US"/>
+        </w:rPr>
+      </w:pPr>
+      <w:r>
+        <w:rPr>
+          <w:lang w:val="en-US"/>
+        </w:rPr>
+        <w:tab/>
+      </w:r>
+      <w:r>
+        <w:rPr>
+          <w:lang w:val="en-US"/>
+        </w:rPr>
+        <w:tab/>
+      </w:r>
+      <w:r>
+        <w:rPr>
+          <w:lang w:val="en-US"/>
+        </w:rPr>
+        <w:tab/>
+      </w:r>
+      <w:r>
+        <w:rPr>
+          <w:lang w:val="en-US"/>
+        </w:rPr>
+        <w:tab/>
+      </w:r>
+      <w:proofErr w:type="gramStart"/>
+      <w:r>
+        <w:rPr>
+          <w:lang w:val="en-US"/>
+        </w:rPr>
         <w:t>break;</w:t>
       </w:r>
       <w:proofErr w:type="gramEnd"/>
@@ -2775,497 +5586,57 @@
           <w:lang w:val="en-US"/>
         </w:rPr>
         <w:tab/>
-        <w:t>else if next char is ‘H’ or ‘h’:</w:t>
-      </w:r>
-    </w:p>
-    <w:p>
-      <w:pPr>
-        <w:spacing w:line="360" w:lineRule="auto"/>
-        <w:rPr>
-          <w:lang w:val="en-US"/>
-        </w:rPr>
-      </w:pPr>
-      <w:r>
-        <w:rPr>
-          <w:lang w:val="en-US"/>
-        </w:rPr>
-        <w:tab/>
-      </w:r>
-      <w:r>
-        <w:rPr>
-          <w:lang w:val="en-US"/>
-        </w:rPr>
-        <w:tab/>
-      </w:r>
-      <w:r>
-        <w:rPr>
-          <w:lang w:val="en-US"/>
-        </w:rPr>
-        <w:tab/>
-        <w:t xml:space="preserve">if the next 1/2/3 chars resemble a </w:t>
-      </w:r>
+        <w:t>else</w:t>
+      </w:r>
+      <w:r>
+        <w:rPr>
+          <w:lang w:val="en-US"/>
+        </w:rPr>
+        <w:t>:</w:t>
+      </w:r>
+    </w:p>
+    <w:p>
+      <w:pPr>
+        <w:spacing w:line="360" w:lineRule="auto"/>
+        <w:rPr>
+          <w:lang w:val="en-US"/>
+        </w:rPr>
+      </w:pPr>
+      <w:r>
+        <w:rPr>
+          <w:lang w:val="en-US"/>
+        </w:rPr>
+        <w:tab/>
+      </w:r>
+      <w:r>
+        <w:rPr>
+          <w:lang w:val="en-US"/>
+        </w:rPr>
+        <w:tab/>
+      </w:r>
+      <w:r>
+        <w:rPr>
+          <w:lang w:val="en-US"/>
+        </w:rPr>
+        <w:tab/>
+        <w:t xml:space="preserve">update </w:t>
+      </w:r>
+      <w:proofErr w:type="spellStart"/>
       <w:proofErr w:type="gramStart"/>
       <w:r>
         <w:rPr>
           <w:lang w:val="en-US"/>
         </w:rPr>
-        <w:t>one or two digit</w:t>
+        <w:t>badPos</w:t>
+      </w:r>
+      <w:proofErr w:type="spellEnd"/>
+      <w:r>
+        <w:rPr>
+          <w:lang w:val="en-US"/>
+        </w:rPr>
+        <w:t>;</w:t>
       </w:r>
       <w:proofErr w:type="gramEnd"/>
-      <w:r>
-        <w:rPr>
-          <w:lang w:val="en-US"/>
-        </w:rPr>
-        <w:t xml:space="preserve"> number:</w:t>
-      </w:r>
-    </w:p>
-    <w:p>
-      <w:pPr>
-        <w:spacing w:line="360" w:lineRule="auto"/>
-        <w:rPr>
-          <w:lang w:val="en-US"/>
-        </w:rPr>
-      </w:pPr>
-      <w:r>
-        <w:rPr>
-          <w:lang w:val="en-US"/>
-        </w:rPr>
-        <w:tab/>
-      </w:r>
-      <w:r>
-        <w:rPr>
-          <w:lang w:val="en-US"/>
-        </w:rPr>
-        <w:tab/>
-      </w:r>
-      <w:r>
-        <w:rPr>
-          <w:lang w:val="en-US"/>
-        </w:rPr>
-        <w:tab/>
-      </w:r>
-      <w:r>
-        <w:rPr>
-          <w:lang w:val="en-US"/>
-        </w:rPr>
-        <w:tab/>
-      </w:r>
-      <w:r>
-        <w:rPr>
-          <w:lang w:val="en-US"/>
-        </w:rPr>
-        <w:t xml:space="preserve">concatenate the characters to a </w:t>
-      </w:r>
-      <w:proofErr w:type="gramStart"/>
-      <w:r>
-        <w:rPr>
-          <w:lang w:val="en-US"/>
-        </w:rPr>
-        <w:t>int</w:t>
-      </w:r>
-      <w:proofErr w:type="gramEnd"/>
-    </w:p>
-    <w:p>
-      <w:pPr>
-        <w:spacing w:line="360" w:lineRule="auto"/>
-        <w:rPr>
-          <w:lang w:val="en-US"/>
-        </w:rPr>
-      </w:pPr>
-      <w:r>
-        <w:rPr>
-          <w:lang w:val="en-US"/>
-        </w:rPr>
-        <w:tab/>
-      </w:r>
-      <w:r>
-        <w:rPr>
-          <w:lang w:val="en-US"/>
-        </w:rPr>
-        <w:tab/>
-      </w:r>
-      <w:r>
-        <w:rPr>
-          <w:lang w:val="en-US"/>
-        </w:rPr>
-        <w:tab/>
-      </w:r>
-      <w:r>
-        <w:rPr>
-          <w:lang w:val="en-US"/>
-        </w:rPr>
-        <w:tab/>
-        <w:t>if the horizontal distance is valid:</w:t>
-      </w:r>
-    </w:p>
-    <w:p>
-      <w:pPr>
-        <w:spacing w:line="360" w:lineRule="auto"/>
-        <w:rPr>
-          <w:lang w:val="en-US"/>
-        </w:rPr>
-      </w:pPr>
-      <w:r>
-        <w:rPr>
-          <w:lang w:val="en-US"/>
-        </w:rPr>
-        <w:tab/>
-      </w:r>
-      <w:r>
-        <w:rPr>
-          <w:lang w:val="en-US"/>
-        </w:rPr>
-        <w:tab/>
-      </w:r>
-      <w:r>
-        <w:rPr>
-          <w:lang w:val="en-US"/>
-        </w:rPr>
-        <w:tab/>
-      </w:r>
-      <w:r>
-        <w:rPr>
-          <w:lang w:val="en-US"/>
-        </w:rPr>
-        <w:tab/>
-      </w:r>
-      <w:r>
-        <w:rPr>
-          <w:lang w:val="en-US"/>
-        </w:rPr>
-        <w:tab/>
-        <w:t>call plotline function</w:t>
-      </w:r>
-    </w:p>
-    <w:p>
-      <w:pPr>
-        <w:spacing w:line="360" w:lineRule="auto"/>
-        <w:rPr>
-          <w:lang w:val="en-US"/>
-        </w:rPr>
-      </w:pPr>
-      <w:r>
-        <w:rPr>
-          <w:lang w:val="en-US"/>
-        </w:rPr>
-        <w:tab/>
-      </w:r>
-      <w:r>
-        <w:rPr>
-          <w:lang w:val="en-US"/>
-        </w:rPr>
-        <w:tab/>
-      </w:r>
-      <w:r>
-        <w:rPr>
-          <w:lang w:val="en-US"/>
-        </w:rPr>
-        <w:tab/>
-        <w:t>else:</w:t>
-      </w:r>
-    </w:p>
-    <w:p>
-      <w:pPr>
-        <w:spacing w:line="360" w:lineRule="auto"/>
-        <w:rPr>
-          <w:lang w:val="en-US"/>
-        </w:rPr>
-      </w:pPr>
-      <w:r>
-        <w:rPr>
-          <w:lang w:val="en-US"/>
-        </w:rPr>
-        <w:tab/>
-      </w:r>
-      <w:r>
-        <w:rPr>
-          <w:lang w:val="en-US"/>
-        </w:rPr>
-        <w:tab/>
-      </w:r>
-      <w:r>
-        <w:rPr>
-          <w:lang w:val="en-US"/>
-        </w:rPr>
-        <w:tab/>
-      </w:r>
-      <w:r>
-        <w:rPr>
-          <w:lang w:val="en-US"/>
-        </w:rPr>
-        <w:tab/>
-      </w:r>
-      <w:proofErr w:type="gramStart"/>
-      <w:r>
-        <w:rPr>
-          <w:lang w:val="en-US"/>
-        </w:rPr>
-        <w:t>break;</w:t>
-      </w:r>
-      <w:proofErr w:type="gramEnd"/>
-    </w:p>
-    <w:p>
-      <w:pPr>
-        <w:spacing w:line="360" w:lineRule="auto"/>
-        <w:ind w:left="720" w:firstLine="720"/>
-        <w:rPr>
-          <w:lang w:val="en-US"/>
-        </w:rPr>
-      </w:pPr>
-      <w:r>
-        <w:rPr>
-          <w:lang w:val="en-US"/>
-        </w:rPr>
-        <w:t>else if next char is ‘V’ or ‘v’:</w:t>
-      </w:r>
-    </w:p>
-    <w:p>
-      <w:pPr>
-        <w:spacing w:line="360" w:lineRule="auto"/>
-        <w:rPr>
-          <w:lang w:val="en-US"/>
-        </w:rPr>
-      </w:pPr>
-      <w:r>
-        <w:rPr>
-          <w:lang w:val="en-US"/>
-        </w:rPr>
-        <w:tab/>
-      </w:r>
-      <w:r>
-        <w:rPr>
-          <w:lang w:val="en-US"/>
-        </w:rPr>
-        <w:tab/>
-      </w:r>
-      <w:r>
-        <w:rPr>
-          <w:lang w:val="en-US"/>
-        </w:rPr>
-        <w:tab/>
-        <w:t xml:space="preserve">if the next 1/2/3 chars resemble a </w:t>
-      </w:r>
-      <w:proofErr w:type="gramStart"/>
-      <w:r>
-        <w:rPr>
-          <w:lang w:val="en-US"/>
-        </w:rPr>
-        <w:t>one or two digit</w:t>
-      </w:r>
-      <w:proofErr w:type="gramEnd"/>
-      <w:r>
-        <w:rPr>
-          <w:lang w:val="en-US"/>
-        </w:rPr>
-        <w:t xml:space="preserve"> number:</w:t>
-      </w:r>
-    </w:p>
-    <w:p>
-      <w:pPr>
-        <w:spacing w:line="360" w:lineRule="auto"/>
-        <w:rPr>
-          <w:lang w:val="en-US"/>
-        </w:rPr>
-      </w:pPr>
-      <w:r>
-        <w:rPr>
-          <w:lang w:val="en-US"/>
-        </w:rPr>
-        <w:tab/>
-      </w:r>
-      <w:r>
-        <w:rPr>
-          <w:lang w:val="en-US"/>
-        </w:rPr>
-        <w:tab/>
-      </w:r>
-      <w:r>
-        <w:rPr>
-          <w:lang w:val="en-US"/>
-        </w:rPr>
-        <w:tab/>
-      </w:r>
-      <w:r>
-        <w:rPr>
-          <w:lang w:val="en-US"/>
-        </w:rPr>
-        <w:tab/>
-        <w:t xml:space="preserve">concatenate the characters to a </w:t>
-      </w:r>
-      <w:proofErr w:type="gramStart"/>
-      <w:r>
-        <w:rPr>
-          <w:lang w:val="en-US"/>
-        </w:rPr>
-        <w:t>int</w:t>
-      </w:r>
-      <w:proofErr w:type="gramEnd"/>
-    </w:p>
-    <w:p>
-      <w:pPr>
-        <w:spacing w:line="360" w:lineRule="auto"/>
-        <w:rPr>
-          <w:lang w:val="en-US"/>
-        </w:rPr>
-      </w:pPr>
-      <w:r>
-        <w:rPr>
-          <w:lang w:val="en-US"/>
-        </w:rPr>
-        <w:tab/>
-      </w:r>
-      <w:r>
-        <w:rPr>
-          <w:lang w:val="en-US"/>
-        </w:rPr>
-        <w:tab/>
-      </w:r>
-      <w:r>
-        <w:rPr>
-          <w:lang w:val="en-US"/>
-        </w:rPr>
-        <w:tab/>
-      </w:r>
-      <w:r>
-        <w:rPr>
-          <w:lang w:val="en-US"/>
-        </w:rPr>
-        <w:tab/>
-        <w:t>if the vertical distance is valid:</w:t>
-      </w:r>
-    </w:p>
-    <w:p>
-      <w:pPr>
-        <w:spacing w:line="360" w:lineRule="auto"/>
-        <w:rPr>
-          <w:lang w:val="en-US"/>
-        </w:rPr>
-      </w:pPr>
-      <w:r>
-        <w:rPr>
-          <w:lang w:val="en-US"/>
-        </w:rPr>
-        <w:tab/>
-      </w:r>
-      <w:r>
-        <w:rPr>
-          <w:lang w:val="en-US"/>
-        </w:rPr>
-        <w:tab/>
-      </w:r>
-      <w:r>
-        <w:rPr>
-          <w:lang w:val="en-US"/>
-        </w:rPr>
-        <w:tab/>
-      </w:r>
-      <w:r>
-        <w:rPr>
-          <w:lang w:val="en-US"/>
-        </w:rPr>
-        <w:tab/>
-      </w:r>
-      <w:r>
-        <w:rPr>
-          <w:lang w:val="en-US"/>
-        </w:rPr>
-        <w:tab/>
-        <w:t>call plotline function</w:t>
-      </w:r>
-    </w:p>
-    <w:p>
-      <w:pPr>
-        <w:spacing w:line="360" w:lineRule="auto"/>
-        <w:rPr>
-          <w:lang w:val="en-US"/>
-        </w:rPr>
-      </w:pPr>
-      <w:r>
-        <w:rPr>
-          <w:lang w:val="en-US"/>
-        </w:rPr>
-        <w:tab/>
-      </w:r>
-      <w:r>
-        <w:rPr>
-          <w:lang w:val="en-US"/>
-        </w:rPr>
-        <w:tab/>
-      </w:r>
-      <w:r>
-        <w:rPr>
-          <w:lang w:val="en-US"/>
-        </w:rPr>
-        <w:tab/>
-        <w:t>else:</w:t>
-      </w:r>
-    </w:p>
-    <w:p>
-      <w:pPr>
-        <w:spacing w:line="360" w:lineRule="auto"/>
-        <w:rPr>
-          <w:lang w:val="en-US"/>
-        </w:rPr>
-      </w:pPr>
-      <w:r>
-        <w:rPr>
-          <w:lang w:val="en-US"/>
-        </w:rPr>
-        <w:tab/>
-      </w:r>
-      <w:r>
-        <w:rPr>
-          <w:lang w:val="en-US"/>
-        </w:rPr>
-        <w:tab/>
-      </w:r>
-      <w:r>
-        <w:rPr>
-          <w:lang w:val="en-US"/>
-        </w:rPr>
-        <w:tab/>
-      </w:r>
-      <w:r>
-        <w:rPr>
-          <w:lang w:val="en-US"/>
-        </w:rPr>
-        <w:tab/>
-      </w:r>
-      <w:proofErr w:type="gramStart"/>
-      <w:r>
-        <w:rPr>
-          <w:lang w:val="en-US"/>
-        </w:rPr>
-        <w:t>break;</w:t>
-      </w:r>
-      <w:proofErr w:type="gramEnd"/>
-    </w:p>
-    <w:p>
-      <w:pPr>
-        <w:spacing w:line="360" w:lineRule="auto"/>
-        <w:rPr>
-          <w:lang w:val="en-US"/>
-        </w:rPr>
-      </w:pPr>
-      <w:r>
-        <w:rPr>
-          <w:lang w:val="en-US"/>
-        </w:rPr>
-        <w:tab/>
-      </w:r>
-      <w:r>
-        <w:rPr>
-          <w:lang w:val="en-US"/>
-        </w:rPr>
-        <w:tab/>
-        <w:t>else</w:t>
-      </w:r>
-      <w:r>
-        <w:rPr>
-          <w:lang w:val="en-US"/>
-        </w:rPr>
-        <w:t>:</w:t>
-      </w:r>
     </w:p>
     <w:p>
       <w:pPr>

</xml_diff>